<commit_message>
Changings after lecture no. 4
</commit_message>
<xml_diff>
--- a/NoteBook.docx
+++ b/NoteBook.docx
@@ -74,6 +74,36 @@
     </w:p>
     <w:p>
       <w:pPr>
+        <w:rPr>
+          <w:b/>
+          <w:sz w:val="36"/>
+          <w:szCs w:val="36"/>
+        </w:rPr>
+      </w:pPr>
+      <w:proofErr w:type="spellStart"/>
+      <w:proofErr w:type="gramStart"/>
+      <w:r>
+        <w:rPr>
+          <w:b/>
+          <w:sz w:val="36"/>
+          <w:szCs w:val="36"/>
+          <w:u w:val="single"/>
+        </w:rPr>
+        <w:t>Github</w:t>
+      </w:r>
+      <w:proofErr w:type="spellEnd"/>
+      <w:r>
+        <w:rPr>
+          <w:b/>
+          <w:sz w:val="36"/>
+          <w:szCs w:val="36"/>
+        </w:rPr>
+        <w:t xml:space="preserve"> :</w:t>
+      </w:r>
+      <w:proofErr w:type="gramEnd"/>
+    </w:p>
+    <w:p>
+      <w:pPr>
         <w:pStyle w:val="ListParagraph"/>
         <w:numPr>
           <w:ilvl w:val="0"/>
@@ -89,11 +119,20 @@
           <w:sz w:val="24"/>
           <w:szCs w:val="24"/>
         </w:rPr>
-        <w:t>Install “</w:t>
+        <w:t xml:space="preserve">Install </w:t>
+      </w:r>
+      <w:r>
+        <w:rPr>
+          <w:b/>
+          <w:sz w:val="24"/>
+          <w:szCs w:val="24"/>
+        </w:rPr>
+        <w:t>“</w:t>
       </w:r>
       <w:proofErr w:type="spellStart"/>
       <w:r>
         <w:rPr>
+          <w:b/>
           <w:sz w:val="24"/>
           <w:szCs w:val="24"/>
         </w:rPr>
@@ -101,6 +140,7 @@
       </w:r>
       <w:r>
         <w:rPr>
+          <w:b/>
           <w:sz w:val="24"/>
           <w:szCs w:val="24"/>
         </w:rPr>
@@ -109,6 +149,7 @@
       <w:proofErr w:type="spellEnd"/>
       <w:r>
         <w:rPr>
+          <w:b/>
           <w:sz w:val="24"/>
           <w:szCs w:val="24"/>
         </w:rPr>
@@ -116,6 +157,7 @@
       </w:r>
       <w:r>
         <w:rPr>
+          <w:b/>
           <w:sz w:val="24"/>
           <w:szCs w:val="24"/>
         </w:rPr>
@@ -155,11 +197,20 @@
           <w:sz w:val="24"/>
           <w:szCs w:val="24"/>
         </w:rPr>
-        <w:t xml:space="preserve"> Bash” instead of “</w:t>
+        <w:t xml:space="preserve"> Bash” instead of </w:t>
+      </w:r>
+      <w:r>
+        <w:rPr>
+          <w:b/>
+          <w:sz w:val="24"/>
+          <w:szCs w:val="24"/>
+        </w:rPr>
+        <w:t>“</w:t>
       </w:r>
       <w:proofErr w:type="spellStart"/>
       <w:r>
         <w:rPr>
+          <w:b/>
           <w:sz w:val="24"/>
           <w:szCs w:val="24"/>
         </w:rPr>
@@ -168,6 +219,7 @@
       <w:proofErr w:type="spellEnd"/>
       <w:r>
         <w:rPr>
+          <w:b/>
           <w:sz w:val="24"/>
           <w:szCs w:val="24"/>
         </w:rPr>
@@ -1239,12 +1291,396 @@
           </wp:inline>
         </w:drawing>
       </w:r>
+    </w:p>
+    <w:p>
+      <w:pPr>
+        <w:rPr>
+          <w:b/>
+          <w:sz w:val="36"/>
+          <w:szCs w:val="36"/>
+        </w:rPr>
+      </w:pPr>
+      <w:r>
+        <w:rPr>
+          <w:b/>
+          <w:sz w:val="36"/>
+          <w:szCs w:val="36"/>
+          <w:u w:val="single"/>
+        </w:rPr>
+        <w:t xml:space="preserve">Android </w:t>
+      </w:r>
+      <w:proofErr w:type="gramStart"/>
+      <w:r>
+        <w:rPr>
+          <w:b/>
+          <w:sz w:val="36"/>
+          <w:szCs w:val="36"/>
+          <w:u w:val="single"/>
+        </w:rPr>
+        <w:t>Studio</w:t>
+      </w:r>
+      <w:r>
+        <w:rPr>
+          <w:b/>
+          <w:sz w:val="36"/>
+          <w:szCs w:val="36"/>
+        </w:rPr>
+        <w:t xml:space="preserve"> :</w:t>
+      </w:r>
+      <w:proofErr w:type="gramEnd"/>
+    </w:p>
+    <w:p>
+      <w:pPr>
+        <w:rPr>
+          <w:b/>
+          <w:sz w:val="36"/>
+          <w:szCs w:val="36"/>
+          <w:u w:val="single"/>
+        </w:rPr>
+      </w:pPr>
+      <w:r>
+        <w:rPr>
+          <w:b/>
+          <w:sz w:val="36"/>
+          <w:szCs w:val="36"/>
+          <w:u w:val="single"/>
+        </w:rPr>
+        <w:t>Lecture no. 4:</w:t>
+      </w:r>
+      <w:r>
+        <w:rPr>
+          <w:b/>
+          <w:sz w:val="36"/>
+          <w:szCs w:val="36"/>
+          <w:u w:val="single"/>
+        </w:rPr>
+        <w:t xml:space="preserve"> </w:t>
+      </w:r>
+    </w:p>
+    <w:p>
+      <w:pPr>
+        <w:pStyle w:val="ListParagraph"/>
+        <w:numPr>
+          <w:ilvl w:val="0"/>
+          <w:numId w:val="2"/>
+        </w:numPr>
+        <w:rPr>
+          <w:sz w:val="24"/>
+          <w:szCs w:val="24"/>
+        </w:rPr>
+      </w:pPr>
+      <w:r>
+        <w:rPr>
+          <w:sz w:val="24"/>
+          <w:szCs w:val="24"/>
+        </w:rPr>
+        <w:t>Install “Android Studio”.</w:t>
+      </w:r>
+    </w:p>
+    <w:p>
+      <w:pPr>
+        <w:pStyle w:val="ListParagraph"/>
+        <w:numPr>
+          <w:ilvl w:val="0"/>
+          <w:numId w:val="2"/>
+        </w:numPr>
+        <w:rPr>
+          <w:sz w:val="24"/>
+          <w:szCs w:val="24"/>
+        </w:rPr>
+      </w:pPr>
+      <w:r>
+        <w:rPr>
+          <w:sz w:val="24"/>
+          <w:szCs w:val="24"/>
+        </w:rPr>
+        <w:t>Start a project in android studio.</w:t>
+      </w:r>
+    </w:p>
+    <w:p>
+      <w:pPr>
+        <w:pStyle w:val="ListParagraph"/>
+        <w:numPr>
+          <w:ilvl w:val="0"/>
+          <w:numId w:val="2"/>
+        </w:numPr>
+        <w:rPr>
+          <w:sz w:val="24"/>
+          <w:szCs w:val="24"/>
+        </w:rPr>
+      </w:pPr>
+      <w:r>
+        <w:rPr>
+          <w:sz w:val="24"/>
+          <w:szCs w:val="24"/>
+        </w:rPr>
+        <w:t>Blank project like as follows:</w:t>
+      </w:r>
+    </w:p>
+    <w:p>
+      <w:pPr>
+        <w:pStyle w:val="ListParagraph"/>
+        <w:rPr>
+          <w:sz w:val="24"/>
+          <w:szCs w:val="24"/>
+        </w:rPr>
+      </w:pPr>
+      <w:r>
+        <w:rPr>
+          <w:noProof/>
+          <w:sz w:val="24"/>
+          <w:szCs w:val="24"/>
+        </w:rPr>
+        <w:drawing>
+          <wp:inline distT="0" distB="0" distL="0" distR="0">
+            <wp:extent cx="5943600" cy="2592357"/>
+            <wp:effectExtent l="0" t="0" r="0" b="0"/>
+            <wp:docPr id="12" name="Picture 12" descr="F:\4th semester\MobileComputing\PicsforNoteBook\11.PNG"/>
+            <wp:cNvGraphicFramePr>
+              <a:graphicFrameLocks xmlns:a="http://schemas.openxmlformats.org/drawingml/2006/main" noChangeAspect="1"/>
+            </wp:cNvGraphicFramePr>
+            <a:graphic xmlns:a="http://schemas.openxmlformats.org/drawingml/2006/main">
+              <a:graphicData uri="http://schemas.openxmlformats.org/drawingml/2006/picture">
+                <pic:pic xmlns:pic="http://schemas.openxmlformats.org/drawingml/2006/picture">
+                  <pic:nvPicPr>
+                    <pic:cNvPr id="0" name="Picture 1" descr="F:\4th semester\MobileComputing\PicsforNoteBook\11.PNG"/>
+                    <pic:cNvPicPr>
+                      <a:picLocks noChangeAspect="1" noChangeArrowheads="1"/>
+                    </pic:cNvPicPr>
+                  </pic:nvPicPr>
+                  <pic:blipFill>
+                    <a:blip r:embed="rId16">
+                      <a:extLst>
+                        <a:ext uri="{28A0092B-C50C-407E-A947-70E740481C1C}">
+                          <a14:useLocalDpi xmlns:a14="http://schemas.microsoft.com/office/drawing/2010/main" val="0"/>
+                        </a:ext>
+                      </a:extLst>
+                    </a:blip>
+                    <a:srcRect/>
+                    <a:stretch>
+                      <a:fillRect/>
+                    </a:stretch>
+                  </pic:blipFill>
+                  <pic:spPr bwMode="auto">
+                    <a:xfrm>
+                      <a:off x="0" y="0"/>
+                      <a:ext cx="5943600" cy="2592357"/>
+                    </a:xfrm>
+                    <a:prstGeom prst="rect">
+                      <a:avLst/>
+                    </a:prstGeom>
+                    <a:noFill/>
+                    <a:ln>
+                      <a:noFill/>
+                    </a:ln>
+                  </pic:spPr>
+                </pic:pic>
+              </a:graphicData>
+            </a:graphic>
+          </wp:inline>
+        </w:drawing>
+      </w:r>
+    </w:p>
+    <w:p>
+      <w:pPr>
+        <w:pStyle w:val="ListParagraph"/>
+        <w:numPr>
+          <w:ilvl w:val="0"/>
+          <w:numId w:val="2"/>
+        </w:numPr>
+        <w:rPr>
+          <w:sz w:val="24"/>
+          <w:szCs w:val="24"/>
+        </w:rPr>
+      </w:pPr>
+      <w:r>
+        <w:rPr>
+          <w:sz w:val="24"/>
+          <w:szCs w:val="24"/>
+        </w:rPr>
+        <w:t>We can also write TODO. These are just like comments but TODO’s of the complete project shown in the file where ever we are.</w:t>
+      </w:r>
+    </w:p>
+    <w:p>
+      <w:pPr>
+        <w:pStyle w:val="ListParagraph"/>
+        <w:numPr>
+          <w:ilvl w:val="0"/>
+          <w:numId w:val="2"/>
+        </w:numPr>
+        <w:rPr>
+          <w:sz w:val="24"/>
+          <w:szCs w:val="24"/>
+        </w:rPr>
+      </w:pPr>
+      <w:proofErr w:type="spellStart"/>
+      <w:r>
+        <w:rPr>
+          <w:sz w:val="24"/>
+          <w:szCs w:val="24"/>
+        </w:rPr>
+        <w:t>Gradle</w:t>
+      </w:r>
+      <w:proofErr w:type="spellEnd"/>
+      <w:r>
+        <w:rPr>
+          <w:sz w:val="24"/>
+          <w:szCs w:val="24"/>
+        </w:rPr>
+        <w:t xml:space="preserve"> Scripts-&gt; </w:t>
+      </w:r>
+      <w:proofErr w:type="spellStart"/>
+      <w:r>
+        <w:rPr>
+          <w:sz w:val="24"/>
+          <w:szCs w:val="24"/>
+        </w:rPr>
+        <w:t>build.gradle</w:t>
+      </w:r>
+      <w:proofErr w:type="spellEnd"/>
+      <w:r>
+        <w:rPr>
+          <w:sz w:val="24"/>
+          <w:szCs w:val="24"/>
+        </w:rPr>
+        <w:t xml:space="preserve"> … This is the place where we can find all the information related to our project or application.</w:t>
+      </w:r>
+    </w:p>
+    <w:p>
+      <w:pPr>
+        <w:pStyle w:val="ListParagraph"/>
+        <w:numPr>
+          <w:ilvl w:val="0"/>
+          <w:numId w:val="2"/>
+        </w:numPr>
+        <w:rPr>
+          <w:sz w:val="24"/>
+          <w:szCs w:val="24"/>
+        </w:rPr>
+      </w:pPr>
+      <w:r>
+        <w:rPr>
+          <w:sz w:val="24"/>
+          <w:szCs w:val="24"/>
+        </w:rPr>
+        <w:lastRenderedPageBreak/>
+        <w:t>We can access Graphical user interface res-&gt;layout-&gt;activity_main.xml</w:t>
+      </w:r>
+    </w:p>
+    <w:p>
+      <w:pPr>
+        <w:pStyle w:val="ListParagraph"/>
+        <w:rPr>
+          <w:sz w:val="24"/>
+          <w:szCs w:val="24"/>
+        </w:rPr>
+      </w:pPr>
+      <w:r>
+        <w:rPr>
+          <w:noProof/>
+          <w:sz w:val="24"/>
+          <w:szCs w:val="24"/>
+        </w:rPr>
+        <w:drawing>
+          <wp:inline distT="0" distB="0" distL="0" distR="0">
+            <wp:extent cx="5943600" cy="2527242"/>
+            <wp:effectExtent l="0" t="0" r="0" b="6985"/>
+            <wp:docPr id="13" name="Picture 13" descr="F:\4th semester\MobileComputing\PicsforNoteBook\12.PNG"/>
+            <wp:cNvGraphicFramePr>
+              <a:graphicFrameLocks xmlns:a="http://schemas.openxmlformats.org/drawingml/2006/main" noChangeAspect="1"/>
+            </wp:cNvGraphicFramePr>
+            <a:graphic xmlns:a="http://schemas.openxmlformats.org/drawingml/2006/main">
+              <a:graphicData uri="http://schemas.openxmlformats.org/drawingml/2006/picture">
+                <pic:pic xmlns:pic="http://schemas.openxmlformats.org/drawingml/2006/picture">
+                  <pic:nvPicPr>
+                    <pic:cNvPr id="0" name="Picture 2" descr="F:\4th semester\MobileComputing\PicsforNoteBook\12.PNG"/>
+                    <pic:cNvPicPr>
+                      <a:picLocks noChangeAspect="1" noChangeArrowheads="1"/>
+                    </pic:cNvPicPr>
+                  </pic:nvPicPr>
+                  <pic:blipFill>
+                    <a:blip r:embed="rId17">
+                      <a:extLst>
+                        <a:ext uri="{28A0092B-C50C-407E-A947-70E740481C1C}">
+                          <a14:useLocalDpi xmlns:a14="http://schemas.microsoft.com/office/drawing/2010/main" val="0"/>
+                        </a:ext>
+                      </a:extLst>
+                    </a:blip>
+                    <a:srcRect/>
+                    <a:stretch>
+                      <a:fillRect/>
+                    </a:stretch>
+                  </pic:blipFill>
+                  <pic:spPr bwMode="auto">
+                    <a:xfrm>
+                      <a:off x="0" y="0"/>
+                      <a:ext cx="5943600" cy="2527242"/>
+                    </a:xfrm>
+                    <a:prstGeom prst="rect">
+                      <a:avLst/>
+                    </a:prstGeom>
+                    <a:noFill/>
+                    <a:ln>
+                      <a:noFill/>
+                    </a:ln>
+                  </pic:spPr>
+                </pic:pic>
+              </a:graphicData>
+            </a:graphic>
+          </wp:inline>
+        </w:drawing>
+      </w:r>
+    </w:p>
+    <w:p>
+      <w:pPr>
+        <w:pStyle w:val="ListParagraph"/>
+        <w:numPr>
+          <w:ilvl w:val="0"/>
+          <w:numId w:val="2"/>
+        </w:numPr>
+        <w:rPr>
+          <w:sz w:val="24"/>
+          <w:szCs w:val="24"/>
+        </w:rPr>
+      </w:pPr>
+      <w:r>
+        <w:rPr>
+          <w:sz w:val="24"/>
+          <w:szCs w:val="24"/>
+        </w:rPr>
+        <w:t xml:space="preserve">My First try to create a GUI. Here is the GUI interface and I’m </w:t>
+      </w:r>
+      <w:proofErr w:type="spellStart"/>
+      <w:r>
+        <w:rPr>
+          <w:sz w:val="24"/>
+          <w:szCs w:val="24"/>
+        </w:rPr>
+        <w:t>gonna</w:t>
+      </w:r>
+      <w:proofErr w:type="spellEnd"/>
+      <w:r>
+        <w:rPr>
+          <w:sz w:val="24"/>
+          <w:szCs w:val="24"/>
+        </w:rPr>
+        <w:t xml:space="preserve"> write code in another file in the same repository.</w:t>
+      </w:r>
+    </w:p>
+    <w:p>
+      <w:pPr>
+        <w:pStyle w:val="ListParagraph"/>
+        <w:rPr>
+          <w:sz w:val="24"/>
+          <w:szCs w:val="24"/>
+        </w:rPr>
+      </w:pPr>
       <w:bookmarkStart w:id="0" w:name="_GoBack"/>
       <w:bookmarkEnd w:id="0"/>
     </w:p>
     <w:p>
       <w:pPr>
-        <w:pStyle w:val="ListParagraph"/>
+        <w:ind w:left="360"/>
         <w:rPr>
           <w:sz w:val="24"/>
           <w:szCs w:val="24"/>
@@ -1266,7 +1702,7 @@
   <w:abstractNum w:abstractNumId="0">
     <w:nsid w:val="16044137"/>
     <w:multiLevelType w:val="hybridMultilevel"/>
-    <w:tmpl w:val="39D8710E"/>
+    <w:tmpl w:val="A6EC2CD8"/>
     <w:lvl w:ilvl="0" w:tplc="0409000F">
       <w:start w:val="1"/>
       <w:numFmt w:val="decimal"/>
@@ -1349,8 +1785,100 @@
       </w:pPr>
     </w:lvl>
   </w:abstractNum>
+  <w:abstractNum w:abstractNumId="1">
+    <w:nsid w:val="3F31776C"/>
+    <w:multiLevelType w:val="hybridMultilevel"/>
+    <w:tmpl w:val="D79C379C"/>
+    <w:lvl w:ilvl="0" w:tplc="0409000F">
+      <w:start w:val="1"/>
+      <w:numFmt w:val="decimal"/>
+      <w:lvlText w:val="%1."/>
+      <w:lvlJc w:val="left"/>
+      <w:pPr>
+        <w:ind w:left="720" w:hanging="360"/>
+      </w:pPr>
+      <w:rPr>
+        <w:rFonts w:hint="default"/>
+      </w:rPr>
+    </w:lvl>
+    <w:lvl w:ilvl="1" w:tplc="04090019" w:tentative="1">
+      <w:start w:val="1"/>
+      <w:numFmt w:val="lowerLetter"/>
+      <w:lvlText w:val="%2."/>
+      <w:lvlJc w:val="left"/>
+      <w:pPr>
+        <w:ind w:left="1440" w:hanging="360"/>
+      </w:pPr>
+    </w:lvl>
+    <w:lvl w:ilvl="2" w:tplc="0409001B" w:tentative="1">
+      <w:start w:val="1"/>
+      <w:numFmt w:val="lowerRoman"/>
+      <w:lvlText w:val="%3."/>
+      <w:lvlJc w:val="right"/>
+      <w:pPr>
+        <w:ind w:left="2160" w:hanging="180"/>
+      </w:pPr>
+    </w:lvl>
+    <w:lvl w:ilvl="3" w:tplc="0409000F" w:tentative="1">
+      <w:start w:val="1"/>
+      <w:numFmt w:val="decimal"/>
+      <w:lvlText w:val="%4."/>
+      <w:lvlJc w:val="left"/>
+      <w:pPr>
+        <w:ind w:left="2880" w:hanging="360"/>
+      </w:pPr>
+    </w:lvl>
+    <w:lvl w:ilvl="4" w:tplc="04090019" w:tentative="1">
+      <w:start w:val="1"/>
+      <w:numFmt w:val="lowerLetter"/>
+      <w:lvlText w:val="%5."/>
+      <w:lvlJc w:val="left"/>
+      <w:pPr>
+        <w:ind w:left="3600" w:hanging="360"/>
+      </w:pPr>
+    </w:lvl>
+    <w:lvl w:ilvl="5" w:tplc="0409001B" w:tentative="1">
+      <w:start w:val="1"/>
+      <w:numFmt w:val="lowerRoman"/>
+      <w:lvlText w:val="%6."/>
+      <w:lvlJc w:val="right"/>
+      <w:pPr>
+        <w:ind w:left="4320" w:hanging="180"/>
+      </w:pPr>
+    </w:lvl>
+    <w:lvl w:ilvl="6" w:tplc="0409000F" w:tentative="1">
+      <w:start w:val="1"/>
+      <w:numFmt w:val="decimal"/>
+      <w:lvlText w:val="%7."/>
+      <w:lvlJc w:val="left"/>
+      <w:pPr>
+        <w:ind w:left="5040" w:hanging="360"/>
+      </w:pPr>
+    </w:lvl>
+    <w:lvl w:ilvl="7" w:tplc="04090019" w:tentative="1">
+      <w:start w:val="1"/>
+      <w:numFmt w:val="lowerLetter"/>
+      <w:lvlText w:val="%8."/>
+      <w:lvlJc w:val="left"/>
+      <w:pPr>
+        <w:ind w:left="5760" w:hanging="360"/>
+      </w:pPr>
+    </w:lvl>
+    <w:lvl w:ilvl="8" w:tplc="0409001B" w:tentative="1">
+      <w:start w:val="1"/>
+      <w:numFmt w:val="lowerRoman"/>
+      <w:lvlText w:val="%9."/>
+      <w:lvlJc w:val="right"/>
+      <w:pPr>
+        <w:ind w:left="6480" w:hanging="180"/>
+      </w:pPr>
+    </w:lvl>
+  </w:abstractNum>
   <w:num w:numId="1">
     <w:abstractNumId w:val="0"/>
+  </w:num>
+  <w:num w:numId="2">
+    <w:abstractNumId w:val="1"/>
   </w:num>
 </w:numbering>
 </file>

</xml_diff>

<commit_message>
Changings after Lecture 4
</commit_message>
<xml_diff>
--- a/NoteBook.docx
+++ b/NoteBook.docx
@@ -1677,15 +1677,61 @@
       </w:pPr>
       <w:bookmarkStart w:id="0" w:name="_GoBack"/>
       <w:bookmarkEnd w:id="0"/>
-    </w:p>
-    <w:p>
-      <w:pPr>
-        <w:ind w:left="360"/>
-        <w:rPr>
-          <w:sz w:val="24"/>
-          <w:szCs w:val="24"/>
-        </w:rPr>
-      </w:pPr>
+      <w:r>
+        <w:rPr>
+          <w:noProof/>
+          <w:sz w:val="24"/>
+          <w:szCs w:val="24"/>
+        </w:rPr>
+        <w:drawing>
+          <wp:inline distT="0" distB="0" distL="0" distR="0">
+            <wp:extent cx="5943600" cy="3609386"/>
+            <wp:effectExtent l="0" t="0" r="0" b="0"/>
+            <wp:docPr id="11" name="Picture 11" descr="F:\4th semester\MobileComputing\PicsforNoteBook\13.PNG"/>
+            <wp:cNvGraphicFramePr>
+              <a:graphicFrameLocks xmlns:a="http://schemas.openxmlformats.org/drawingml/2006/main" noChangeAspect="1"/>
+            </wp:cNvGraphicFramePr>
+            <a:graphic xmlns:a="http://schemas.openxmlformats.org/drawingml/2006/main">
+              <a:graphicData uri="http://schemas.openxmlformats.org/drawingml/2006/picture">
+                <pic:pic xmlns:pic="http://schemas.openxmlformats.org/drawingml/2006/picture">
+                  <pic:nvPicPr>
+                    <pic:cNvPr id="0" name="Picture 1" descr="F:\4th semester\MobileComputing\PicsforNoteBook\13.PNG"/>
+                    <pic:cNvPicPr>
+                      <a:picLocks noChangeAspect="1" noChangeArrowheads="1"/>
+                    </pic:cNvPicPr>
+                  </pic:nvPicPr>
+                  <pic:blipFill>
+                    <a:blip r:embed="rId18">
+                      <a:extLst>
+                        <a:ext uri="{28A0092B-C50C-407E-A947-70E740481C1C}">
+                          <a14:useLocalDpi xmlns:a14="http://schemas.microsoft.com/office/drawing/2010/main" val="0"/>
+                        </a:ext>
+                      </a:extLst>
+                    </a:blip>
+                    <a:srcRect/>
+                    <a:stretch>
+                      <a:fillRect/>
+                    </a:stretch>
+                  </pic:blipFill>
+                  <pic:spPr bwMode="auto">
+                    <a:xfrm>
+                      <a:off x="0" y="0"/>
+                      <a:ext cx="5943600" cy="3609386"/>
+                    </a:xfrm>
+                    <a:prstGeom prst="rect">
+                      <a:avLst/>
+                    </a:prstGeom>
+                    <a:noFill/>
+                    <a:ln>
+                      <a:noFill/>
+                    </a:ln>
+                  </pic:spPr>
+                </pic:pic>
+              </a:graphicData>
+            </a:graphic>
+          </wp:inline>
+        </w:drawing>
+      </w:r>
     </w:p>
     <w:sectPr>
       <w:pgSz w:w="12240" w:h="15840"/>

</xml_diff>

<commit_message>
Second change after lecture 4
</commit_message>
<xml_diff>
--- a/NoteBook.docx
+++ b/NoteBook.docx
@@ -1675,8 +1675,6 @@
           <w:szCs w:val="24"/>
         </w:rPr>
       </w:pPr>
-      <w:bookmarkStart w:id="0" w:name="_GoBack"/>
-      <w:bookmarkEnd w:id="0"/>
       <w:r>
         <w:rPr>
           <w:noProof/>
@@ -1732,6 +1730,125 @@
           </wp:inline>
         </w:drawing>
       </w:r>
+    </w:p>
+    <w:p>
+      <w:pPr>
+        <w:pStyle w:val="ListParagraph"/>
+        <w:numPr>
+          <w:ilvl w:val="0"/>
+          <w:numId w:val="2"/>
+        </w:numPr>
+        <w:rPr>
+          <w:sz w:val="24"/>
+          <w:szCs w:val="24"/>
+        </w:rPr>
+      </w:pPr>
+      <w:r>
+        <w:rPr>
+          <w:sz w:val="24"/>
+          <w:szCs w:val="24"/>
+        </w:rPr>
+        <w:t>Here is the interface of my Second</w:t>
+      </w:r>
+      <w:r>
+        <w:rPr>
+          <w:sz w:val="24"/>
+          <w:szCs w:val="24"/>
+        </w:rPr>
+        <w:t xml:space="preserve"> GUI and I’m </w:t>
+      </w:r>
+      <w:proofErr w:type="spellStart"/>
+      <w:r>
+        <w:rPr>
+          <w:sz w:val="24"/>
+          <w:szCs w:val="24"/>
+        </w:rPr>
+        <w:t>gonna</w:t>
+      </w:r>
+      <w:proofErr w:type="spellEnd"/>
+      <w:r>
+        <w:rPr>
+          <w:sz w:val="24"/>
+          <w:szCs w:val="24"/>
+        </w:rPr>
+        <w:t xml:space="preserve"> write code in another file in the same repository.</w:t>
+      </w:r>
+    </w:p>
+    <w:p>
+      <w:pPr>
+        <w:pStyle w:val="ListParagraph"/>
+        <w:rPr>
+          <w:sz w:val="24"/>
+          <w:szCs w:val="24"/>
+        </w:rPr>
+      </w:pPr>
+      <w:r>
+        <w:rPr>
+          <w:noProof/>
+          <w:sz w:val="24"/>
+          <w:szCs w:val="24"/>
+        </w:rPr>
+        <w:lastRenderedPageBreak/>
+        <w:drawing>
+          <wp:inline distT="0" distB="0" distL="0" distR="0">
+            <wp:extent cx="5943600" cy="4154980"/>
+            <wp:effectExtent l="0" t="0" r="0" b="0"/>
+            <wp:docPr id="14" name="Picture 14" descr="F:\4th semester\MobileComputing\PicsforNoteBook\14.PNG"/>
+            <wp:cNvGraphicFramePr>
+              <a:graphicFrameLocks xmlns:a="http://schemas.openxmlformats.org/drawingml/2006/main" noChangeAspect="1"/>
+            </wp:cNvGraphicFramePr>
+            <a:graphic xmlns:a="http://schemas.openxmlformats.org/drawingml/2006/main">
+              <a:graphicData uri="http://schemas.openxmlformats.org/drawingml/2006/picture">
+                <pic:pic xmlns:pic="http://schemas.openxmlformats.org/drawingml/2006/picture">
+                  <pic:nvPicPr>
+                    <pic:cNvPr id="0" name="Picture 2" descr="F:\4th semester\MobileComputing\PicsforNoteBook\14.PNG"/>
+                    <pic:cNvPicPr>
+                      <a:picLocks noChangeAspect="1" noChangeArrowheads="1"/>
+                    </pic:cNvPicPr>
+                  </pic:nvPicPr>
+                  <pic:blipFill>
+                    <a:blip r:embed="rId19">
+                      <a:extLst>
+                        <a:ext uri="{28A0092B-C50C-407E-A947-70E740481C1C}">
+                          <a14:useLocalDpi xmlns:a14="http://schemas.microsoft.com/office/drawing/2010/main" val="0"/>
+                        </a:ext>
+                      </a:extLst>
+                    </a:blip>
+                    <a:srcRect/>
+                    <a:stretch>
+                      <a:fillRect/>
+                    </a:stretch>
+                  </pic:blipFill>
+                  <pic:spPr bwMode="auto">
+                    <a:xfrm>
+                      <a:off x="0" y="0"/>
+                      <a:ext cx="5943600" cy="4154980"/>
+                    </a:xfrm>
+                    <a:prstGeom prst="rect">
+                      <a:avLst/>
+                    </a:prstGeom>
+                    <a:noFill/>
+                    <a:ln>
+                      <a:noFill/>
+                    </a:ln>
+                  </pic:spPr>
+                </pic:pic>
+              </a:graphicData>
+            </a:graphic>
+          </wp:inline>
+        </w:drawing>
+      </w:r>
+      <w:bookmarkStart w:id="0" w:name="_GoBack"/>
+      <w:bookmarkEnd w:id="0"/>
+    </w:p>
+    <w:p>
+      <w:pPr>
+        <w:pStyle w:val="ListParagraph"/>
+        <w:rPr>
+          <w:sz w:val="24"/>
+          <w:szCs w:val="24"/>
+        </w:rPr>
+      </w:pPr>
     </w:p>
     <w:sectPr>
       <w:pgSz w:w="12240" w:h="15840"/>

</xml_diff>

<commit_message>
Third change after lecture 4
</commit_message>
<xml_diff>
--- a/NoteBook.docx
+++ b/NoteBook.docx
@@ -1838,8 +1838,132 @@
           </wp:inline>
         </w:drawing>
       </w:r>
+    </w:p>
+    <w:p>
+      <w:pPr>
+        <w:pStyle w:val="ListParagraph"/>
+        <w:numPr>
+          <w:ilvl w:val="0"/>
+          <w:numId w:val="2"/>
+        </w:numPr>
+        <w:rPr>
+          <w:sz w:val="24"/>
+          <w:szCs w:val="24"/>
+        </w:rPr>
+      </w:pPr>
+      <w:r>
+        <w:rPr>
+          <w:sz w:val="24"/>
+          <w:szCs w:val="24"/>
+        </w:rPr>
+        <w:t xml:space="preserve">Here is the interface of my </w:t>
+      </w:r>
+      <w:r>
+        <w:rPr>
+          <w:sz w:val="24"/>
+          <w:szCs w:val="24"/>
+        </w:rPr>
+        <w:t>Third</w:t>
+      </w:r>
+      <w:r>
+        <w:rPr>
+          <w:sz w:val="24"/>
+          <w:szCs w:val="24"/>
+        </w:rPr>
+        <w:t xml:space="preserve"> GUI and I’m </w:t>
+      </w:r>
+      <w:proofErr w:type="spellStart"/>
+      <w:r>
+        <w:rPr>
+          <w:sz w:val="24"/>
+          <w:szCs w:val="24"/>
+        </w:rPr>
+        <w:t>gonna</w:t>
+      </w:r>
+      <w:proofErr w:type="spellEnd"/>
+      <w:r>
+        <w:rPr>
+          <w:sz w:val="24"/>
+          <w:szCs w:val="24"/>
+        </w:rPr>
+        <w:t xml:space="preserve"> write code in another file in the same repository.</w:t>
+      </w:r>
+    </w:p>
+    <w:p>
+      <w:pPr>
+        <w:pStyle w:val="ListParagraph"/>
+        <w:rPr>
+          <w:sz w:val="24"/>
+          <w:szCs w:val="24"/>
+        </w:rPr>
+      </w:pPr>
       <w:bookmarkStart w:id="0" w:name="_GoBack"/>
+      <w:r>
+        <w:rPr>
+          <w:noProof/>
+          <w:sz w:val="24"/>
+          <w:szCs w:val="24"/>
+        </w:rPr>
+        <w:lastRenderedPageBreak/>
+        <w:drawing>
+          <wp:inline distT="0" distB="0" distL="0" distR="0">
+            <wp:extent cx="5943600" cy="4599830"/>
+            <wp:effectExtent l="0" t="0" r="0" b="0"/>
+            <wp:docPr id="15" name="Picture 15" descr="F:\4th semester\MobileComputing\PicsforNoteBook\15.PNG"/>
+            <wp:cNvGraphicFramePr>
+              <a:graphicFrameLocks xmlns:a="http://schemas.openxmlformats.org/drawingml/2006/main" noChangeAspect="1"/>
+            </wp:cNvGraphicFramePr>
+            <a:graphic xmlns:a="http://schemas.openxmlformats.org/drawingml/2006/main">
+              <a:graphicData uri="http://schemas.openxmlformats.org/drawingml/2006/picture">
+                <pic:pic xmlns:pic="http://schemas.openxmlformats.org/drawingml/2006/picture">
+                  <pic:nvPicPr>
+                    <pic:cNvPr id="0" name="Picture 3" descr="F:\4th semester\MobileComputing\PicsforNoteBook\15.PNG"/>
+                    <pic:cNvPicPr>
+                      <a:picLocks noChangeAspect="1" noChangeArrowheads="1"/>
+                    </pic:cNvPicPr>
+                  </pic:nvPicPr>
+                  <pic:blipFill>
+                    <a:blip r:embed="rId20">
+                      <a:extLst>
+                        <a:ext uri="{28A0092B-C50C-407E-A947-70E740481C1C}">
+                          <a14:useLocalDpi xmlns:a14="http://schemas.microsoft.com/office/drawing/2010/main" val="0"/>
+                        </a:ext>
+                      </a:extLst>
+                    </a:blip>
+                    <a:srcRect/>
+                    <a:stretch>
+                      <a:fillRect/>
+                    </a:stretch>
+                  </pic:blipFill>
+                  <pic:spPr bwMode="auto">
+                    <a:xfrm>
+                      <a:off x="0" y="0"/>
+                      <a:ext cx="5943600" cy="4599830"/>
+                    </a:xfrm>
+                    <a:prstGeom prst="rect">
+                      <a:avLst/>
+                    </a:prstGeom>
+                    <a:noFill/>
+                    <a:ln>
+                      <a:noFill/>
+                    </a:ln>
+                  </pic:spPr>
+                </pic:pic>
+              </a:graphicData>
+            </a:graphic>
+          </wp:inline>
+        </w:drawing>
+      </w:r>
       <w:bookmarkEnd w:id="0"/>
+    </w:p>
+    <w:p>
+      <w:pPr>
+        <w:pStyle w:val="ListParagraph"/>
+        <w:rPr>
+          <w:sz w:val="24"/>
+          <w:szCs w:val="24"/>
+        </w:rPr>
+      </w:pPr>
     </w:p>
     <w:p>
       <w:pPr>

</xml_diff>

<commit_message>
changings after lecture no 5
</commit_message>
<xml_diff>
--- a/NoteBook.docx
+++ b/NoteBook.docx
@@ -81,7 +81,6 @@
         </w:rPr>
       </w:pPr>
       <w:proofErr w:type="spellStart"/>
-      <w:proofErr w:type="gramStart"/>
       <w:r>
         <w:rPr>
           <w:b/>
@@ -98,9 +97,8 @@
           <w:sz w:val="36"/>
           <w:szCs w:val="36"/>
         </w:rPr>
-        <w:t xml:space="preserve"> :</w:t>
-      </w:r>
-      <w:proofErr w:type="gramEnd"/>
+        <w:t>:</w:t>
+      </w:r>
     </w:p>
     <w:p>
       <w:pPr>
@@ -323,21 +321,19 @@
           <w:szCs w:val="28"/>
         </w:rPr>
       </w:pPr>
-      <w:proofErr w:type="gramStart"/>
       <w:r>
         <w:rPr>
           <w:sz w:val="28"/>
           <w:szCs w:val="28"/>
         </w:rPr>
-        <w:t>and</w:t>
-      </w:r>
-      <w:proofErr w:type="gramEnd"/>
+        <w:t>H</w:t>
+      </w:r>
       <w:r>
         <w:rPr>
           <w:sz w:val="28"/>
           <w:szCs w:val="28"/>
         </w:rPr>
-        <w:t xml:space="preserve"> here is the screenshot of the link:</w:t>
+        <w:t>ere is the screenshot of the link:</w:t>
       </w:r>
     </w:p>
     <w:p>
@@ -623,15 +619,13 @@
         </w:rPr>
         <w:t xml:space="preserve">I </w:t>
       </w:r>
-      <w:proofErr w:type="gramStart"/>
-      <w:r>
-        <w:rPr>
-          <w:sz w:val="24"/>
-          <w:szCs w:val="24"/>
-        </w:rPr>
-        <w:t>Commit</w:t>
-      </w:r>
-      <w:proofErr w:type="gramEnd"/>
+      <w:r>
+        <w:rPr>
+          <w:sz w:val="24"/>
+          <w:szCs w:val="24"/>
+        </w:rPr>
+        <w:t>commit</w:t>
+      </w:r>
       <w:r>
         <w:rPr>
           <w:sz w:val="24"/>
@@ -1307,27 +1301,16 @@
           <w:szCs w:val="36"/>
           <w:u w:val="single"/>
         </w:rPr>
-        <w:t xml:space="preserve">Android </w:t>
-      </w:r>
-      <w:proofErr w:type="gramStart"/>
+        <w:t>Android Studio</w:t>
+      </w:r>
       <w:r>
         <w:rPr>
           <w:b/>
           <w:sz w:val="36"/>
           <w:szCs w:val="36"/>
-          <w:u w:val="single"/>
-        </w:rPr>
-        <w:t>Studio</w:t>
-      </w:r>
-      <w:r>
-        <w:rPr>
-          <w:b/>
-          <w:sz w:val="36"/>
-          <w:szCs w:val="36"/>
-        </w:rPr>
-        <w:t xml:space="preserve"> :</w:t>
-      </w:r>
-      <w:proofErr w:type="gramEnd"/>
+        </w:rPr>
+        <w:t>:</w:t>
+      </w:r>
     </w:p>
     <w:p>
       <w:pPr>
@@ -1748,14 +1731,7 @@
           <w:sz w:val="24"/>
           <w:szCs w:val="24"/>
         </w:rPr>
-        <w:t>Here is the interface of my Second</w:t>
-      </w:r>
-      <w:r>
-        <w:rPr>
-          <w:sz w:val="24"/>
-          <w:szCs w:val="24"/>
-        </w:rPr>
-        <w:t xml:space="preserve"> GUI and I’m </w:t>
+        <w:t xml:space="preserve">Here is the interface of my Second GUI and I’m </w:t>
       </w:r>
       <w:proofErr w:type="spellStart"/>
       <w:r>
@@ -1856,21 +1832,7 @@
           <w:sz w:val="24"/>
           <w:szCs w:val="24"/>
         </w:rPr>
-        <w:t xml:space="preserve">Here is the interface of my </w:t>
-      </w:r>
-      <w:r>
-        <w:rPr>
-          <w:sz w:val="24"/>
-          <w:szCs w:val="24"/>
-        </w:rPr>
-        <w:t>Third</w:t>
-      </w:r>
-      <w:r>
-        <w:rPr>
-          <w:sz w:val="24"/>
-          <w:szCs w:val="24"/>
-        </w:rPr>
-        <w:t xml:space="preserve"> GUI and I’m </w:t>
+        <w:t xml:space="preserve">Here is the interface of my Third GUI and I’m </w:t>
       </w:r>
       <w:proofErr w:type="spellStart"/>
       <w:r>
@@ -1897,7 +1859,6 @@
           <w:szCs w:val="24"/>
         </w:rPr>
       </w:pPr>
-      <w:bookmarkStart w:id="0" w:name="_GoBack"/>
       <w:r>
         <w:rPr>
           <w:noProof/>
@@ -1954,25 +1915,1018 @@
           </wp:inline>
         </w:drawing>
       </w:r>
+    </w:p>
+    <w:p>
+      <w:pPr>
+        <w:pStyle w:val="ListParagraph"/>
+        <w:rPr>
+          <w:sz w:val="24"/>
+          <w:szCs w:val="24"/>
+        </w:rPr>
+      </w:pPr>
+    </w:p>
+    <w:p>
+      <w:pPr>
+        <w:rPr>
+          <w:b/>
+          <w:sz w:val="36"/>
+          <w:szCs w:val="36"/>
+          <w:u w:val="single"/>
+        </w:rPr>
+      </w:pPr>
+      <w:r>
+        <w:rPr>
+          <w:b/>
+          <w:sz w:val="36"/>
+          <w:szCs w:val="36"/>
+          <w:u w:val="single"/>
+        </w:rPr>
+        <w:t>Lecture no. 5:</w:t>
+      </w:r>
+    </w:p>
+    <w:p>
+      <w:pPr>
+        <w:rPr>
+          <w:b/>
+          <w:sz w:val="36"/>
+          <w:szCs w:val="36"/>
+          <w:u w:val="single"/>
+        </w:rPr>
+      </w:pPr>
+      <w:r>
+        <w:rPr>
+          <w:b/>
+          <w:sz w:val="36"/>
+          <w:szCs w:val="36"/>
+          <w:u w:val="single"/>
+        </w:rPr>
+        <w:t>Layout:</w:t>
+      </w:r>
+    </w:p>
+    <w:p>
+      <w:pPr>
+        <w:pStyle w:val="ListParagraph"/>
+        <w:numPr>
+          <w:ilvl w:val="0"/>
+          <w:numId w:val="4"/>
+        </w:numPr>
+        <w:rPr>
+          <w:sz w:val="24"/>
+          <w:szCs w:val="24"/>
+        </w:rPr>
+      </w:pPr>
+      <w:r>
+        <w:rPr>
+          <w:sz w:val="24"/>
+          <w:szCs w:val="24"/>
+        </w:rPr>
+        <w:t xml:space="preserve">Here we are going to learn about Layout. I create a new project and we’ll add a new layout </w:t>
+      </w:r>
+      <w:proofErr w:type="spellStart"/>
+      <w:r>
+        <w:rPr>
+          <w:sz w:val="24"/>
+          <w:szCs w:val="24"/>
+        </w:rPr>
+        <w:t>recsource</w:t>
+      </w:r>
+      <w:proofErr w:type="spellEnd"/>
+      <w:r>
+        <w:rPr>
+          <w:sz w:val="24"/>
+          <w:szCs w:val="24"/>
+        </w:rPr>
+        <w:t xml:space="preserve"> file from res-&gt;layout-&gt;new-&gt;layout resource file and name it as </w:t>
+      </w:r>
+      <w:proofErr w:type="spellStart"/>
+      <w:r>
+        <w:rPr>
+          <w:sz w:val="24"/>
+          <w:szCs w:val="24"/>
+        </w:rPr>
+        <w:t>linear_layout</w:t>
+      </w:r>
+      <w:proofErr w:type="spellEnd"/>
+      <w:r>
+        <w:rPr>
+          <w:sz w:val="24"/>
+          <w:szCs w:val="24"/>
+        </w:rPr>
+        <w:t xml:space="preserve"> </w:t>
+      </w:r>
+    </w:p>
+    <w:p>
+      <w:pPr>
+        <w:pStyle w:val="ListParagraph"/>
+        <w:rPr>
+          <w:sz w:val="24"/>
+          <w:szCs w:val="24"/>
+        </w:rPr>
+      </w:pPr>
+      <w:r>
+        <w:rPr>
+          <w:noProof/>
+          <w:sz w:val="24"/>
+          <w:szCs w:val="24"/>
+        </w:rPr>
+        <w:lastRenderedPageBreak/>
+        <w:drawing>
+          <wp:inline distT="0" distB="0" distL="0" distR="0">
+            <wp:extent cx="5943600" cy="2705604"/>
+            <wp:effectExtent l="0" t="0" r="0" b="0"/>
+            <wp:docPr id="16" name="Picture 16" descr="F:\4th semester\MobileComputing\PicsforNoteBook\16.PNG"/>
+            <wp:cNvGraphicFramePr>
+              <a:graphicFrameLocks xmlns:a="http://schemas.openxmlformats.org/drawingml/2006/main" noChangeAspect="1"/>
+            </wp:cNvGraphicFramePr>
+            <a:graphic xmlns:a="http://schemas.openxmlformats.org/drawingml/2006/main">
+              <a:graphicData uri="http://schemas.openxmlformats.org/drawingml/2006/picture">
+                <pic:pic xmlns:pic="http://schemas.openxmlformats.org/drawingml/2006/picture">
+                  <pic:nvPicPr>
+                    <pic:cNvPr id="0" name="Picture 19" descr="F:\4th semester\MobileComputing\PicsforNoteBook\16.PNG"/>
+                    <pic:cNvPicPr>
+                      <a:picLocks noChangeAspect="1" noChangeArrowheads="1"/>
+                    </pic:cNvPicPr>
+                  </pic:nvPicPr>
+                  <pic:blipFill>
+                    <a:blip r:embed="rId21">
+                      <a:extLst>
+                        <a:ext uri="{28A0092B-C50C-407E-A947-70E740481C1C}">
+                          <a14:useLocalDpi xmlns:a14="http://schemas.microsoft.com/office/drawing/2010/main" val="0"/>
+                        </a:ext>
+                      </a:extLst>
+                    </a:blip>
+                    <a:srcRect/>
+                    <a:stretch>
+                      <a:fillRect/>
+                    </a:stretch>
+                  </pic:blipFill>
+                  <pic:spPr bwMode="auto">
+                    <a:xfrm>
+                      <a:off x="0" y="0"/>
+                      <a:ext cx="5943600" cy="2705604"/>
+                    </a:xfrm>
+                    <a:prstGeom prst="rect">
+                      <a:avLst/>
+                    </a:prstGeom>
+                    <a:noFill/>
+                    <a:ln>
+                      <a:noFill/>
+                    </a:ln>
+                  </pic:spPr>
+                </pic:pic>
+              </a:graphicData>
+            </a:graphic>
+          </wp:inline>
+        </w:drawing>
+      </w:r>
+    </w:p>
+    <w:p>
+      <w:pPr>
+        <w:pStyle w:val="ListParagraph"/>
+        <w:numPr>
+          <w:ilvl w:val="0"/>
+          <w:numId w:val="4"/>
+        </w:numPr>
+        <w:rPr>
+          <w:sz w:val="24"/>
+          <w:szCs w:val="24"/>
+        </w:rPr>
+      </w:pPr>
+      <w:r>
+        <w:rPr>
+          <w:sz w:val="24"/>
+          <w:szCs w:val="24"/>
+        </w:rPr>
+        <w:t xml:space="preserve">Now add some button or </w:t>
+      </w:r>
+      <w:proofErr w:type="spellStart"/>
+      <w:r>
+        <w:rPr>
+          <w:sz w:val="24"/>
+          <w:szCs w:val="24"/>
+        </w:rPr>
+        <w:t>textview</w:t>
+      </w:r>
+      <w:proofErr w:type="spellEnd"/>
+      <w:r>
+        <w:rPr>
+          <w:sz w:val="24"/>
+          <w:szCs w:val="24"/>
+        </w:rPr>
+        <w:t xml:space="preserve"> in the design view and will load this resource (We inform in main_activity.java that what </w:t>
+      </w:r>
+      <w:r>
+        <w:rPr>
+          <w:sz w:val="24"/>
+          <w:szCs w:val="24"/>
+        </w:rPr>
+        <w:t xml:space="preserve">or where </w:t>
+      </w:r>
+      <w:proofErr w:type="gramStart"/>
+      <w:r>
+        <w:rPr>
+          <w:sz w:val="24"/>
+          <w:szCs w:val="24"/>
+        </w:rPr>
+        <w:t>is our main point</w:t>
+      </w:r>
+      <w:proofErr w:type="gramEnd"/>
+      <w:r>
+        <w:rPr>
+          <w:sz w:val="24"/>
+          <w:szCs w:val="24"/>
+        </w:rPr>
+        <w:t xml:space="preserve">, </w:t>
+      </w:r>
+      <w:proofErr w:type="spellStart"/>
+      <w:r>
+        <w:rPr>
+          <w:sz w:val="24"/>
+          <w:szCs w:val="24"/>
+        </w:rPr>
+        <w:t>setContentV</w:t>
+      </w:r>
+      <w:r>
+        <w:rPr>
+          <w:sz w:val="24"/>
+          <w:szCs w:val="24"/>
+        </w:rPr>
+        <w:t>iew</w:t>
+      </w:r>
+      <w:proofErr w:type="spellEnd"/>
+      <w:r>
+        <w:rPr>
+          <w:sz w:val="24"/>
+          <w:szCs w:val="24"/>
+        </w:rPr>
+        <w:t xml:space="preserve"> will </w:t>
+      </w:r>
+      <w:r>
+        <w:rPr>
+          <w:sz w:val="24"/>
+          <w:szCs w:val="24"/>
+        </w:rPr>
+        <w:t>declare that which view we are going to set.</w:t>
+      </w:r>
+      <w:r>
+        <w:rPr>
+          <w:sz w:val="24"/>
+          <w:szCs w:val="24"/>
+        </w:rPr>
+        <w:t>)</w:t>
+      </w:r>
+      <w:r>
+        <w:rPr>
+          <w:sz w:val="24"/>
+          <w:szCs w:val="24"/>
+        </w:rPr>
+        <w:t>. So to change the view we do the code as shown below. Here is the result too.</w:t>
+      </w:r>
+    </w:p>
+    <w:p>
+      <w:pPr>
+        <w:pStyle w:val="ListParagraph"/>
+        <w:rPr>
+          <w:noProof/>
+          <w:sz w:val="24"/>
+          <w:szCs w:val="24"/>
+        </w:rPr>
+      </w:pPr>
+      <w:r>
+        <w:rPr>
+          <w:noProof/>
+          <w:sz w:val="24"/>
+          <w:szCs w:val="24"/>
+        </w:rPr>
+        <w:t xml:space="preserve"> </w:t>
+      </w:r>
+      <w:r>
+        <w:rPr>
+          <w:noProof/>
+          <w:sz w:val="24"/>
+          <w:szCs w:val="24"/>
+        </w:rPr>
+        <w:drawing>
+          <wp:inline distT="0" distB="0" distL="0" distR="0">
+            <wp:extent cx="5943600" cy="2158506"/>
+            <wp:effectExtent l="0" t="0" r="0" b="0"/>
+            <wp:docPr id="17" name="Picture 17" descr="F:\4th semester\MobileComputing\PicsforNoteBook\17.PNG"/>
+            <wp:cNvGraphicFramePr>
+              <a:graphicFrameLocks xmlns:a="http://schemas.openxmlformats.org/drawingml/2006/main" noChangeAspect="1"/>
+            </wp:cNvGraphicFramePr>
+            <a:graphic xmlns:a="http://schemas.openxmlformats.org/drawingml/2006/main">
+              <a:graphicData uri="http://schemas.openxmlformats.org/drawingml/2006/picture">
+                <pic:pic xmlns:pic="http://schemas.openxmlformats.org/drawingml/2006/picture">
+                  <pic:nvPicPr>
+                    <pic:cNvPr id="0" name="Picture 20" descr="F:\4th semester\MobileComputing\PicsforNoteBook\17.PNG"/>
+                    <pic:cNvPicPr>
+                      <a:picLocks noChangeAspect="1" noChangeArrowheads="1"/>
+                    </pic:cNvPicPr>
+                  </pic:nvPicPr>
+                  <pic:blipFill>
+                    <a:blip r:embed="rId22">
+                      <a:extLst>
+                        <a:ext uri="{28A0092B-C50C-407E-A947-70E740481C1C}">
+                          <a14:useLocalDpi xmlns:a14="http://schemas.microsoft.com/office/drawing/2010/main" val="0"/>
+                        </a:ext>
+                      </a:extLst>
+                    </a:blip>
+                    <a:srcRect/>
+                    <a:stretch>
+                      <a:fillRect/>
+                    </a:stretch>
+                  </pic:blipFill>
+                  <pic:spPr bwMode="auto">
+                    <a:xfrm>
+                      <a:off x="0" y="0"/>
+                      <a:ext cx="5943600" cy="2158506"/>
+                    </a:xfrm>
+                    <a:prstGeom prst="rect">
+                      <a:avLst/>
+                    </a:prstGeom>
+                    <a:noFill/>
+                    <a:ln>
+                      <a:noFill/>
+                    </a:ln>
+                  </pic:spPr>
+                </pic:pic>
+              </a:graphicData>
+            </a:graphic>
+          </wp:inline>
+        </w:drawing>
+      </w:r>
+    </w:p>
+    <w:p>
+      <w:pPr>
+        <w:rPr>
+          <w:b/>
+          <w:sz w:val="36"/>
+          <w:szCs w:val="36"/>
+          <w:u w:val="single"/>
+        </w:rPr>
+      </w:pPr>
+      <w:r>
+        <w:rPr>
+          <w:b/>
+          <w:sz w:val="36"/>
+          <w:szCs w:val="36"/>
+          <w:u w:val="single"/>
+        </w:rPr>
+        <w:t>Layout Parameters:</w:t>
+      </w:r>
+    </w:p>
+    <w:p>
+      <w:pPr>
+        <w:pStyle w:val="ListParagraph"/>
+        <w:numPr>
+          <w:ilvl w:val="0"/>
+          <w:numId w:val="6"/>
+        </w:numPr>
+        <w:rPr>
+          <w:b/>
+          <w:sz w:val="24"/>
+          <w:szCs w:val="24"/>
+          <w:u w:val="single"/>
+        </w:rPr>
+      </w:pPr>
+      <w:r>
+        <w:rPr>
+          <w:b/>
+          <w:sz w:val="24"/>
+          <w:szCs w:val="24"/>
+          <w:u w:val="single"/>
+        </w:rPr>
+        <w:t>Implementation ‘androidx.constraintlayout</w:t>
+      </w:r>
+      <w:proofErr w:type="gramStart"/>
+      <w:r>
+        <w:rPr>
+          <w:b/>
+          <w:sz w:val="24"/>
+          <w:szCs w:val="24"/>
+          <w:u w:val="single"/>
+        </w:rPr>
+        <w:t>:constraintlayout:2.0.4’</w:t>
+      </w:r>
+      <w:proofErr w:type="gramEnd"/>
+      <w:r>
+        <w:rPr>
+          <w:b/>
+          <w:sz w:val="24"/>
+          <w:szCs w:val="24"/>
+          <w:u w:val="single"/>
+        </w:rPr>
+        <w:t xml:space="preserve"> </w:t>
+      </w:r>
+      <w:r>
+        <w:rPr>
+          <w:sz w:val="24"/>
+          <w:szCs w:val="24"/>
+        </w:rPr>
+        <w:t>this dependency would be changed in our project.</w:t>
+      </w:r>
+    </w:p>
+    <w:p>
+      <w:pPr>
+        <w:pStyle w:val="ListParagraph"/>
+        <w:numPr>
+          <w:ilvl w:val="0"/>
+          <w:numId w:val="6"/>
+        </w:numPr>
+        <w:rPr>
+          <w:sz w:val="24"/>
+          <w:szCs w:val="24"/>
+        </w:rPr>
+      </w:pPr>
+      <w:r>
+        <w:rPr>
+          <w:sz w:val="24"/>
+          <w:szCs w:val="24"/>
+        </w:rPr>
+        <w:t>We can clear all constraints using the following</w:t>
+      </w:r>
+      <w:r>
+        <w:rPr>
+          <w:sz w:val="24"/>
+          <w:szCs w:val="24"/>
+        </w:rPr>
+        <w:t xml:space="preserve"> cross</w:t>
+      </w:r>
+      <w:r>
+        <w:rPr>
+          <w:sz w:val="24"/>
+          <w:szCs w:val="24"/>
+        </w:rPr>
+        <w:t xml:space="preserve"> symbol.</w:t>
+      </w:r>
+    </w:p>
+    <w:p>
+      <w:r>
+        <w:rPr>
+          <w:noProof/>
+        </w:rPr>
+        <w:lastRenderedPageBreak/>
+        <w:drawing>
+          <wp:inline distT="0" distB="0" distL="0" distR="0">
+            <wp:extent cx="3790950" cy="2857500"/>
+            <wp:effectExtent l="0" t="0" r="0" b="0"/>
+            <wp:docPr id="19" name="Picture 19" descr="F:\4th semester\MobileComputing\PicsforNoteBook\18.PNG"/>
+            <wp:cNvGraphicFramePr>
+              <a:graphicFrameLocks xmlns:a="http://schemas.openxmlformats.org/drawingml/2006/main" noChangeAspect="1"/>
+            </wp:cNvGraphicFramePr>
+            <a:graphic xmlns:a="http://schemas.openxmlformats.org/drawingml/2006/main">
+              <a:graphicData uri="http://schemas.openxmlformats.org/drawingml/2006/picture">
+                <pic:pic xmlns:pic="http://schemas.openxmlformats.org/drawingml/2006/picture">
+                  <pic:nvPicPr>
+                    <pic:cNvPr id="0" name="Picture 22" descr="F:\4th semester\MobileComputing\PicsforNoteBook\18.PNG"/>
+                    <pic:cNvPicPr>
+                      <a:picLocks noChangeAspect="1" noChangeArrowheads="1"/>
+                    </pic:cNvPicPr>
+                  </pic:nvPicPr>
+                  <pic:blipFill>
+                    <a:blip r:embed="rId23">
+                      <a:extLst>
+                        <a:ext uri="{28A0092B-C50C-407E-A947-70E740481C1C}">
+                          <a14:useLocalDpi xmlns:a14="http://schemas.microsoft.com/office/drawing/2010/main" val="0"/>
+                        </a:ext>
+                      </a:extLst>
+                    </a:blip>
+                    <a:srcRect/>
+                    <a:stretch>
+                      <a:fillRect/>
+                    </a:stretch>
+                  </pic:blipFill>
+                  <pic:spPr bwMode="auto">
+                    <a:xfrm>
+                      <a:off x="0" y="0"/>
+                      <a:ext cx="3790950" cy="2857500"/>
+                    </a:xfrm>
+                    <a:prstGeom prst="rect">
+                      <a:avLst/>
+                    </a:prstGeom>
+                    <a:noFill/>
+                    <a:ln>
+                      <a:noFill/>
+                    </a:ln>
+                  </pic:spPr>
+                </pic:pic>
+              </a:graphicData>
+            </a:graphic>
+          </wp:inline>
+        </w:drawing>
+      </w:r>
+    </w:p>
+    <w:p>
+      <w:pPr>
+        <w:rPr>
+          <w:sz w:val="24"/>
+          <w:szCs w:val="24"/>
+        </w:rPr>
+      </w:pPr>
+      <w:r>
+        <w:rPr>
+          <w:b/>
+          <w:sz w:val="36"/>
+          <w:szCs w:val="36"/>
+          <w:u w:val="single"/>
+        </w:rPr>
+        <w:t>Image:</w:t>
+      </w:r>
+    </w:p>
+    <w:p>
+      <w:pPr>
+        <w:rPr>
+          <w:sz w:val="24"/>
+          <w:szCs w:val="24"/>
+        </w:rPr>
+      </w:pPr>
+      <w:r>
+        <w:rPr>
+          <w:sz w:val="24"/>
+          <w:szCs w:val="24"/>
+        </w:rPr>
+        <w:t>Now I’ll set an image in the design view.</w:t>
+      </w:r>
+    </w:p>
+    <w:p>
+      <w:pPr>
+        <w:pStyle w:val="ListParagraph"/>
+        <w:numPr>
+          <w:ilvl w:val="0"/>
+          <w:numId w:val="9"/>
+        </w:numPr>
+        <w:rPr>
+          <w:sz w:val="24"/>
+          <w:szCs w:val="24"/>
+        </w:rPr>
+      </w:pPr>
+      <w:r>
+        <w:rPr>
+          <w:sz w:val="24"/>
+          <w:szCs w:val="24"/>
+        </w:rPr>
+        <w:t xml:space="preserve">First of all copy any image and paste in the </w:t>
+      </w:r>
+      <w:proofErr w:type="spellStart"/>
+      <w:r>
+        <w:rPr>
+          <w:sz w:val="24"/>
+          <w:szCs w:val="24"/>
+        </w:rPr>
+        <w:t>drawable</w:t>
+      </w:r>
+      <w:proofErr w:type="spellEnd"/>
+      <w:r>
+        <w:rPr>
+          <w:sz w:val="24"/>
+          <w:szCs w:val="24"/>
+        </w:rPr>
+        <w:t xml:space="preserve"> and then drag </w:t>
+      </w:r>
+      <w:proofErr w:type="spellStart"/>
+      <w:r>
+        <w:rPr>
+          <w:sz w:val="24"/>
+          <w:szCs w:val="24"/>
+        </w:rPr>
+        <w:t>imageview</w:t>
+      </w:r>
+      <w:proofErr w:type="spellEnd"/>
+      <w:r>
+        <w:rPr>
+          <w:sz w:val="24"/>
+          <w:szCs w:val="24"/>
+        </w:rPr>
+        <w:t xml:space="preserve"> in the GUI view and then click on project and then desired picture.</w:t>
+      </w:r>
+      <w:r>
+        <w:rPr>
+          <w:sz w:val="24"/>
+          <w:szCs w:val="24"/>
+        </w:rPr>
+        <w:t xml:space="preserve"> Here I tried once.</w:t>
+      </w:r>
+    </w:p>
+    <w:p>
+      <w:pPr>
+        <w:pStyle w:val="ListParagraph"/>
+        <w:rPr>
+          <w:sz w:val="24"/>
+          <w:szCs w:val="24"/>
+        </w:rPr>
+      </w:pPr>
+      <w:r>
+        <w:rPr>
+          <w:noProof/>
+          <w:sz w:val="24"/>
+          <w:szCs w:val="24"/>
+        </w:rPr>
+        <w:drawing>
+          <wp:inline distT="0" distB="0" distL="0" distR="0">
+            <wp:extent cx="5943600" cy="3998586"/>
+            <wp:effectExtent l="0" t="0" r="0" b="2540"/>
+            <wp:docPr id="20" name="Picture 20" descr="F:\4th semester\MobileComputing\PicsforNoteBook\19.PNG"/>
+            <wp:cNvGraphicFramePr>
+              <a:graphicFrameLocks xmlns:a="http://schemas.openxmlformats.org/drawingml/2006/main" noChangeAspect="1"/>
+            </wp:cNvGraphicFramePr>
+            <a:graphic xmlns:a="http://schemas.openxmlformats.org/drawingml/2006/main">
+              <a:graphicData uri="http://schemas.openxmlformats.org/drawingml/2006/picture">
+                <pic:pic xmlns:pic="http://schemas.openxmlformats.org/drawingml/2006/picture">
+                  <pic:nvPicPr>
+                    <pic:cNvPr id="0" name="Picture 23" descr="F:\4th semester\MobileComputing\PicsforNoteBook\19.PNG"/>
+                    <pic:cNvPicPr>
+                      <a:picLocks noChangeAspect="1" noChangeArrowheads="1"/>
+                    </pic:cNvPicPr>
+                  </pic:nvPicPr>
+                  <pic:blipFill>
+                    <a:blip r:embed="rId24">
+                      <a:extLst>
+                        <a:ext uri="{28A0092B-C50C-407E-A947-70E740481C1C}">
+                          <a14:useLocalDpi xmlns:a14="http://schemas.microsoft.com/office/drawing/2010/main" val="0"/>
+                        </a:ext>
+                      </a:extLst>
+                    </a:blip>
+                    <a:srcRect/>
+                    <a:stretch>
+                      <a:fillRect/>
+                    </a:stretch>
+                  </pic:blipFill>
+                  <pic:spPr bwMode="auto">
+                    <a:xfrm>
+                      <a:off x="0" y="0"/>
+                      <a:ext cx="5943600" cy="3998586"/>
+                    </a:xfrm>
+                    <a:prstGeom prst="rect">
+                      <a:avLst/>
+                    </a:prstGeom>
+                    <a:noFill/>
+                    <a:ln>
+                      <a:noFill/>
+                    </a:ln>
+                  </pic:spPr>
+                </pic:pic>
+              </a:graphicData>
+            </a:graphic>
+          </wp:inline>
+        </w:drawing>
+      </w:r>
+    </w:p>
+    <w:p>
+      <w:pPr>
+        <w:pStyle w:val="ListParagraph"/>
+        <w:numPr>
+          <w:ilvl w:val="0"/>
+          <w:numId w:val="9"/>
+        </w:numPr>
+        <w:rPr>
+          <w:sz w:val="24"/>
+          <w:szCs w:val="24"/>
+        </w:rPr>
+      </w:pPr>
+      <w:r>
+        <w:rPr>
+          <w:sz w:val="24"/>
+          <w:szCs w:val="24"/>
+        </w:rPr>
+        <w:lastRenderedPageBreak/>
+        <w:t xml:space="preserve">We can convert a </w:t>
+      </w:r>
+      <w:proofErr w:type="spellStart"/>
+      <w:r>
+        <w:rPr>
+          <w:sz w:val="24"/>
+          <w:szCs w:val="24"/>
+        </w:rPr>
+        <w:t>linear_layout</w:t>
+      </w:r>
+      <w:proofErr w:type="spellEnd"/>
+      <w:r>
+        <w:rPr>
+          <w:sz w:val="24"/>
+          <w:szCs w:val="24"/>
+        </w:rPr>
+        <w:t xml:space="preserve"> into a </w:t>
+      </w:r>
+      <w:proofErr w:type="spellStart"/>
+      <w:r>
+        <w:rPr>
+          <w:sz w:val="24"/>
+          <w:szCs w:val="24"/>
+        </w:rPr>
+        <w:t>constraint_layout</w:t>
+      </w:r>
+      <w:proofErr w:type="spellEnd"/>
+    </w:p>
+    <w:p>
+      <w:pPr>
+        <w:pStyle w:val="ListParagraph"/>
+        <w:numPr>
+          <w:ilvl w:val="0"/>
+          <w:numId w:val="9"/>
+        </w:numPr>
+        <w:rPr>
+          <w:sz w:val="24"/>
+          <w:szCs w:val="24"/>
+        </w:rPr>
+      </w:pPr>
+      <w:r>
+        <w:rPr>
+          <w:sz w:val="24"/>
+          <w:szCs w:val="24"/>
+        </w:rPr>
+        <w:t xml:space="preserve">Till now we have done everything using design view but now we’ll </w:t>
+      </w:r>
+      <w:r>
+        <w:rPr>
+          <w:sz w:val="24"/>
+          <w:szCs w:val="24"/>
+        </w:rPr>
+        <w:t>write</w:t>
+      </w:r>
+      <w:r>
+        <w:rPr>
+          <w:sz w:val="24"/>
+          <w:szCs w:val="24"/>
+        </w:rPr>
+        <w:t xml:space="preserve"> a code</w:t>
+      </w:r>
+      <w:r>
+        <w:rPr>
+          <w:sz w:val="24"/>
+          <w:szCs w:val="24"/>
+        </w:rPr>
+        <w:t xml:space="preserve"> against our design.</w:t>
+      </w:r>
+    </w:p>
+    <w:p>
+      <w:pPr>
+        <w:pStyle w:val="ListParagraph"/>
+        <w:numPr>
+          <w:ilvl w:val="0"/>
+          <w:numId w:val="9"/>
+        </w:numPr>
+        <w:rPr>
+          <w:sz w:val="24"/>
+          <w:szCs w:val="24"/>
+        </w:rPr>
+      </w:pPr>
+      <w:r>
+        <w:rPr>
+          <w:sz w:val="24"/>
+          <w:szCs w:val="24"/>
+        </w:rPr>
+        <w:t>We can create an instance of button by writing the following code</w:t>
+      </w:r>
+    </w:p>
+    <w:p>
+      <w:pPr>
+        <w:pStyle w:val="ListParagraph"/>
+        <w:rPr>
+          <w:b/>
+          <w:sz w:val="24"/>
+          <w:szCs w:val="24"/>
+        </w:rPr>
+      </w:pPr>
+      <w:r>
+        <w:rPr>
+          <w:b/>
+          <w:sz w:val="24"/>
+          <w:szCs w:val="24"/>
+        </w:rPr>
+        <w:t xml:space="preserve">Button </w:t>
+      </w:r>
+      <w:proofErr w:type="spellStart"/>
+      <w:r>
+        <w:rPr>
+          <w:b/>
+          <w:sz w:val="24"/>
+          <w:szCs w:val="24"/>
+        </w:rPr>
+        <w:t>button</w:t>
+      </w:r>
+      <w:proofErr w:type="spellEnd"/>
+      <w:r>
+        <w:rPr>
+          <w:b/>
+          <w:sz w:val="24"/>
+          <w:szCs w:val="24"/>
+        </w:rPr>
+        <w:t xml:space="preserve"> = </w:t>
+      </w:r>
+      <w:proofErr w:type="spellStart"/>
+      <w:proofErr w:type="gramStart"/>
+      <w:r>
+        <w:rPr>
+          <w:b/>
+          <w:sz w:val="24"/>
+          <w:szCs w:val="24"/>
+        </w:rPr>
+        <w:t>findViewById</w:t>
+      </w:r>
+      <w:proofErr w:type="spellEnd"/>
+      <w:r>
+        <w:rPr>
+          <w:b/>
+          <w:sz w:val="24"/>
+          <w:szCs w:val="24"/>
+        </w:rPr>
+        <w:t>(</w:t>
+      </w:r>
+      <w:proofErr w:type="gramEnd"/>
+      <w:r>
+        <w:rPr>
+          <w:b/>
+          <w:sz w:val="24"/>
+          <w:szCs w:val="24"/>
+        </w:rPr>
+        <w:t>R.id.button4)</w:t>
+      </w:r>
+      <w:r>
+        <w:rPr>
+          <w:b/>
+          <w:sz w:val="24"/>
+          <w:szCs w:val="24"/>
+        </w:rPr>
+        <w:t>;</w:t>
+      </w:r>
+    </w:p>
+    <w:p>
+      <w:pPr>
+        <w:pStyle w:val="ListParagraph"/>
+        <w:rPr>
+          <w:b/>
+          <w:sz w:val="24"/>
+          <w:szCs w:val="24"/>
+        </w:rPr>
+      </w:pPr>
+      <w:proofErr w:type="spellStart"/>
+      <w:r>
+        <w:rPr>
+          <w:b/>
+          <w:sz w:val="24"/>
+          <w:szCs w:val="24"/>
+        </w:rPr>
+        <w:t>TextView</w:t>
+      </w:r>
+      <w:proofErr w:type="spellEnd"/>
+      <w:r>
+        <w:rPr>
+          <w:b/>
+          <w:sz w:val="24"/>
+          <w:szCs w:val="24"/>
+        </w:rPr>
+        <w:t xml:space="preserve"> </w:t>
+      </w:r>
+      <w:proofErr w:type="spellStart"/>
+      <w:r>
+        <w:rPr>
+          <w:b/>
+          <w:sz w:val="24"/>
+          <w:szCs w:val="24"/>
+        </w:rPr>
+        <w:t>textview</w:t>
+      </w:r>
+      <w:proofErr w:type="spellEnd"/>
+      <w:r>
+        <w:rPr>
+          <w:b/>
+          <w:sz w:val="24"/>
+          <w:szCs w:val="24"/>
+        </w:rPr>
+        <w:t xml:space="preserve"> = </w:t>
+      </w:r>
+      <w:proofErr w:type="spellStart"/>
+      <w:proofErr w:type="gramStart"/>
+      <w:r>
+        <w:rPr>
+          <w:b/>
+          <w:sz w:val="24"/>
+          <w:szCs w:val="24"/>
+        </w:rPr>
+        <w:t>findViewById</w:t>
+      </w:r>
+      <w:proofErr w:type="spellEnd"/>
+      <w:r>
+        <w:rPr>
+          <w:b/>
+          <w:sz w:val="24"/>
+          <w:szCs w:val="24"/>
+        </w:rPr>
+        <w:t>(</w:t>
+      </w:r>
+      <w:proofErr w:type="gramEnd"/>
+      <w:r>
+        <w:rPr>
+          <w:b/>
+          <w:sz w:val="24"/>
+          <w:szCs w:val="24"/>
+        </w:rPr>
+        <w:t>R.id.</w:t>
+      </w:r>
+      <w:r>
+        <w:rPr>
+          <w:b/>
+          <w:sz w:val="24"/>
+          <w:szCs w:val="24"/>
+        </w:rPr>
+        <w:t>textview3</w:t>
+      </w:r>
+      <w:r>
+        <w:rPr>
+          <w:b/>
+          <w:sz w:val="24"/>
+          <w:szCs w:val="24"/>
+        </w:rPr>
+        <w:t>)</w:t>
+      </w:r>
+      <w:r>
+        <w:rPr>
+          <w:b/>
+          <w:sz w:val="24"/>
+          <w:szCs w:val="24"/>
+        </w:rPr>
+        <w:t>;</w:t>
+      </w:r>
+    </w:p>
+    <w:p>
+      <w:pPr>
+        <w:pStyle w:val="ListParagraph"/>
+        <w:numPr>
+          <w:ilvl w:val="0"/>
+          <w:numId w:val="9"/>
+        </w:numPr>
+        <w:rPr>
+          <w:sz w:val="24"/>
+          <w:szCs w:val="24"/>
+        </w:rPr>
+      </w:pPr>
+      <w:r>
+        <w:rPr>
+          <w:sz w:val="24"/>
+          <w:szCs w:val="24"/>
+        </w:rPr>
+        <w:t>For such coding purpose we need to import ;</w:t>
+      </w:r>
+    </w:p>
+    <w:p>
+      <w:pPr>
+        <w:pStyle w:val="ListParagraph"/>
+        <w:rPr>
+          <w:sz w:val="24"/>
+          <w:szCs w:val="24"/>
+        </w:rPr>
+      </w:pPr>
+      <w:proofErr w:type="spellStart"/>
+      <w:r>
+        <w:rPr>
+          <w:sz w:val="24"/>
+          <w:szCs w:val="24"/>
+        </w:rPr>
+        <w:t>android.widget.Button</w:t>
+      </w:r>
+      <w:proofErr w:type="spellEnd"/>
+      <w:r>
+        <w:rPr>
+          <w:sz w:val="24"/>
+          <w:szCs w:val="24"/>
+        </w:rPr>
+        <w:t>;</w:t>
+      </w:r>
+    </w:p>
+    <w:p>
+      <w:pPr>
+        <w:pStyle w:val="ListParagraph"/>
+        <w:rPr>
+          <w:sz w:val="24"/>
+          <w:szCs w:val="24"/>
+        </w:rPr>
+      </w:pPr>
+      <w:proofErr w:type="spellStart"/>
+      <w:r>
+        <w:rPr>
+          <w:sz w:val="24"/>
+          <w:szCs w:val="24"/>
+        </w:rPr>
+        <w:t>android.widget.TextView</w:t>
+      </w:r>
+      <w:proofErr w:type="spellEnd"/>
+      <w:r>
+        <w:rPr>
+          <w:sz w:val="24"/>
+          <w:szCs w:val="24"/>
+        </w:rPr>
+        <w:t>;</w:t>
+      </w:r>
+    </w:p>
+    <w:p>
+      <w:pPr>
+        <w:rPr>
+          <w:sz w:val="24"/>
+          <w:szCs w:val="24"/>
+        </w:rPr>
+      </w:pPr>
+      <w:bookmarkStart w:id="0" w:name="_GoBack"/>
       <w:bookmarkEnd w:id="0"/>
-    </w:p>
-    <w:p>
-      <w:pPr>
-        <w:pStyle w:val="ListParagraph"/>
-        <w:rPr>
-          <w:sz w:val="24"/>
-          <w:szCs w:val="24"/>
-        </w:rPr>
-      </w:pPr>
-    </w:p>
-    <w:p>
-      <w:pPr>
-        <w:pStyle w:val="ListParagraph"/>
-        <w:rPr>
-          <w:sz w:val="24"/>
-          <w:szCs w:val="24"/>
-        </w:rPr>
-      </w:pPr>
     </w:p>
     <w:sectPr>
       <w:pgSz w:w="12240" w:h="15840"/>
@@ -2073,9 +3027,632 @@
     </w:lvl>
   </w:abstractNum>
   <w:abstractNum w:abstractNumId="1">
+    <w:nsid w:val="1EE27371"/>
+    <w:multiLevelType w:val="hybridMultilevel"/>
+    <w:tmpl w:val="6A9ECECE"/>
+    <w:lvl w:ilvl="0" w:tplc="128CFB62">
+      <w:start w:val="1"/>
+      <w:numFmt w:val="decimal"/>
+      <w:lvlText w:val="%1."/>
+      <w:lvlJc w:val="left"/>
+      <w:pPr>
+        <w:ind w:left="1080" w:hanging="360"/>
+      </w:pPr>
+      <w:rPr>
+        <w:rFonts w:hint="default"/>
+      </w:rPr>
+    </w:lvl>
+    <w:lvl w:ilvl="1" w:tplc="04090019" w:tentative="1">
+      <w:start w:val="1"/>
+      <w:numFmt w:val="lowerLetter"/>
+      <w:lvlText w:val="%2."/>
+      <w:lvlJc w:val="left"/>
+      <w:pPr>
+        <w:ind w:left="1800" w:hanging="360"/>
+      </w:pPr>
+    </w:lvl>
+    <w:lvl w:ilvl="2" w:tplc="0409001B" w:tentative="1">
+      <w:start w:val="1"/>
+      <w:numFmt w:val="lowerRoman"/>
+      <w:lvlText w:val="%3."/>
+      <w:lvlJc w:val="right"/>
+      <w:pPr>
+        <w:ind w:left="2520" w:hanging="180"/>
+      </w:pPr>
+    </w:lvl>
+    <w:lvl w:ilvl="3" w:tplc="0409000F" w:tentative="1">
+      <w:start w:val="1"/>
+      <w:numFmt w:val="decimal"/>
+      <w:lvlText w:val="%4."/>
+      <w:lvlJc w:val="left"/>
+      <w:pPr>
+        <w:ind w:left="3240" w:hanging="360"/>
+      </w:pPr>
+    </w:lvl>
+    <w:lvl w:ilvl="4" w:tplc="04090019" w:tentative="1">
+      <w:start w:val="1"/>
+      <w:numFmt w:val="lowerLetter"/>
+      <w:lvlText w:val="%5."/>
+      <w:lvlJc w:val="left"/>
+      <w:pPr>
+        <w:ind w:left="3960" w:hanging="360"/>
+      </w:pPr>
+    </w:lvl>
+    <w:lvl w:ilvl="5" w:tplc="0409001B" w:tentative="1">
+      <w:start w:val="1"/>
+      <w:numFmt w:val="lowerRoman"/>
+      <w:lvlText w:val="%6."/>
+      <w:lvlJc w:val="right"/>
+      <w:pPr>
+        <w:ind w:left="4680" w:hanging="180"/>
+      </w:pPr>
+    </w:lvl>
+    <w:lvl w:ilvl="6" w:tplc="0409000F" w:tentative="1">
+      <w:start w:val="1"/>
+      <w:numFmt w:val="decimal"/>
+      <w:lvlText w:val="%7."/>
+      <w:lvlJc w:val="left"/>
+      <w:pPr>
+        <w:ind w:left="5400" w:hanging="360"/>
+      </w:pPr>
+    </w:lvl>
+    <w:lvl w:ilvl="7" w:tplc="04090019" w:tentative="1">
+      <w:start w:val="1"/>
+      <w:numFmt w:val="lowerLetter"/>
+      <w:lvlText w:val="%8."/>
+      <w:lvlJc w:val="left"/>
+      <w:pPr>
+        <w:ind w:left="6120" w:hanging="360"/>
+      </w:pPr>
+    </w:lvl>
+    <w:lvl w:ilvl="8" w:tplc="0409001B" w:tentative="1">
+      <w:start w:val="1"/>
+      <w:numFmt w:val="lowerRoman"/>
+      <w:lvlText w:val="%9."/>
+      <w:lvlJc w:val="right"/>
+      <w:pPr>
+        <w:ind w:left="6840" w:hanging="180"/>
+      </w:pPr>
+    </w:lvl>
+  </w:abstractNum>
+  <w:abstractNum w:abstractNumId="2">
+    <w:nsid w:val="1FEE33BA"/>
+    <w:multiLevelType w:val="hybridMultilevel"/>
+    <w:tmpl w:val="57944A3C"/>
+    <w:lvl w:ilvl="0" w:tplc="0409000F">
+      <w:start w:val="1"/>
+      <w:numFmt w:val="decimal"/>
+      <w:lvlText w:val="%1."/>
+      <w:lvlJc w:val="left"/>
+      <w:pPr>
+        <w:ind w:left="720" w:hanging="360"/>
+      </w:pPr>
+      <w:rPr>
+        <w:rFonts w:hint="default"/>
+      </w:rPr>
+    </w:lvl>
+    <w:lvl w:ilvl="1" w:tplc="04090019" w:tentative="1">
+      <w:start w:val="1"/>
+      <w:numFmt w:val="lowerLetter"/>
+      <w:lvlText w:val="%2."/>
+      <w:lvlJc w:val="left"/>
+      <w:pPr>
+        <w:ind w:left="1440" w:hanging="360"/>
+      </w:pPr>
+    </w:lvl>
+    <w:lvl w:ilvl="2" w:tplc="0409001B" w:tentative="1">
+      <w:start w:val="1"/>
+      <w:numFmt w:val="lowerRoman"/>
+      <w:lvlText w:val="%3."/>
+      <w:lvlJc w:val="right"/>
+      <w:pPr>
+        <w:ind w:left="2160" w:hanging="180"/>
+      </w:pPr>
+    </w:lvl>
+    <w:lvl w:ilvl="3" w:tplc="0409000F" w:tentative="1">
+      <w:start w:val="1"/>
+      <w:numFmt w:val="decimal"/>
+      <w:lvlText w:val="%4."/>
+      <w:lvlJc w:val="left"/>
+      <w:pPr>
+        <w:ind w:left="2880" w:hanging="360"/>
+      </w:pPr>
+    </w:lvl>
+    <w:lvl w:ilvl="4" w:tplc="04090019" w:tentative="1">
+      <w:start w:val="1"/>
+      <w:numFmt w:val="lowerLetter"/>
+      <w:lvlText w:val="%5."/>
+      <w:lvlJc w:val="left"/>
+      <w:pPr>
+        <w:ind w:left="3600" w:hanging="360"/>
+      </w:pPr>
+    </w:lvl>
+    <w:lvl w:ilvl="5" w:tplc="0409001B" w:tentative="1">
+      <w:start w:val="1"/>
+      <w:numFmt w:val="lowerRoman"/>
+      <w:lvlText w:val="%6."/>
+      <w:lvlJc w:val="right"/>
+      <w:pPr>
+        <w:ind w:left="4320" w:hanging="180"/>
+      </w:pPr>
+    </w:lvl>
+    <w:lvl w:ilvl="6" w:tplc="0409000F" w:tentative="1">
+      <w:start w:val="1"/>
+      <w:numFmt w:val="decimal"/>
+      <w:lvlText w:val="%7."/>
+      <w:lvlJc w:val="left"/>
+      <w:pPr>
+        <w:ind w:left="5040" w:hanging="360"/>
+      </w:pPr>
+    </w:lvl>
+    <w:lvl w:ilvl="7" w:tplc="04090019" w:tentative="1">
+      <w:start w:val="1"/>
+      <w:numFmt w:val="lowerLetter"/>
+      <w:lvlText w:val="%8."/>
+      <w:lvlJc w:val="left"/>
+      <w:pPr>
+        <w:ind w:left="5760" w:hanging="360"/>
+      </w:pPr>
+    </w:lvl>
+    <w:lvl w:ilvl="8" w:tplc="0409001B" w:tentative="1">
+      <w:start w:val="1"/>
+      <w:numFmt w:val="lowerRoman"/>
+      <w:lvlText w:val="%9."/>
+      <w:lvlJc w:val="right"/>
+      <w:pPr>
+        <w:ind w:left="6480" w:hanging="180"/>
+      </w:pPr>
+    </w:lvl>
+  </w:abstractNum>
+  <w:abstractNum w:abstractNumId="3">
+    <w:nsid w:val="2142282D"/>
+    <w:multiLevelType w:val="hybridMultilevel"/>
+    <w:tmpl w:val="10B44930"/>
+    <w:lvl w:ilvl="0" w:tplc="0409000F">
+      <w:start w:val="1"/>
+      <w:numFmt w:val="decimal"/>
+      <w:lvlText w:val="%1."/>
+      <w:lvlJc w:val="left"/>
+      <w:pPr>
+        <w:ind w:left="720" w:hanging="360"/>
+      </w:pPr>
+      <w:rPr>
+        <w:rFonts w:hint="default"/>
+      </w:rPr>
+    </w:lvl>
+    <w:lvl w:ilvl="1" w:tplc="04090019" w:tentative="1">
+      <w:start w:val="1"/>
+      <w:numFmt w:val="lowerLetter"/>
+      <w:lvlText w:val="%2."/>
+      <w:lvlJc w:val="left"/>
+      <w:pPr>
+        <w:ind w:left="1440" w:hanging="360"/>
+      </w:pPr>
+    </w:lvl>
+    <w:lvl w:ilvl="2" w:tplc="0409001B" w:tentative="1">
+      <w:start w:val="1"/>
+      <w:numFmt w:val="lowerRoman"/>
+      <w:lvlText w:val="%3."/>
+      <w:lvlJc w:val="right"/>
+      <w:pPr>
+        <w:ind w:left="2160" w:hanging="180"/>
+      </w:pPr>
+    </w:lvl>
+    <w:lvl w:ilvl="3" w:tplc="0409000F" w:tentative="1">
+      <w:start w:val="1"/>
+      <w:numFmt w:val="decimal"/>
+      <w:lvlText w:val="%4."/>
+      <w:lvlJc w:val="left"/>
+      <w:pPr>
+        <w:ind w:left="2880" w:hanging="360"/>
+      </w:pPr>
+    </w:lvl>
+    <w:lvl w:ilvl="4" w:tplc="04090019" w:tentative="1">
+      <w:start w:val="1"/>
+      <w:numFmt w:val="lowerLetter"/>
+      <w:lvlText w:val="%5."/>
+      <w:lvlJc w:val="left"/>
+      <w:pPr>
+        <w:ind w:left="3600" w:hanging="360"/>
+      </w:pPr>
+    </w:lvl>
+    <w:lvl w:ilvl="5" w:tplc="0409001B" w:tentative="1">
+      <w:start w:val="1"/>
+      <w:numFmt w:val="lowerRoman"/>
+      <w:lvlText w:val="%6."/>
+      <w:lvlJc w:val="right"/>
+      <w:pPr>
+        <w:ind w:left="4320" w:hanging="180"/>
+      </w:pPr>
+    </w:lvl>
+    <w:lvl w:ilvl="6" w:tplc="0409000F" w:tentative="1">
+      <w:start w:val="1"/>
+      <w:numFmt w:val="decimal"/>
+      <w:lvlText w:val="%7."/>
+      <w:lvlJc w:val="left"/>
+      <w:pPr>
+        <w:ind w:left="5040" w:hanging="360"/>
+      </w:pPr>
+    </w:lvl>
+    <w:lvl w:ilvl="7" w:tplc="04090019" w:tentative="1">
+      <w:start w:val="1"/>
+      <w:numFmt w:val="lowerLetter"/>
+      <w:lvlText w:val="%8."/>
+      <w:lvlJc w:val="left"/>
+      <w:pPr>
+        <w:ind w:left="5760" w:hanging="360"/>
+      </w:pPr>
+    </w:lvl>
+    <w:lvl w:ilvl="8" w:tplc="0409001B" w:tentative="1">
+      <w:start w:val="1"/>
+      <w:numFmt w:val="lowerRoman"/>
+      <w:lvlText w:val="%9."/>
+      <w:lvlJc w:val="right"/>
+      <w:pPr>
+        <w:ind w:left="6480" w:hanging="180"/>
+      </w:pPr>
+    </w:lvl>
+  </w:abstractNum>
+  <w:abstractNum w:abstractNumId="4">
+    <w:nsid w:val="23F0597A"/>
+    <w:multiLevelType w:val="hybridMultilevel"/>
+    <w:tmpl w:val="9742472C"/>
+    <w:lvl w:ilvl="0" w:tplc="0409000F">
+      <w:start w:val="1"/>
+      <w:numFmt w:val="decimal"/>
+      <w:lvlText w:val="%1."/>
+      <w:lvlJc w:val="left"/>
+      <w:pPr>
+        <w:ind w:left="720" w:hanging="360"/>
+      </w:pPr>
+      <w:rPr>
+        <w:rFonts w:hint="default"/>
+      </w:rPr>
+    </w:lvl>
+    <w:lvl w:ilvl="1" w:tplc="04090019" w:tentative="1">
+      <w:start w:val="1"/>
+      <w:numFmt w:val="lowerLetter"/>
+      <w:lvlText w:val="%2."/>
+      <w:lvlJc w:val="left"/>
+      <w:pPr>
+        <w:ind w:left="1440" w:hanging="360"/>
+      </w:pPr>
+    </w:lvl>
+    <w:lvl w:ilvl="2" w:tplc="0409001B" w:tentative="1">
+      <w:start w:val="1"/>
+      <w:numFmt w:val="lowerRoman"/>
+      <w:lvlText w:val="%3."/>
+      <w:lvlJc w:val="right"/>
+      <w:pPr>
+        <w:ind w:left="2160" w:hanging="180"/>
+      </w:pPr>
+    </w:lvl>
+    <w:lvl w:ilvl="3" w:tplc="0409000F" w:tentative="1">
+      <w:start w:val="1"/>
+      <w:numFmt w:val="decimal"/>
+      <w:lvlText w:val="%4."/>
+      <w:lvlJc w:val="left"/>
+      <w:pPr>
+        <w:ind w:left="2880" w:hanging="360"/>
+      </w:pPr>
+    </w:lvl>
+    <w:lvl w:ilvl="4" w:tplc="04090019" w:tentative="1">
+      <w:start w:val="1"/>
+      <w:numFmt w:val="lowerLetter"/>
+      <w:lvlText w:val="%5."/>
+      <w:lvlJc w:val="left"/>
+      <w:pPr>
+        <w:ind w:left="3600" w:hanging="360"/>
+      </w:pPr>
+    </w:lvl>
+    <w:lvl w:ilvl="5" w:tplc="0409001B" w:tentative="1">
+      <w:start w:val="1"/>
+      <w:numFmt w:val="lowerRoman"/>
+      <w:lvlText w:val="%6."/>
+      <w:lvlJc w:val="right"/>
+      <w:pPr>
+        <w:ind w:left="4320" w:hanging="180"/>
+      </w:pPr>
+    </w:lvl>
+    <w:lvl w:ilvl="6" w:tplc="0409000F" w:tentative="1">
+      <w:start w:val="1"/>
+      <w:numFmt w:val="decimal"/>
+      <w:lvlText w:val="%7."/>
+      <w:lvlJc w:val="left"/>
+      <w:pPr>
+        <w:ind w:left="5040" w:hanging="360"/>
+      </w:pPr>
+    </w:lvl>
+    <w:lvl w:ilvl="7" w:tplc="04090019" w:tentative="1">
+      <w:start w:val="1"/>
+      <w:numFmt w:val="lowerLetter"/>
+      <w:lvlText w:val="%8."/>
+      <w:lvlJc w:val="left"/>
+      <w:pPr>
+        <w:ind w:left="5760" w:hanging="360"/>
+      </w:pPr>
+    </w:lvl>
+    <w:lvl w:ilvl="8" w:tplc="0409001B" w:tentative="1">
+      <w:start w:val="1"/>
+      <w:numFmt w:val="lowerRoman"/>
+      <w:lvlText w:val="%9."/>
+      <w:lvlJc w:val="right"/>
+      <w:pPr>
+        <w:ind w:left="6480" w:hanging="180"/>
+      </w:pPr>
+    </w:lvl>
+  </w:abstractNum>
+  <w:abstractNum w:abstractNumId="5">
+    <w:nsid w:val="24CD0183"/>
+    <w:multiLevelType w:val="hybridMultilevel"/>
+    <w:tmpl w:val="03369C70"/>
+    <w:lvl w:ilvl="0" w:tplc="0409000F">
+      <w:start w:val="1"/>
+      <w:numFmt w:val="decimal"/>
+      <w:lvlText w:val="%1."/>
+      <w:lvlJc w:val="left"/>
+      <w:pPr>
+        <w:ind w:left="720" w:hanging="360"/>
+      </w:pPr>
+      <w:rPr>
+        <w:rFonts w:hint="default"/>
+      </w:rPr>
+    </w:lvl>
+    <w:lvl w:ilvl="1" w:tplc="04090019" w:tentative="1">
+      <w:start w:val="1"/>
+      <w:numFmt w:val="lowerLetter"/>
+      <w:lvlText w:val="%2."/>
+      <w:lvlJc w:val="left"/>
+      <w:pPr>
+        <w:ind w:left="1440" w:hanging="360"/>
+      </w:pPr>
+    </w:lvl>
+    <w:lvl w:ilvl="2" w:tplc="0409001B" w:tentative="1">
+      <w:start w:val="1"/>
+      <w:numFmt w:val="lowerRoman"/>
+      <w:lvlText w:val="%3."/>
+      <w:lvlJc w:val="right"/>
+      <w:pPr>
+        <w:ind w:left="2160" w:hanging="180"/>
+      </w:pPr>
+    </w:lvl>
+    <w:lvl w:ilvl="3" w:tplc="0409000F" w:tentative="1">
+      <w:start w:val="1"/>
+      <w:numFmt w:val="decimal"/>
+      <w:lvlText w:val="%4."/>
+      <w:lvlJc w:val="left"/>
+      <w:pPr>
+        <w:ind w:left="2880" w:hanging="360"/>
+      </w:pPr>
+    </w:lvl>
+    <w:lvl w:ilvl="4" w:tplc="04090019" w:tentative="1">
+      <w:start w:val="1"/>
+      <w:numFmt w:val="lowerLetter"/>
+      <w:lvlText w:val="%5."/>
+      <w:lvlJc w:val="left"/>
+      <w:pPr>
+        <w:ind w:left="3600" w:hanging="360"/>
+      </w:pPr>
+    </w:lvl>
+    <w:lvl w:ilvl="5" w:tplc="0409001B" w:tentative="1">
+      <w:start w:val="1"/>
+      <w:numFmt w:val="lowerRoman"/>
+      <w:lvlText w:val="%6."/>
+      <w:lvlJc w:val="right"/>
+      <w:pPr>
+        <w:ind w:left="4320" w:hanging="180"/>
+      </w:pPr>
+    </w:lvl>
+    <w:lvl w:ilvl="6" w:tplc="0409000F" w:tentative="1">
+      <w:start w:val="1"/>
+      <w:numFmt w:val="decimal"/>
+      <w:lvlText w:val="%7."/>
+      <w:lvlJc w:val="left"/>
+      <w:pPr>
+        <w:ind w:left="5040" w:hanging="360"/>
+      </w:pPr>
+    </w:lvl>
+    <w:lvl w:ilvl="7" w:tplc="04090019" w:tentative="1">
+      <w:start w:val="1"/>
+      <w:numFmt w:val="lowerLetter"/>
+      <w:lvlText w:val="%8."/>
+      <w:lvlJc w:val="left"/>
+      <w:pPr>
+        <w:ind w:left="5760" w:hanging="360"/>
+      </w:pPr>
+    </w:lvl>
+    <w:lvl w:ilvl="8" w:tplc="0409001B" w:tentative="1">
+      <w:start w:val="1"/>
+      <w:numFmt w:val="lowerRoman"/>
+      <w:lvlText w:val="%9."/>
+      <w:lvlJc w:val="right"/>
+      <w:pPr>
+        <w:ind w:left="6480" w:hanging="180"/>
+      </w:pPr>
+    </w:lvl>
+  </w:abstractNum>
+  <w:abstractNum w:abstractNumId="6">
     <w:nsid w:val="3F31776C"/>
     <w:multiLevelType w:val="hybridMultilevel"/>
     <w:tmpl w:val="D79C379C"/>
+    <w:lvl w:ilvl="0" w:tplc="0409000F">
+      <w:start w:val="1"/>
+      <w:numFmt w:val="decimal"/>
+      <w:lvlText w:val="%1."/>
+      <w:lvlJc w:val="left"/>
+      <w:pPr>
+        <w:ind w:left="720" w:hanging="360"/>
+      </w:pPr>
+      <w:rPr>
+        <w:rFonts w:hint="default"/>
+      </w:rPr>
+    </w:lvl>
+    <w:lvl w:ilvl="1" w:tplc="04090019" w:tentative="1">
+      <w:start w:val="1"/>
+      <w:numFmt w:val="lowerLetter"/>
+      <w:lvlText w:val="%2."/>
+      <w:lvlJc w:val="left"/>
+      <w:pPr>
+        <w:ind w:left="1440" w:hanging="360"/>
+      </w:pPr>
+    </w:lvl>
+    <w:lvl w:ilvl="2" w:tplc="0409001B" w:tentative="1">
+      <w:start w:val="1"/>
+      <w:numFmt w:val="lowerRoman"/>
+      <w:lvlText w:val="%3."/>
+      <w:lvlJc w:val="right"/>
+      <w:pPr>
+        <w:ind w:left="2160" w:hanging="180"/>
+      </w:pPr>
+    </w:lvl>
+    <w:lvl w:ilvl="3" w:tplc="0409000F" w:tentative="1">
+      <w:start w:val="1"/>
+      <w:numFmt w:val="decimal"/>
+      <w:lvlText w:val="%4."/>
+      <w:lvlJc w:val="left"/>
+      <w:pPr>
+        <w:ind w:left="2880" w:hanging="360"/>
+      </w:pPr>
+    </w:lvl>
+    <w:lvl w:ilvl="4" w:tplc="04090019" w:tentative="1">
+      <w:start w:val="1"/>
+      <w:numFmt w:val="lowerLetter"/>
+      <w:lvlText w:val="%5."/>
+      <w:lvlJc w:val="left"/>
+      <w:pPr>
+        <w:ind w:left="3600" w:hanging="360"/>
+      </w:pPr>
+    </w:lvl>
+    <w:lvl w:ilvl="5" w:tplc="0409001B" w:tentative="1">
+      <w:start w:val="1"/>
+      <w:numFmt w:val="lowerRoman"/>
+      <w:lvlText w:val="%6."/>
+      <w:lvlJc w:val="right"/>
+      <w:pPr>
+        <w:ind w:left="4320" w:hanging="180"/>
+      </w:pPr>
+    </w:lvl>
+    <w:lvl w:ilvl="6" w:tplc="0409000F" w:tentative="1">
+      <w:start w:val="1"/>
+      <w:numFmt w:val="decimal"/>
+      <w:lvlText w:val="%7."/>
+      <w:lvlJc w:val="left"/>
+      <w:pPr>
+        <w:ind w:left="5040" w:hanging="360"/>
+      </w:pPr>
+    </w:lvl>
+    <w:lvl w:ilvl="7" w:tplc="04090019" w:tentative="1">
+      <w:start w:val="1"/>
+      <w:numFmt w:val="lowerLetter"/>
+      <w:lvlText w:val="%8."/>
+      <w:lvlJc w:val="left"/>
+      <w:pPr>
+        <w:ind w:left="5760" w:hanging="360"/>
+      </w:pPr>
+    </w:lvl>
+    <w:lvl w:ilvl="8" w:tplc="0409001B" w:tentative="1">
+      <w:start w:val="1"/>
+      <w:numFmt w:val="lowerRoman"/>
+      <w:lvlText w:val="%9."/>
+      <w:lvlJc w:val="right"/>
+      <w:pPr>
+        <w:ind w:left="6480" w:hanging="180"/>
+      </w:pPr>
+    </w:lvl>
+  </w:abstractNum>
+  <w:abstractNum w:abstractNumId="7">
+    <w:nsid w:val="6D221143"/>
+    <w:multiLevelType w:val="hybridMultilevel"/>
+    <w:tmpl w:val="8370D25E"/>
+    <w:lvl w:ilvl="0" w:tplc="0409000F">
+      <w:start w:val="1"/>
+      <w:numFmt w:val="decimal"/>
+      <w:lvlText w:val="%1."/>
+      <w:lvlJc w:val="left"/>
+      <w:pPr>
+        <w:ind w:left="720" w:hanging="360"/>
+      </w:pPr>
+      <w:rPr>
+        <w:rFonts w:hint="default"/>
+      </w:rPr>
+    </w:lvl>
+    <w:lvl w:ilvl="1" w:tplc="04090019" w:tentative="1">
+      <w:start w:val="1"/>
+      <w:numFmt w:val="lowerLetter"/>
+      <w:lvlText w:val="%2."/>
+      <w:lvlJc w:val="left"/>
+      <w:pPr>
+        <w:ind w:left="1440" w:hanging="360"/>
+      </w:pPr>
+    </w:lvl>
+    <w:lvl w:ilvl="2" w:tplc="0409001B" w:tentative="1">
+      <w:start w:val="1"/>
+      <w:numFmt w:val="lowerRoman"/>
+      <w:lvlText w:val="%3."/>
+      <w:lvlJc w:val="right"/>
+      <w:pPr>
+        <w:ind w:left="2160" w:hanging="180"/>
+      </w:pPr>
+    </w:lvl>
+    <w:lvl w:ilvl="3" w:tplc="0409000F" w:tentative="1">
+      <w:start w:val="1"/>
+      <w:numFmt w:val="decimal"/>
+      <w:lvlText w:val="%4."/>
+      <w:lvlJc w:val="left"/>
+      <w:pPr>
+        <w:ind w:left="2880" w:hanging="360"/>
+      </w:pPr>
+    </w:lvl>
+    <w:lvl w:ilvl="4" w:tplc="04090019" w:tentative="1">
+      <w:start w:val="1"/>
+      <w:numFmt w:val="lowerLetter"/>
+      <w:lvlText w:val="%5."/>
+      <w:lvlJc w:val="left"/>
+      <w:pPr>
+        <w:ind w:left="3600" w:hanging="360"/>
+      </w:pPr>
+    </w:lvl>
+    <w:lvl w:ilvl="5" w:tplc="0409001B" w:tentative="1">
+      <w:start w:val="1"/>
+      <w:numFmt w:val="lowerRoman"/>
+      <w:lvlText w:val="%6."/>
+      <w:lvlJc w:val="right"/>
+      <w:pPr>
+        <w:ind w:left="4320" w:hanging="180"/>
+      </w:pPr>
+    </w:lvl>
+    <w:lvl w:ilvl="6" w:tplc="0409000F" w:tentative="1">
+      <w:start w:val="1"/>
+      <w:numFmt w:val="decimal"/>
+      <w:lvlText w:val="%7."/>
+      <w:lvlJc w:val="left"/>
+      <w:pPr>
+        <w:ind w:left="5040" w:hanging="360"/>
+      </w:pPr>
+    </w:lvl>
+    <w:lvl w:ilvl="7" w:tplc="04090019" w:tentative="1">
+      <w:start w:val="1"/>
+      <w:numFmt w:val="lowerLetter"/>
+      <w:lvlText w:val="%8."/>
+      <w:lvlJc w:val="left"/>
+      <w:pPr>
+        <w:ind w:left="5760" w:hanging="360"/>
+      </w:pPr>
+    </w:lvl>
+    <w:lvl w:ilvl="8" w:tplc="0409001B" w:tentative="1">
+      <w:start w:val="1"/>
+      <w:numFmt w:val="lowerRoman"/>
+      <w:lvlText w:val="%9."/>
+      <w:lvlJc w:val="right"/>
+      <w:pPr>
+        <w:ind w:left="6480" w:hanging="180"/>
+      </w:pPr>
+    </w:lvl>
+  </w:abstractNum>
+  <w:abstractNum w:abstractNumId="8">
+    <w:nsid w:val="7D865ADF"/>
+    <w:multiLevelType w:val="hybridMultilevel"/>
+    <w:tmpl w:val="EE1C28EA"/>
     <w:lvl w:ilvl="0" w:tplc="0409000F">
       <w:start w:val="1"/>
       <w:numFmt w:val="decimal"/>
@@ -2165,7 +3742,28 @@
     <w:abstractNumId w:val="0"/>
   </w:num>
   <w:num w:numId="2">
+    <w:abstractNumId w:val="6"/>
+  </w:num>
+  <w:num w:numId="3">
+    <w:abstractNumId w:val="4"/>
+  </w:num>
+  <w:num w:numId="4">
+    <w:abstractNumId w:val="7"/>
+  </w:num>
+  <w:num w:numId="5">
+    <w:abstractNumId w:val="8"/>
+  </w:num>
+  <w:num w:numId="6">
+    <w:abstractNumId w:val="2"/>
+  </w:num>
+  <w:num w:numId="7">
     <w:abstractNumId w:val="1"/>
+  </w:num>
+  <w:num w:numId="8">
+    <w:abstractNumId w:val="5"/>
+  </w:num>
+  <w:num w:numId="9">
+    <w:abstractNumId w:val="3"/>
   </w:num>
 </w:numbering>
 </file>

</xml_diff>

<commit_message>
changings after Lecture no. 6
</commit_message>
<xml_diff>
--- a/NoteBook.docx
+++ b/NoteBook.docx
@@ -8,6 +8,7 @@
           <w:b/>
           <w:sz w:val="36"/>
           <w:szCs w:val="36"/>
+          <w:u w:val="single"/>
         </w:rPr>
       </w:pPr>
       <w:r>
@@ -24,52 +25,129 @@
           <w:b/>
           <w:sz w:val="36"/>
           <w:szCs w:val="36"/>
-        </w:rPr>
-        <w:t>Name :</w:t>
-      </w:r>
-      <w:proofErr w:type="gramEnd"/>
+          <w:u w:val="single"/>
+        </w:rPr>
+        <w:t>Name</w:t>
+      </w:r>
       <w:r>
         <w:rPr>
           <w:b/>
           <w:sz w:val="36"/>
           <w:szCs w:val="36"/>
         </w:rPr>
-        <w:t xml:space="preserve"> Khadija </w:t>
-      </w:r>
-      <w:proofErr w:type="spellStart"/>
+        <w:t xml:space="preserve"> :</w:t>
+      </w:r>
+      <w:proofErr w:type="gramEnd"/>
       <w:r>
         <w:rPr>
           <w:b/>
           <w:sz w:val="36"/>
           <w:szCs w:val="36"/>
-        </w:rPr>
-        <w:t>Naveed</w:t>
-      </w:r>
-      <w:proofErr w:type="spellEnd"/>
-    </w:p>
-    <w:p>
-      <w:pPr>
+          <w:u w:val="single"/>
+        </w:rPr>
+        <w:t xml:space="preserve"> Khadija </w:t>
+      </w:r>
+      <w:proofErr w:type="spellStart"/>
+      <w:r>
         <w:rPr>
           <w:b/>
           <w:sz w:val="36"/>
           <w:szCs w:val="36"/>
-        </w:rPr>
-      </w:pPr>
-      <w:r>
+          <w:u w:val="single"/>
+        </w:rPr>
+        <w:t>Naveed</w:t>
+      </w:r>
+      <w:proofErr w:type="spellEnd"/>
+    </w:p>
+    <w:p>
+      <w:pPr>
         <w:rPr>
           <w:b/>
           <w:sz w:val="36"/>
           <w:szCs w:val="36"/>
-        </w:rPr>
-        <w:t xml:space="preserve">                                     </w:t>
-      </w:r>
+          <w:u w:val="single"/>
+        </w:rPr>
+      </w:pPr>
       <w:r>
         <w:rPr>
           <w:b/>
           <w:sz w:val="36"/>
           <w:szCs w:val="36"/>
         </w:rPr>
-        <w:t>Roll No. : Mcsf19a031</w:t>
+        <w:t xml:space="preserve">                                     </w:t>
+      </w:r>
+      <w:r>
+        <w:rPr>
+          <w:b/>
+          <w:sz w:val="36"/>
+          <w:szCs w:val="36"/>
+          <w:u w:val="single"/>
+        </w:rPr>
+        <w:t>Roll No.</w:t>
+      </w:r>
+      <w:r>
+        <w:rPr>
+          <w:b/>
+          <w:sz w:val="36"/>
+          <w:szCs w:val="36"/>
+        </w:rPr>
+        <w:t xml:space="preserve"> :</w:t>
+      </w:r>
+      <w:r>
+        <w:rPr>
+          <w:b/>
+          <w:sz w:val="36"/>
+          <w:szCs w:val="36"/>
+          <w:u w:val="single"/>
+        </w:rPr>
+        <w:t xml:space="preserve"> Mcsf19a031</w:t>
+      </w:r>
+    </w:p>
+    <w:p>
+      <w:pPr>
+        <w:rPr>
+          <w:b/>
+          <w:sz w:val="36"/>
+          <w:szCs w:val="36"/>
+          <w:u w:val="single"/>
+        </w:rPr>
+      </w:pPr>
+      <w:r>
+        <w:rPr>
+          <w:b/>
+          <w:sz w:val="36"/>
+          <w:szCs w:val="36"/>
+        </w:rPr>
+        <w:t xml:space="preserve">                                      </w:t>
+      </w:r>
+      <w:r>
+        <w:rPr>
+          <w:b/>
+          <w:sz w:val="36"/>
+          <w:szCs w:val="36"/>
+          <w:u w:val="single"/>
+        </w:rPr>
+        <w:t xml:space="preserve">Before </w:t>
+      </w:r>
+      <w:proofErr w:type="spellStart"/>
+      <w:r>
+        <w:rPr>
+          <w:b/>
+          <w:sz w:val="36"/>
+          <w:szCs w:val="36"/>
+          <w:u w:val="single"/>
+        </w:rPr>
+        <w:t>Mids</w:t>
+      </w:r>
+      <w:proofErr w:type="spellEnd"/>
+      <w:r>
+        <w:rPr>
+          <w:b/>
+          <w:sz w:val="36"/>
+          <w:szCs w:val="36"/>
+          <w:u w:val="single"/>
+        </w:rPr>
+        <w:t xml:space="preserve"> Syllabus</w:t>
       </w:r>
     </w:p>
     <w:p>
@@ -301,7 +379,7 @@
           <w:szCs w:val="28"/>
         </w:rPr>
       </w:pPr>
-      <w:hyperlink r:id="rId5" w:history="1">
+      <w:hyperlink r:id="rId6" w:history="1">
         <w:r>
           <w:rPr>
             <w:rStyle w:val="Hyperlink"/>
@@ -368,7 +446,7 @@
                     </pic:cNvPicPr>
                   </pic:nvPicPr>
                   <pic:blipFill>
-                    <a:blip r:embed="rId6">
+                    <a:blip r:embed="rId7">
                       <a:extLst>
                         <a:ext uri="{28A0092B-C50C-407E-A947-70E740481C1C}">
                           <a14:useLocalDpi xmlns:a14="http://schemas.microsoft.com/office/drawing/2010/main" val="0"/>
@@ -468,7 +546,7 @@
                     </pic:cNvPicPr>
                   </pic:nvPicPr>
                   <pic:blipFill>
-                    <a:blip r:embed="rId7">
+                    <a:blip r:embed="rId8">
                       <a:extLst>
                         <a:ext uri="{28A0092B-C50C-407E-A947-70E740481C1C}">
                           <a14:useLocalDpi xmlns:a14="http://schemas.microsoft.com/office/drawing/2010/main" val="0"/>
@@ -568,7 +646,7 @@
                     </pic:cNvPicPr>
                   </pic:nvPicPr>
                   <pic:blipFill>
-                    <a:blip r:embed="rId8">
+                    <a:blip r:embed="rId9">
                       <a:extLst>
                         <a:ext uri="{28A0092B-C50C-407E-A947-70E740481C1C}">
                           <a14:useLocalDpi xmlns:a14="http://schemas.microsoft.com/office/drawing/2010/main" val="0"/>
@@ -667,7 +745,7 @@
                     </pic:cNvPicPr>
                   </pic:nvPicPr>
                   <pic:blipFill>
-                    <a:blip r:embed="rId9">
+                    <a:blip r:embed="rId10">
                       <a:extLst>
                         <a:ext uri="{28A0092B-C50C-407E-A947-70E740481C1C}">
                           <a14:useLocalDpi xmlns:a14="http://schemas.microsoft.com/office/drawing/2010/main" val="0"/>
@@ -760,7 +838,7 @@
                     </pic:cNvPicPr>
                   </pic:nvPicPr>
                   <pic:blipFill>
-                    <a:blip r:embed="rId10">
+                    <a:blip r:embed="rId11">
                       <a:extLst>
                         <a:ext uri="{28A0092B-C50C-407E-A947-70E740481C1C}">
                           <a14:useLocalDpi xmlns:a14="http://schemas.microsoft.com/office/drawing/2010/main" val="0"/>
@@ -844,7 +922,7 @@
                     </pic:cNvPicPr>
                   </pic:nvPicPr>
                   <pic:blipFill>
-                    <a:blip r:embed="rId11">
+                    <a:blip r:embed="rId12">
                       <a:extLst>
                         <a:ext uri="{28A0092B-C50C-407E-A947-70E740481C1C}">
                           <a14:useLocalDpi xmlns:a14="http://schemas.microsoft.com/office/drawing/2010/main" val="0"/>
@@ -929,7 +1007,7 @@
                     </pic:cNvPicPr>
                   </pic:nvPicPr>
                   <pic:blipFill>
-                    <a:blip r:embed="rId12">
+                    <a:blip r:embed="rId13">
                       <a:extLst>
                         <a:ext uri="{28A0092B-C50C-407E-A947-70E740481C1C}">
                           <a14:useLocalDpi xmlns:a14="http://schemas.microsoft.com/office/drawing/2010/main" val="0"/>
@@ -1013,7 +1091,7 @@
                     </pic:cNvPicPr>
                   </pic:nvPicPr>
                   <pic:blipFill>
-                    <a:blip r:embed="rId13">
+                    <a:blip r:embed="rId14">
                       <a:extLst>
                         <a:ext uri="{28A0092B-C50C-407E-A947-70E740481C1C}">
                           <a14:useLocalDpi xmlns:a14="http://schemas.microsoft.com/office/drawing/2010/main" val="0"/>
@@ -1134,7 +1212,7 @@
                     </pic:cNvPicPr>
                   </pic:nvPicPr>
                   <pic:blipFill>
-                    <a:blip r:embed="rId14">
+                    <a:blip r:embed="rId15">
                       <a:extLst>
                         <a:ext uri="{28A0092B-C50C-407E-A947-70E740481C1C}">
                           <a14:useLocalDpi xmlns:a14="http://schemas.microsoft.com/office/drawing/2010/main" val="0"/>
@@ -1254,7 +1332,7 @@
                     </pic:cNvPicPr>
                   </pic:nvPicPr>
                   <pic:blipFill>
-                    <a:blip r:embed="rId15">
+                    <a:blip r:embed="rId16">
                       <a:extLst>
                         <a:ext uri="{28A0092B-C50C-407E-A947-70E740481C1C}">
                           <a14:useLocalDpi xmlns:a14="http://schemas.microsoft.com/office/drawing/2010/main" val="0"/>
@@ -1432,7 +1510,7 @@
                     </pic:cNvPicPr>
                   </pic:nvPicPr>
                   <pic:blipFill>
-                    <a:blip r:embed="rId16">
+                    <a:blip r:embed="rId17">
                       <a:extLst>
                         <a:ext uri="{28A0092B-C50C-407E-A947-70E740481C1C}">
                           <a14:useLocalDpi xmlns:a14="http://schemas.microsoft.com/office/drawing/2010/main" val="0"/>
@@ -1582,7 +1660,7 @@
                     </pic:cNvPicPr>
                   </pic:nvPicPr>
                   <pic:blipFill>
-                    <a:blip r:embed="rId17">
+                    <a:blip r:embed="rId18">
                       <a:extLst>
                         <a:ext uri="{28A0092B-C50C-407E-A947-70E740481C1C}">
                           <a14:useLocalDpi xmlns:a14="http://schemas.microsoft.com/office/drawing/2010/main" val="0"/>
@@ -1682,7 +1760,7 @@
                     </pic:cNvPicPr>
                   </pic:nvPicPr>
                   <pic:blipFill>
-                    <a:blip r:embed="rId18">
+                    <a:blip r:embed="rId19">
                       <a:extLst>
                         <a:ext uri="{28A0092B-C50C-407E-A947-70E740481C1C}">
                           <a14:useLocalDpi xmlns:a14="http://schemas.microsoft.com/office/drawing/2010/main" val="0"/>
@@ -1783,7 +1861,7 @@
                     </pic:cNvPicPr>
                   </pic:nvPicPr>
                   <pic:blipFill>
-                    <a:blip r:embed="rId19">
+                    <a:blip r:embed="rId20">
                       <a:extLst>
                         <a:ext uri="{28A0092B-C50C-407E-A947-70E740481C1C}">
                           <a14:useLocalDpi xmlns:a14="http://schemas.microsoft.com/office/drawing/2010/main" val="0"/>
@@ -1884,7 +1962,7 @@
                     </pic:cNvPicPr>
                   </pic:nvPicPr>
                   <pic:blipFill>
-                    <a:blip r:embed="rId20">
+                    <a:blip r:embed="rId21">
                       <a:extLst>
                         <a:ext uri="{28A0092B-C50C-407E-A947-70E740481C1C}">
                           <a14:useLocalDpi xmlns:a14="http://schemas.microsoft.com/office/drawing/2010/main" val="0"/>
@@ -2048,7 +2126,7 @@
                     </pic:cNvPicPr>
                   </pic:nvPicPr>
                   <pic:blipFill>
-                    <a:blip r:embed="rId21">
+                    <a:blip r:embed="rId22">
                       <a:extLst>
                         <a:ext uri="{28A0092B-C50C-407E-A947-70E740481C1C}">
                           <a14:useLocalDpi xmlns:a14="http://schemas.microsoft.com/office/drawing/2010/main" val="0"/>
@@ -2224,7 +2302,7 @@
                     </pic:cNvPicPr>
                   </pic:nvPicPr>
                   <pic:blipFill>
-                    <a:blip r:embed="rId22">
+                    <a:blip r:embed="rId23">
                       <a:extLst>
                         <a:ext uri="{28A0092B-C50C-407E-A947-70E740481C1C}">
                           <a14:useLocalDpi xmlns:a14="http://schemas.microsoft.com/office/drawing/2010/main" val="0"/>
@@ -2384,7 +2462,7 @@
                     </pic:cNvPicPr>
                   </pic:nvPicPr>
                   <pic:blipFill>
-                    <a:blip r:embed="rId23">
+                    <a:blip r:embed="rId24">
                       <a:extLst>
                         <a:ext uri="{28A0092B-C50C-407E-A947-70E740481C1C}">
                           <a14:useLocalDpi xmlns:a14="http://schemas.microsoft.com/office/drawing/2010/main" val="0"/>
@@ -2539,7 +2617,7 @@
                     </pic:cNvPicPr>
                   </pic:nvPicPr>
                   <pic:blipFill>
-                    <a:blip r:embed="rId24">
+                    <a:blip r:embed="rId25">
                       <a:extLst>
                         <a:ext uri="{28A0092B-C50C-407E-A947-70E740481C1C}">
                           <a14:useLocalDpi xmlns:a14="http://schemas.microsoft.com/office/drawing/2010/main" val="0"/>
@@ -2920,6 +2998,1257 @@
     </w:p>
     <w:p>
       <w:pPr>
+        <w:pStyle w:val="ListParagraph"/>
+        <w:numPr>
+          <w:ilvl w:val="0"/>
+          <w:numId w:val="9"/>
+        </w:numPr>
+        <w:rPr>
+          <w:sz w:val="24"/>
+          <w:szCs w:val="24"/>
+        </w:rPr>
+      </w:pPr>
+      <w:r>
+        <w:rPr>
+          <w:sz w:val="24"/>
+          <w:szCs w:val="24"/>
+        </w:rPr>
+        <w:t xml:space="preserve">Here below we create a button and </w:t>
+      </w:r>
+      <w:proofErr w:type="spellStart"/>
+      <w:r>
+        <w:rPr>
+          <w:sz w:val="24"/>
+          <w:szCs w:val="24"/>
+        </w:rPr>
+        <w:t>and</w:t>
+      </w:r>
+      <w:proofErr w:type="spellEnd"/>
+      <w:r>
+        <w:rPr>
+          <w:sz w:val="24"/>
+          <w:szCs w:val="24"/>
+        </w:rPr>
+        <w:t xml:space="preserve"> change the </w:t>
+      </w:r>
+      <w:proofErr w:type="spellStart"/>
+      <w:r>
+        <w:rPr>
+          <w:sz w:val="24"/>
+          <w:szCs w:val="24"/>
+        </w:rPr>
+        <w:t>textview</w:t>
+      </w:r>
+      <w:proofErr w:type="spellEnd"/>
+      <w:r>
+        <w:rPr>
+          <w:sz w:val="24"/>
+          <w:szCs w:val="24"/>
+        </w:rPr>
+        <w:t xml:space="preserve"> after performing an action against the button.</w:t>
+      </w:r>
+    </w:p>
+    <w:p>
+      <w:pPr>
+        <w:pStyle w:val="ListParagraph"/>
+        <w:rPr>
+          <w:sz w:val="24"/>
+          <w:szCs w:val="24"/>
+        </w:rPr>
+      </w:pPr>
+      <w:r>
+        <w:rPr>
+          <w:sz w:val="24"/>
+          <w:szCs w:val="24"/>
+        </w:rPr>
+        <w:t>Before I click the button:</w:t>
+      </w:r>
+    </w:p>
+    <w:p>
+      <w:pPr>
+        <w:pStyle w:val="ListParagraph"/>
+        <w:rPr>
+          <w:sz w:val="24"/>
+          <w:szCs w:val="24"/>
+        </w:rPr>
+      </w:pPr>
+      <w:r>
+        <w:rPr>
+          <w:noProof/>
+          <w:sz w:val="24"/>
+          <w:szCs w:val="24"/>
+        </w:rPr>
+        <w:drawing>
+          <wp:inline distT="0" distB="0" distL="0" distR="0">
+            <wp:extent cx="5943600" cy="3450890"/>
+            <wp:effectExtent l="0" t="0" r="0" b="0"/>
+            <wp:docPr id="21" name="Picture 21" descr="F:\4th semester\MobileComputing\PicsforNoteBook\20.PNG"/>
+            <wp:cNvGraphicFramePr>
+              <a:graphicFrameLocks xmlns:a="http://schemas.openxmlformats.org/drawingml/2006/main" noChangeAspect="1"/>
+            </wp:cNvGraphicFramePr>
+            <a:graphic xmlns:a="http://schemas.openxmlformats.org/drawingml/2006/main">
+              <a:graphicData uri="http://schemas.openxmlformats.org/drawingml/2006/picture">
+                <pic:pic xmlns:pic="http://schemas.openxmlformats.org/drawingml/2006/picture">
+                  <pic:nvPicPr>
+                    <pic:cNvPr id="0" name="Picture 24" descr="F:\4th semester\MobileComputing\PicsforNoteBook\20.PNG"/>
+                    <pic:cNvPicPr>
+                      <a:picLocks noChangeAspect="1" noChangeArrowheads="1"/>
+                    </pic:cNvPicPr>
+                  </pic:nvPicPr>
+                  <pic:blipFill>
+                    <a:blip r:embed="rId26">
+                      <a:extLst>
+                        <a:ext uri="{28A0092B-C50C-407E-A947-70E740481C1C}">
+                          <a14:useLocalDpi xmlns:a14="http://schemas.microsoft.com/office/drawing/2010/main" val="0"/>
+                        </a:ext>
+                      </a:extLst>
+                    </a:blip>
+                    <a:srcRect/>
+                    <a:stretch>
+                      <a:fillRect/>
+                    </a:stretch>
+                  </pic:blipFill>
+                  <pic:spPr bwMode="auto">
+                    <a:xfrm>
+                      <a:off x="0" y="0"/>
+                      <a:ext cx="5943600" cy="3450890"/>
+                    </a:xfrm>
+                    <a:prstGeom prst="rect">
+                      <a:avLst/>
+                    </a:prstGeom>
+                    <a:noFill/>
+                    <a:ln>
+                      <a:noFill/>
+                    </a:ln>
+                  </pic:spPr>
+                </pic:pic>
+              </a:graphicData>
+            </a:graphic>
+          </wp:inline>
+        </w:drawing>
+      </w:r>
+    </w:p>
+    <w:p>
+      <w:pPr>
+        <w:pStyle w:val="ListParagraph"/>
+        <w:rPr>
+          <w:sz w:val="24"/>
+          <w:szCs w:val="24"/>
+        </w:rPr>
+      </w:pPr>
+      <w:r>
+        <w:rPr>
+          <w:sz w:val="24"/>
+          <w:szCs w:val="24"/>
+        </w:rPr>
+        <w:t>After I click the button:</w:t>
+      </w:r>
+    </w:p>
+    <w:p>
+      <w:pPr>
+        <w:pStyle w:val="ListParagraph"/>
+        <w:rPr>
+          <w:sz w:val="24"/>
+          <w:szCs w:val="24"/>
+        </w:rPr>
+      </w:pPr>
+      <w:r>
+        <w:rPr>
+          <w:sz w:val="24"/>
+          <w:szCs w:val="24"/>
+        </w:rPr>
+        <w:lastRenderedPageBreak/>
+        <w:t xml:space="preserve"> </w:t>
+      </w:r>
+      <w:r>
+        <w:rPr>
+          <w:noProof/>
+          <w:sz w:val="24"/>
+          <w:szCs w:val="24"/>
+        </w:rPr>
+        <w:drawing>
+          <wp:inline distT="0" distB="0" distL="0" distR="0">
+            <wp:extent cx="5943600" cy="3608614"/>
+            <wp:effectExtent l="0" t="0" r="0" b="0"/>
+            <wp:docPr id="22" name="Picture 22" descr="F:\4th semester\MobileComputing\PicsforNoteBook\21.PNG"/>
+            <wp:cNvGraphicFramePr>
+              <a:graphicFrameLocks xmlns:a="http://schemas.openxmlformats.org/drawingml/2006/main" noChangeAspect="1"/>
+            </wp:cNvGraphicFramePr>
+            <a:graphic xmlns:a="http://schemas.openxmlformats.org/drawingml/2006/main">
+              <a:graphicData uri="http://schemas.openxmlformats.org/drawingml/2006/picture">
+                <pic:pic xmlns:pic="http://schemas.openxmlformats.org/drawingml/2006/picture">
+                  <pic:nvPicPr>
+                    <pic:cNvPr id="0" name="Picture 25" descr="F:\4th semester\MobileComputing\PicsforNoteBook\21.PNG"/>
+                    <pic:cNvPicPr>
+                      <a:picLocks noChangeAspect="1" noChangeArrowheads="1"/>
+                    </pic:cNvPicPr>
+                  </pic:nvPicPr>
+                  <pic:blipFill>
+                    <a:blip r:embed="rId27">
+                      <a:extLst>
+                        <a:ext uri="{28A0092B-C50C-407E-A947-70E740481C1C}">
+                          <a14:useLocalDpi xmlns:a14="http://schemas.microsoft.com/office/drawing/2010/main" val="0"/>
+                        </a:ext>
+                      </a:extLst>
+                    </a:blip>
+                    <a:srcRect/>
+                    <a:stretch>
+                      <a:fillRect/>
+                    </a:stretch>
+                  </pic:blipFill>
+                  <pic:spPr bwMode="auto">
+                    <a:xfrm>
+                      <a:off x="0" y="0"/>
+                      <a:ext cx="5943600" cy="3608614"/>
+                    </a:xfrm>
+                    <a:prstGeom prst="rect">
+                      <a:avLst/>
+                    </a:prstGeom>
+                    <a:noFill/>
+                    <a:ln>
+                      <a:noFill/>
+                    </a:ln>
+                  </pic:spPr>
+                </pic:pic>
+              </a:graphicData>
+            </a:graphic>
+          </wp:inline>
+        </w:drawing>
+      </w:r>
+    </w:p>
+    <w:p>
+      <w:pPr>
+        <w:rPr>
+          <w:b/>
+          <w:sz w:val="36"/>
+          <w:szCs w:val="36"/>
+          <w:u w:val="single"/>
+        </w:rPr>
+      </w:pPr>
+      <w:r>
+        <w:rPr>
+          <w:b/>
+          <w:sz w:val="36"/>
+          <w:szCs w:val="36"/>
+          <w:u w:val="single"/>
+        </w:rPr>
+        <w:t>Lecture No. 6:</w:t>
+      </w:r>
+    </w:p>
+    <w:p>
+      <w:pPr>
+        <w:rPr>
+          <w:b/>
+          <w:sz w:val="36"/>
+          <w:szCs w:val="36"/>
+          <w:u w:val="single"/>
+        </w:rPr>
+      </w:pPr>
+      <w:r>
+        <w:rPr>
+          <w:b/>
+          <w:sz w:val="36"/>
+          <w:szCs w:val="36"/>
+          <w:u w:val="single"/>
+        </w:rPr>
+        <w:t>Intents:</w:t>
+      </w:r>
+    </w:p>
+    <w:p>
+      <w:pPr>
+        <w:pStyle w:val="ListParagraph"/>
+        <w:numPr>
+          <w:ilvl w:val="0"/>
+          <w:numId w:val="11"/>
+        </w:numPr>
+        <w:rPr>
+          <w:sz w:val="24"/>
+          <w:szCs w:val="24"/>
+        </w:rPr>
+      </w:pPr>
+      <w:r>
+        <w:rPr>
+          <w:sz w:val="24"/>
+          <w:szCs w:val="36"/>
+        </w:rPr>
+        <w:t>Her</w:t>
+      </w:r>
+      <w:r>
+        <w:rPr>
+          <w:sz w:val="24"/>
+          <w:szCs w:val="36"/>
+        </w:rPr>
+        <w:t>e we are going to learn about Intents.</w:t>
+      </w:r>
+    </w:p>
+    <w:p>
+      <w:pPr>
+        <w:pStyle w:val="ListParagraph"/>
+        <w:numPr>
+          <w:ilvl w:val="0"/>
+          <w:numId w:val="11"/>
+        </w:numPr>
+        <w:rPr>
+          <w:sz w:val="24"/>
+          <w:szCs w:val="24"/>
+        </w:rPr>
+      </w:pPr>
+      <w:r>
+        <w:rPr>
+          <w:sz w:val="24"/>
+          <w:szCs w:val="36"/>
+        </w:rPr>
+        <w:t xml:space="preserve">I create an empty project, drag and drop 2 buttons name 1 as </w:t>
+      </w:r>
+      <w:r>
+        <w:rPr>
+          <w:sz w:val="24"/>
+          <w:szCs w:val="36"/>
+          <w:u w:val="single"/>
+        </w:rPr>
+        <w:t>Call</w:t>
+      </w:r>
+      <w:r>
+        <w:rPr>
+          <w:sz w:val="24"/>
+          <w:szCs w:val="36"/>
+        </w:rPr>
+        <w:t xml:space="preserve"> and 2</w:t>
+      </w:r>
+      <w:r>
+        <w:rPr>
+          <w:sz w:val="24"/>
+          <w:szCs w:val="36"/>
+          <w:vertAlign w:val="superscript"/>
+        </w:rPr>
+        <w:t>nd</w:t>
+      </w:r>
+      <w:r>
+        <w:rPr>
+          <w:sz w:val="24"/>
+          <w:szCs w:val="36"/>
+          <w:vertAlign w:val="superscript"/>
+        </w:rPr>
+        <w:t xml:space="preserve"> </w:t>
+      </w:r>
+      <w:r>
+        <w:rPr>
+          <w:sz w:val="24"/>
+          <w:szCs w:val="36"/>
+        </w:rPr>
+        <w:t xml:space="preserve">as </w:t>
+      </w:r>
+      <w:r>
+        <w:rPr>
+          <w:sz w:val="24"/>
+          <w:szCs w:val="36"/>
+          <w:u w:val="single"/>
+        </w:rPr>
+        <w:t>Website</w:t>
+      </w:r>
+    </w:p>
+    <w:p>
+      <w:pPr>
+        <w:pStyle w:val="ListParagraph"/>
+        <w:rPr>
+          <w:sz w:val="24"/>
+          <w:szCs w:val="24"/>
+        </w:rPr>
+      </w:pPr>
+      <w:r>
+        <w:rPr>
+          <w:noProof/>
+        </w:rPr>
+        <w:drawing>
+          <wp:inline distT="0" distB="0" distL="0" distR="0" wp14:anchorId="1D324893" wp14:editId="4497536C">
+            <wp:extent cx="5210175" cy="2905125"/>
+            <wp:effectExtent l="0" t="0" r="9525" b="9525"/>
+            <wp:docPr id="23" name="Picture 23"/>
+            <wp:cNvGraphicFramePr>
+              <a:graphicFrameLocks xmlns:a="http://schemas.openxmlformats.org/drawingml/2006/main" noChangeAspect="1"/>
+            </wp:cNvGraphicFramePr>
+            <a:graphic xmlns:a="http://schemas.openxmlformats.org/drawingml/2006/main">
+              <a:graphicData uri="http://schemas.openxmlformats.org/drawingml/2006/picture">
+                <pic:pic xmlns:pic="http://schemas.openxmlformats.org/drawingml/2006/picture">
+                  <pic:nvPicPr>
+                    <pic:cNvPr id="1" name=""/>
+                    <pic:cNvPicPr/>
+                  </pic:nvPicPr>
+                  <pic:blipFill>
+                    <a:blip r:embed="rId28"/>
+                    <a:stretch>
+                      <a:fillRect/>
+                    </a:stretch>
+                  </pic:blipFill>
+                  <pic:spPr>
+                    <a:xfrm>
+                      <a:off x="0" y="0"/>
+                      <a:ext cx="5210175" cy="2905125"/>
+                    </a:xfrm>
+                    <a:prstGeom prst="rect">
+                      <a:avLst/>
+                    </a:prstGeom>
+                  </pic:spPr>
+                </pic:pic>
+              </a:graphicData>
+            </a:graphic>
+          </wp:inline>
+        </w:drawing>
+      </w:r>
+    </w:p>
+    <w:p>
+      <w:pPr>
+        <w:pStyle w:val="ListParagraph"/>
+        <w:numPr>
+          <w:ilvl w:val="0"/>
+          <w:numId w:val="11"/>
+        </w:numPr>
+        <w:rPr>
+          <w:sz w:val="24"/>
+          <w:szCs w:val="24"/>
+        </w:rPr>
+      </w:pPr>
+      <w:r>
+        <w:rPr>
+          <w:sz w:val="24"/>
+          <w:szCs w:val="24"/>
+        </w:rPr>
+        <w:lastRenderedPageBreak/>
+        <w:t xml:space="preserve">After I change </w:t>
+      </w:r>
+      <w:proofErr w:type="spellStart"/>
+      <w:r>
+        <w:rPr>
+          <w:sz w:val="24"/>
+          <w:szCs w:val="24"/>
+        </w:rPr>
+        <w:t>there</w:t>
+      </w:r>
+      <w:proofErr w:type="spellEnd"/>
+      <w:r>
+        <w:rPr>
+          <w:sz w:val="24"/>
+          <w:szCs w:val="24"/>
+        </w:rPr>
+        <w:t xml:space="preserve"> text, there </w:t>
+      </w:r>
+      <w:proofErr w:type="gramStart"/>
+      <w:r>
+        <w:rPr>
+          <w:sz w:val="24"/>
+          <w:szCs w:val="24"/>
+        </w:rPr>
+        <w:t>an</w:t>
+      </w:r>
+      <w:proofErr w:type="gramEnd"/>
+      <w:r>
+        <w:rPr>
+          <w:sz w:val="24"/>
+          <w:szCs w:val="24"/>
+        </w:rPr>
+        <w:t xml:space="preserve"> error arose to </w:t>
+      </w:r>
+      <w:r>
+        <w:rPr>
+          <w:sz w:val="24"/>
+          <w:szCs w:val="24"/>
+        </w:rPr>
+        <w:t>convert those hard coded text to string resource.</w:t>
+      </w:r>
+    </w:p>
+    <w:p>
+      <w:pPr>
+        <w:pStyle w:val="ListParagraph"/>
+        <w:rPr>
+          <w:sz w:val="24"/>
+          <w:szCs w:val="24"/>
+        </w:rPr>
+      </w:pPr>
+      <w:r>
+        <w:rPr>
+          <w:noProof/>
+        </w:rPr>
+        <w:drawing>
+          <wp:inline distT="0" distB="0" distL="0" distR="0" wp14:anchorId="7CCAE956" wp14:editId="67F5788B">
+            <wp:extent cx="5029200" cy="4953000"/>
+            <wp:effectExtent l="0" t="0" r="0" b="0"/>
+            <wp:docPr id="24" name="Picture 24"/>
+            <wp:cNvGraphicFramePr>
+              <a:graphicFrameLocks xmlns:a="http://schemas.openxmlformats.org/drawingml/2006/main" noChangeAspect="1"/>
+            </wp:cNvGraphicFramePr>
+            <a:graphic xmlns:a="http://schemas.openxmlformats.org/drawingml/2006/main">
+              <a:graphicData uri="http://schemas.openxmlformats.org/drawingml/2006/picture">
+                <pic:pic xmlns:pic="http://schemas.openxmlformats.org/drawingml/2006/picture">
+                  <pic:nvPicPr>
+                    <pic:cNvPr id="1" name=""/>
+                    <pic:cNvPicPr/>
+                  </pic:nvPicPr>
+                  <pic:blipFill>
+                    <a:blip r:embed="rId29"/>
+                    <a:stretch>
+                      <a:fillRect/>
+                    </a:stretch>
+                  </pic:blipFill>
+                  <pic:spPr>
+                    <a:xfrm>
+                      <a:off x="0" y="0"/>
+                      <a:ext cx="5029200" cy="4953000"/>
+                    </a:xfrm>
+                    <a:prstGeom prst="rect">
+                      <a:avLst/>
+                    </a:prstGeom>
+                  </pic:spPr>
+                </pic:pic>
+              </a:graphicData>
+            </a:graphic>
+          </wp:inline>
+        </w:drawing>
+      </w:r>
+    </w:p>
+    <w:p>
+      <w:pPr>
+        <w:pStyle w:val="ListParagraph"/>
+        <w:rPr>
+          <w:sz w:val="24"/>
+          <w:szCs w:val="24"/>
+        </w:rPr>
+      </w:pPr>
+      <w:r>
+        <w:rPr>
+          <w:noProof/>
+        </w:rPr>
+        <w:lastRenderedPageBreak/>
+        <w:drawing>
+          <wp:inline distT="0" distB="0" distL="0" distR="0" wp14:anchorId="4A679575" wp14:editId="07803315">
+            <wp:extent cx="5143500" cy="5295900"/>
+            <wp:effectExtent l="0" t="0" r="0" b="0"/>
+            <wp:docPr id="26" name="Picture 26"/>
+            <wp:cNvGraphicFramePr>
+              <a:graphicFrameLocks xmlns:a="http://schemas.openxmlformats.org/drawingml/2006/main" noChangeAspect="1"/>
+            </wp:cNvGraphicFramePr>
+            <a:graphic xmlns:a="http://schemas.openxmlformats.org/drawingml/2006/main">
+              <a:graphicData uri="http://schemas.openxmlformats.org/drawingml/2006/picture">
+                <pic:pic xmlns:pic="http://schemas.openxmlformats.org/drawingml/2006/picture">
+                  <pic:nvPicPr>
+                    <pic:cNvPr id="1" name=""/>
+                    <pic:cNvPicPr/>
+                  </pic:nvPicPr>
+                  <pic:blipFill>
+                    <a:blip r:embed="rId30"/>
+                    <a:stretch>
+                      <a:fillRect/>
+                    </a:stretch>
+                  </pic:blipFill>
+                  <pic:spPr>
+                    <a:xfrm>
+                      <a:off x="0" y="0"/>
+                      <a:ext cx="5143500" cy="5295900"/>
+                    </a:xfrm>
+                    <a:prstGeom prst="rect">
+                      <a:avLst/>
+                    </a:prstGeom>
+                  </pic:spPr>
+                </pic:pic>
+              </a:graphicData>
+            </a:graphic>
+          </wp:inline>
+        </w:drawing>
+      </w:r>
+    </w:p>
+    <w:p>
+      <w:pPr>
+        <w:pStyle w:val="ListParagraph"/>
+        <w:numPr>
+          <w:ilvl w:val="0"/>
+          <w:numId w:val="11"/>
+        </w:numPr>
+        <w:rPr>
+          <w:sz w:val="24"/>
+          <w:szCs w:val="24"/>
+        </w:rPr>
+      </w:pPr>
+      <w:r>
+        <w:rPr>
+          <w:sz w:val="24"/>
+          <w:szCs w:val="24"/>
+        </w:rPr>
+        <w:t>Then I make 2 function to perform actions against these two buttons.</w:t>
+      </w:r>
+    </w:p>
+    <w:p>
+      <w:pPr>
+        <w:pStyle w:val="ListParagraph"/>
+        <w:rPr>
+          <w:sz w:val="24"/>
+          <w:szCs w:val="24"/>
+        </w:rPr>
+      </w:pPr>
+      <w:r>
+        <w:rPr>
+          <w:noProof/>
+        </w:rPr>
+        <w:drawing>
+          <wp:inline distT="0" distB="0" distL="0" distR="0" wp14:anchorId="7217B49A" wp14:editId="3FDCFA91">
+            <wp:extent cx="3038475" cy="1285875"/>
+            <wp:effectExtent l="0" t="0" r="9525" b="9525"/>
+            <wp:docPr id="27" name="Picture 27"/>
+            <wp:cNvGraphicFramePr>
+              <a:graphicFrameLocks xmlns:a="http://schemas.openxmlformats.org/drawingml/2006/main" noChangeAspect="1"/>
+            </wp:cNvGraphicFramePr>
+            <a:graphic xmlns:a="http://schemas.openxmlformats.org/drawingml/2006/main">
+              <a:graphicData uri="http://schemas.openxmlformats.org/drawingml/2006/picture">
+                <pic:pic xmlns:pic="http://schemas.openxmlformats.org/drawingml/2006/picture">
+                  <pic:nvPicPr>
+                    <pic:cNvPr id="1" name=""/>
+                    <pic:cNvPicPr/>
+                  </pic:nvPicPr>
+                  <pic:blipFill>
+                    <a:blip r:embed="rId31"/>
+                    <a:stretch>
+                      <a:fillRect/>
+                    </a:stretch>
+                  </pic:blipFill>
+                  <pic:spPr>
+                    <a:xfrm>
+                      <a:off x="0" y="0"/>
+                      <a:ext cx="3038475" cy="1285875"/>
+                    </a:xfrm>
+                    <a:prstGeom prst="rect">
+                      <a:avLst/>
+                    </a:prstGeom>
+                  </pic:spPr>
+                </pic:pic>
+              </a:graphicData>
+            </a:graphic>
+          </wp:inline>
+        </w:drawing>
+      </w:r>
+    </w:p>
+    <w:p>
+      <w:pPr>
+        <w:pStyle w:val="ListParagraph"/>
+        <w:numPr>
+          <w:ilvl w:val="0"/>
+          <w:numId w:val="11"/>
+        </w:numPr>
+        <w:rPr>
+          <w:sz w:val="24"/>
+          <w:szCs w:val="24"/>
+        </w:rPr>
+      </w:pPr>
+      <w:r>
+        <w:rPr>
+          <w:sz w:val="24"/>
+          <w:szCs w:val="24"/>
+        </w:rPr>
+        <w:t>I write code to perform actions and I use intents and Uri:</w:t>
+      </w:r>
+    </w:p>
+    <w:p>
+      <w:pPr>
+        <w:pStyle w:val="ListParagraph"/>
+        <w:rPr>
+          <w:sz w:val="24"/>
+          <w:szCs w:val="24"/>
+        </w:rPr>
+      </w:pPr>
+      <w:r>
+        <w:rPr>
+          <w:noProof/>
+        </w:rPr>
+        <w:lastRenderedPageBreak/>
+        <w:drawing>
+          <wp:inline distT="0" distB="0" distL="0" distR="0" wp14:anchorId="217EEE8B" wp14:editId="72972079">
+            <wp:extent cx="4000500" cy="2486025"/>
+            <wp:effectExtent l="0" t="0" r="0" b="9525"/>
+            <wp:docPr id="28" name="Picture 28"/>
+            <wp:cNvGraphicFramePr>
+              <a:graphicFrameLocks xmlns:a="http://schemas.openxmlformats.org/drawingml/2006/main" noChangeAspect="1"/>
+            </wp:cNvGraphicFramePr>
+            <a:graphic xmlns:a="http://schemas.openxmlformats.org/drawingml/2006/main">
+              <a:graphicData uri="http://schemas.openxmlformats.org/drawingml/2006/picture">
+                <pic:pic xmlns:pic="http://schemas.openxmlformats.org/drawingml/2006/picture">
+                  <pic:nvPicPr>
+                    <pic:cNvPr id="1" name=""/>
+                    <pic:cNvPicPr/>
+                  </pic:nvPicPr>
+                  <pic:blipFill>
+                    <a:blip r:embed="rId32"/>
+                    <a:stretch>
+                      <a:fillRect/>
+                    </a:stretch>
+                  </pic:blipFill>
+                  <pic:spPr>
+                    <a:xfrm>
+                      <a:off x="0" y="0"/>
+                      <a:ext cx="4000500" cy="2486025"/>
+                    </a:xfrm>
+                    <a:prstGeom prst="rect">
+                      <a:avLst/>
+                    </a:prstGeom>
+                  </pic:spPr>
+                </pic:pic>
+              </a:graphicData>
+            </a:graphic>
+          </wp:inline>
+        </w:drawing>
+      </w:r>
+    </w:p>
+    <w:p>
+      <w:pPr>
+        <w:pStyle w:val="ListParagraph"/>
+        <w:numPr>
+          <w:ilvl w:val="0"/>
+          <w:numId w:val="11"/>
+        </w:numPr>
+        <w:rPr>
+          <w:sz w:val="24"/>
+          <w:szCs w:val="24"/>
+        </w:rPr>
+      </w:pPr>
+      <w:r>
+        <w:rPr>
+          <w:sz w:val="24"/>
+          <w:szCs w:val="24"/>
+        </w:rPr>
+        <w:t>What is Uri?</w:t>
+      </w:r>
+    </w:p>
+    <w:p>
+      <w:pPr>
+        <w:pStyle w:val="ListParagraph"/>
+        <w:rPr>
+          <w:sz w:val="24"/>
+          <w:szCs w:val="24"/>
+        </w:rPr>
+      </w:pPr>
+      <w:r>
+        <w:rPr>
+          <w:sz w:val="24"/>
+          <w:szCs w:val="24"/>
+        </w:rPr>
+        <w:t xml:space="preserve">The most common form of Uri is the web page address. Android uses Uri string as the basis for requesting data in a content </w:t>
+      </w:r>
+      <w:proofErr w:type="gramStart"/>
+      <w:r>
+        <w:rPr>
+          <w:sz w:val="24"/>
+          <w:szCs w:val="24"/>
+        </w:rPr>
+        <w:t>provider(</w:t>
+      </w:r>
+      <w:proofErr w:type="gramEnd"/>
+      <w:r>
+        <w:rPr>
+          <w:sz w:val="24"/>
+          <w:szCs w:val="24"/>
+        </w:rPr>
+        <w:t>i.e. to retrieve a list of contacts) and for requesting actions(i.e. opening a webpage in a browser.)</w:t>
+      </w:r>
+    </w:p>
+    <w:p>
+      <w:pPr>
+        <w:pStyle w:val="ListParagraph"/>
+        <w:numPr>
+          <w:ilvl w:val="0"/>
+          <w:numId w:val="11"/>
+        </w:numPr>
+        <w:rPr>
+          <w:sz w:val="24"/>
+          <w:szCs w:val="24"/>
+        </w:rPr>
+      </w:pPr>
+      <w:r>
+        <w:rPr>
+          <w:sz w:val="24"/>
+          <w:szCs w:val="24"/>
+        </w:rPr>
+        <w:t>What is Intent?</w:t>
+      </w:r>
+    </w:p>
+    <w:p>
+      <w:pPr>
+        <w:pStyle w:val="ListParagraph"/>
+        <w:rPr>
+          <w:sz w:val="24"/>
+          <w:szCs w:val="24"/>
+        </w:rPr>
+      </w:pPr>
+      <w:r>
+        <w:rPr>
+          <w:sz w:val="24"/>
+          <w:szCs w:val="24"/>
+        </w:rPr>
+        <w:t>Intent are the objects which</w:t>
+      </w:r>
+      <w:r>
+        <w:rPr>
+          <w:sz w:val="24"/>
+          <w:szCs w:val="24"/>
+        </w:rPr>
+        <w:t xml:space="preserve"> is used in android for passing the information among Activities in an application and from one application to another also. Intents are used for communicating between the application components and it also provides the connectivity between two apps.</w:t>
+      </w:r>
+    </w:p>
+    <w:p>
+      <w:pPr>
+        <w:pStyle w:val="ListParagraph"/>
+        <w:numPr>
+          <w:ilvl w:val="0"/>
+          <w:numId w:val="11"/>
+        </w:numPr>
+        <w:rPr>
+          <w:sz w:val="24"/>
+          <w:szCs w:val="24"/>
+        </w:rPr>
+      </w:pPr>
+      <w:r>
+        <w:rPr>
+          <w:sz w:val="24"/>
+          <w:szCs w:val="24"/>
+        </w:rPr>
+        <w:t>After I run the project following steps are done:</w:t>
+      </w:r>
+    </w:p>
+    <w:p>
+      <w:pPr>
+        <w:pStyle w:val="ListParagraph"/>
+        <w:rPr>
+          <w:sz w:val="24"/>
+          <w:szCs w:val="24"/>
+        </w:rPr>
+      </w:pPr>
+      <w:r>
+        <w:rPr>
+          <w:noProof/>
+        </w:rPr>
+        <w:drawing>
+          <wp:inline distT="0" distB="0" distL="0" distR="0" wp14:anchorId="457FF2AC" wp14:editId="67EEC58F">
+            <wp:extent cx="5943600" cy="2395855"/>
+            <wp:effectExtent l="0" t="0" r="0" b="4445"/>
+            <wp:docPr id="30" name="Picture 30"/>
+            <wp:cNvGraphicFramePr>
+              <a:graphicFrameLocks xmlns:a="http://schemas.openxmlformats.org/drawingml/2006/main" noChangeAspect="1"/>
+            </wp:cNvGraphicFramePr>
+            <a:graphic xmlns:a="http://schemas.openxmlformats.org/drawingml/2006/main">
+              <a:graphicData uri="http://schemas.openxmlformats.org/drawingml/2006/picture">
+                <pic:pic xmlns:pic="http://schemas.openxmlformats.org/drawingml/2006/picture">
+                  <pic:nvPicPr>
+                    <pic:cNvPr id="1" name=""/>
+                    <pic:cNvPicPr/>
+                  </pic:nvPicPr>
+                  <pic:blipFill>
+                    <a:blip r:embed="rId33"/>
+                    <a:stretch>
+                      <a:fillRect/>
+                    </a:stretch>
+                  </pic:blipFill>
+                  <pic:spPr>
+                    <a:xfrm>
+                      <a:off x="0" y="0"/>
+                      <a:ext cx="5943600" cy="2395855"/>
+                    </a:xfrm>
+                    <a:prstGeom prst="rect">
+                      <a:avLst/>
+                    </a:prstGeom>
+                  </pic:spPr>
+                </pic:pic>
+              </a:graphicData>
+            </a:graphic>
+          </wp:inline>
+        </w:drawing>
+      </w:r>
+    </w:p>
+    <w:p>
+      <w:pPr>
+        <w:pStyle w:val="ListParagraph"/>
+        <w:numPr>
+          <w:ilvl w:val="0"/>
+          <w:numId w:val="11"/>
+        </w:numPr>
+        <w:rPr>
+          <w:sz w:val="24"/>
+          <w:szCs w:val="24"/>
+        </w:rPr>
+      </w:pPr>
+      <w:r>
+        <w:rPr>
+          <w:sz w:val="24"/>
+          <w:szCs w:val="24"/>
+        </w:rPr>
+        <w:t>After I press CALL Button screen appears as shown below:</w:t>
+      </w:r>
+    </w:p>
+    <w:p>
+      <w:pPr>
+        <w:pStyle w:val="ListParagraph"/>
+        <w:rPr>
+          <w:sz w:val="24"/>
+          <w:szCs w:val="24"/>
+        </w:rPr>
+      </w:pPr>
+      <w:r>
+        <w:rPr>
+          <w:noProof/>
+        </w:rPr>
+        <w:lastRenderedPageBreak/>
+        <w:drawing>
+          <wp:inline distT="0" distB="0" distL="0" distR="0" wp14:anchorId="1392020F" wp14:editId="4DECFA2D">
+            <wp:extent cx="3371850" cy="5581650"/>
+            <wp:effectExtent l="0" t="0" r="0" b="0"/>
+            <wp:docPr id="31" name="Picture 31"/>
+            <wp:cNvGraphicFramePr>
+              <a:graphicFrameLocks xmlns:a="http://schemas.openxmlformats.org/drawingml/2006/main" noChangeAspect="1"/>
+            </wp:cNvGraphicFramePr>
+            <a:graphic xmlns:a="http://schemas.openxmlformats.org/drawingml/2006/main">
+              <a:graphicData uri="http://schemas.openxmlformats.org/drawingml/2006/picture">
+                <pic:pic xmlns:pic="http://schemas.openxmlformats.org/drawingml/2006/picture">
+                  <pic:nvPicPr>
+                    <pic:cNvPr id="1" name=""/>
+                    <pic:cNvPicPr/>
+                  </pic:nvPicPr>
+                  <pic:blipFill>
+                    <a:blip r:embed="rId34"/>
+                    <a:stretch>
+                      <a:fillRect/>
+                    </a:stretch>
+                  </pic:blipFill>
+                  <pic:spPr>
+                    <a:xfrm>
+                      <a:off x="0" y="0"/>
+                      <a:ext cx="3371850" cy="5581650"/>
+                    </a:xfrm>
+                    <a:prstGeom prst="rect">
+                      <a:avLst/>
+                    </a:prstGeom>
+                  </pic:spPr>
+                </pic:pic>
+              </a:graphicData>
+            </a:graphic>
+          </wp:inline>
+        </w:drawing>
+      </w:r>
+    </w:p>
+    <w:p>
+      <w:pPr>
+        <w:pStyle w:val="ListParagraph"/>
+        <w:numPr>
+          <w:ilvl w:val="0"/>
+          <w:numId w:val="11"/>
+        </w:numPr>
+        <w:rPr>
+          <w:sz w:val="24"/>
+          <w:szCs w:val="24"/>
+        </w:rPr>
+      </w:pPr>
+      <w:r>
+        <w:rPr>
+          <w:sz w:val="24"/>
+          <w:szCs w:val="24"/>
+        </w:rPr>
+        <w:t>When I press website button, screen appears as shown below:</w:t>
+      </w:r>
+    </w:p>
+    <w:p>
+      <w:pPr>
+        <w:pStyle w:val="ListParagraph"/>
+        <w:rPr>
+          <w:sz w:val="24"/>
+          <w:szCs w:val="24"/>
+        </w:rPr>
+      </w:pPr>
+      <w:r>
+        <w:rPr>
+          <w:noProof/>
+        </w:rPr>
+        <w:lastRenderedPageBreak/>
+        <w:drawing>
+          <wp:inline distT="0" distB="0" distL="0" distR="0" wp14:anchorId="619A1B7F" wp14:editId="1B242134">
+            <wp:extent cx="3438525" cy="5514975"/>
+            <wp:effectExtent l="0" t="0" r="9525" b="9525"/>
+            <wp:docPr id="32" name="Picture 32"/>
+            <wp:cNvGraphicFramePr>
+              <a:graphicFrameLocks xmlns:a="http://schemas.openxmlformats.org/drawingml/2006/main" noChangeAspect="1"/>
+            </wp:cNvGraphicFramePr>
+            <a:graphic xmlns:a="http://schemas.openxmlformats.org/drawingml/2006/main">
+              <a:graphicData uri="http://schemas.openxmlformats.org/drawingml/2006/picture">
+                <pic:pic xmlns:pic="http://schemas.openxmlformats.org/drawingml/2006/picture">
+                  <pic:nvPicPr>
+                    <pic:cNvPr id="1" name=""/>
+                    <pic:cNvPicPr/>
+                  </pic:nvPicPr>
+                  <pic:blipFill>
+                    <a:blip r:embed="rId35"/>
+                    <a:stretch>
+                      <a:fillRect/>
+                    </a:stretch>
+                  </pic:blipFill>
+                  <pic:spPr>
+                    <a:xfrm>
+                      <a:off x="0" y="0"/>
+                      <a:ext cx="3438525" cy="5514975"/>
+                    </a:xfrm>
+                    <a:prstGeom prst="rect">
+                      <a:avLst/>
+                    </a:prstGeom>
+                  </pic:spPr>
+                </pic:pic>
+              </a:graphicData>
+            </a:graphic>
+          </wp:inline>
+        </w:drawing>
+      </w:r>
+    </w:p>
+    <w:p>
+      <w:pPr>
+        <w:pStyle w:val="ListParagraph"/>
+        <w:numPr>
+          <w:ilvl w:val="0"/>
+          <w:numId w:val="11"/>
+        </w:numPr>
+        <w:rPr>
+          <w:sz w:val="24"/>
+          <w:szCs w:val="24"/>
+        </w:rPr>
+      </w:pPr>
+      <w:r>
+        <w:rPr>
+          <w:sz w:val="24"/>
+          <w:szCs w:val="24"/>
+        </w:rPr>
+        <w:t>We can also add new activity while creating new activity, to select launcher activity means that do we want to add this activity as by-default page.</w:t>
+      </w:r>
+    </w:p>
+    <w:p>
+      <w:pPr>
+        <w:pStyle w:val="ListParagraph"/>
+        <w:rPr>
+          <w:sz w:val="24"/>
+          <w:szCs w:val="24"/>
+        </w:rPr>
+      </w:pPr>
+      <w:r>
+        <w:rPr>
+          <w:noProof/>
+        </w:rPr>
+        <w:lastRenderedPageBreak/>
+        <w:drawing>
+          <wp:inline distT="0" distB="0" distL="0" distR="0" wp14:anchorId="5DB2199B" wp14:editId="5EFA7BC6">
+            <wp:extent cx="5943600" cy="3426460"/>
+            <wp:effectExtent l="0" t="0" r="0" b="2540"/>
+            <wp:docPr id="33" name="Picture 33"/>
+            <wp:cNvGraphicFramePr>
+              <a:graphicFrameLocks xmlns:a="http://schemas.openxmlformats.org/drawingml/2006/main" noChangeAspect="1"/>
+            </wp:cNvGraphicFramePr>
+            <a:graphic xmlns:a="http://schemas.openxmlformats.org/drawingml/2006/main">
+              <a:graphicData uri="http://schemas.openxmlformats.org/drawingml/2006/picture">
+                <pic:pic xmlns:pic="http://schemas.openxmlformats.org/drawingml/2006/picture">
+                  <pic:nvPicPr>
+                    <pic:cNvPr id="1" name=""/>
+                    <pic:cNvPicPr/>
+                  </pic:nvPicPr>
+                  <pic:blipFill>
+                    <a:blip r:embed="rId36"/>
+                    <a:stretch>
+                      <a:fillRect/>
+                    </a:stretch>
+                  </pic:blipFill>
+                  <pic:spPr>
+                    <a:xfrm>
+                      <a:off x="0" y="0"/>
+                      <a:ext cx="5943600" cy="3426460"/>
+                    </a:xfrm>
+                    <a:prstGeom prst="rect">
+                      <a:avLst/>
+                    </a:prstGeom>
+                  </pic:spPr>
+                </pic:pic>
+              </a:graphicData>
+            </a:graphic>
+          </wp:inline>
+        </w:drawing>
+      </w:r>
+    </w:p>
+    <w:p>
+      <w:pPr>
+        <w:pStyle w:val="ListParagraph"/>
+        <w:numPr>
+          <w:ilvl w:val="0"/>
+          <w:numId w:val="11"/>
+        </w:numPr>
+        <w:rPr>
+          <w:sz w:val="24"/>
+          <w:szCs w:val="24"/>
+        </w:rPr>
+      </w:pPr>
+      <w:r>
+        <w:rPr>
+          <w:sz w:val="24"/>
+          <w:szCs w:val="24"/>
+        </w:rPr>
+        <w:t xml:space="preserve">Now I have add a button to the </w:t>
+      </w:r>
+      <w:proofErr w:type="spellStart"/>
+      <w:r>
+        <w:rPr>
+          <w:sz w:val="24"/>
+          <w:szCs w:val="24"/>
+        </w:rPr>
+        <w:t>mainactiv</w:t>
+      </w:r>
+      <w:r>
+        <w:rPr>
+          <w:sz w:val="24"/>
+          <w:szCs w:val="24"/>
+        </w:rPr>
+        <w:t>ity</w:t>
+      </w:r>
+      <w:proofErr w:type="spellEnd"/>
+      <w:r>
+        <w:rPr>
+          <w:sz w:val="24"/>
+          <w:szCs w:val="24"/>
+        </w:rPr>
+        <w:t xml:space="preserve"> page 2  to go to the page 1 and create a function in it’s main to perform task against this button.</w:t>
+      </w:r>
+    </w:p>
+    <w:p>
+      <w:pPr>
+        <w:pStyle w:val="ListParagraph"/>
+        <w:rPr>
+          <w:sz w:val="24"/>
+          <w:szCs w:val="24"/>
+        </w:rPr>
+      </w:pPr>
+      <w:r>
+        <w:rPr>
+          <w:noProof/>
+        </w:rPr>
+        <w:drawing>
+          <wp:inline distT="0" distB="0" distL="0" distR="0" wp14:anchorId="41235377" wp14:editId="235EF571">
+            <wp:extent cx="5943600" cy="1684020"/>
+            <wp:effectExtent l="0" t="0" r="0" b="0"/>
+            <wp:docPr id="34" name="Picture 34"/>
+            <wp:cNvGraphicFramePr>
+              <a:graphicFrameLocks xmlns:a="http://schemas.openxmlformats.org/drawingml/2006/main" noChangeAspect="1"/>
+            </wp:cNvGraphicFramePr>
+            <a:graphic xmlns:a="http://schemas.openxmlformats.org/drawingml/2006/main">
+              <a:graphicData uri="http://schemas.openxmlformats.org/drawingml/2006/picture">
+                <pic:pic xmlns:pic="http://schemas.openxmlformats.org/drawingml/2006/picture">
+                  <pic:nvPicPr>
+                    <pic:cNvPr id="1" name=""/>
+                    <pic:cNvPicPr/>
+                  </pic:nvPicPr>
+                  <pic:blipFill>
+                    <a:blip r:embed="rId37"/>
+                    <a:stretch>
+                      <a:fillRect/>
+                    </a:stretch>
+                  </pic:blipFill>
+                  <pic:spPr>
+                    <a:xfrm>
+                      <a:off x="0" y="0"/>
+                      <a:ext cx="5943600" cy="1684020"/>
+                    </a:xfrm>
+                    <a:prstGeom prst="rect">
+                      <a:avLst/>
+                    </a:prstGeom>
+                  </pic:spPr>
+                </pic:pic>
+              </a:graphicData>
+            </a:graphic>
+          </wp:inline>
+        </w:drawing>
+      </w:r>
+    </w:p>
+    <w:p>
+      <w:pPr>
+        <w:pStyle w:val="ListParagraph"/>
+        <w:numPr>
+          <w:ilvl w:val="0"/>
+          <w:numId w:val="11"/>
+        </w:numPr>
+        <w:rPr>
+          <w:sz w:val="24"/>
+          <w:szCs w:val="24"/>
+        </w:rPr>
+      </w:pPr>
+      <w:r>
+        <w:rPr>
+          <w:sz w:val="24"/>
+          <w:szCs w:val="24"/>
+        </w:rPr>
+        <w:t xml:space="preserve">After pressing this NEXT PAGE button we go to the next page as you can </w:t>
+      </w:r>
+      <w:proofErr w:type="spellStart"/>
+      <w:r>
+        <w:rPr>
+          <w:sz w:val="24"/>
+          <w:szCs w:val="24"/>
+        </w:rPr>
+        <w:t>seen</w:t>
+      </w:r>
+      <w:proofErr w:type="spellEnd"/>
+      <w:r>
+        <w:rPr>
+          <w:sz w:val="24"/>
+          <w:szCs w:val="24"/>
+        </w:rPr>
+        <w:t xml:space="preserve"> below:</w:t>
+      </w:r>
+    </w:p>
+    <w:p>
+      <w:pPr>
+        <w:pStyle w:val="ListParagraph"/>
+        <w:rPr>
+          <w:sz w:val="24"/>
+          <w:szCs w:val="24"/>
+        </w:rPr>
+      </w:pPr>
+      <w:r>
+        <w:rPr>
+          <w:noProof/>
+        </w:rPr>
+        <w:lastRenderedPageBreak/>
+        <w:drawing>
+          <wp:inline distT="0" distB="0" distL="0" distR="0" wp14:anchorId="30BF93F0" wp14:editId="1A20BFFD">
+            <wp:extent cx="3409950" cy="5486400"/>
+            <wp:effectExtent l="0" t="0" r="0" b="0"/>
+            <wp:docPr id="35" name="Picture 35"/>
+            <wp:cNvGraphicFramePr>
+              <a:graphicFrameLocks xmlns:a="http://schemas.openxmlformats.org/drawingml/2006/main" noChangeAspect="1"/>
+            </wp:cNvGraphicFramePr>
+            <a:graphic xmlns:a="http://schemas.openxmlformats.org/drawingml/2006/main">
+              <a:graphicData uri="http://schemas.openxmlformats.org/drawingml/2006/picture">
+                <pic:pic xmlns:pic="http://schemas.openxmlformats.org/drawingml/2006/picture">
+                  <pic:nvPicPr>
+                    <pic:cNvPr id="1" name=""/>
+                    <pic:cNvPicPr/>
+                  </pic:nvPicPr>
+                  <pic:blipFill>
+                    <a:blip r:embed="rId38"/>
+                    <a:stretch>
+                      <a:fillRect/>
+                    </a:stretch>
+                  </pic:blipFill>
+                  <pic:spPr>
+                    <a:xfrm>
+                      <a:off x="0" y="0"/>
+                      <a:ext cx="3409950" cy="5486400"/>
+                    </a:xfrm>
+                    <a:prstGeom prst="rect">
+                      <a:avLst/>
+                    </a:prstGeom>
+                  </pic:spPr>
+                </pic:pic>
+              </a:graphicData>
+            </a:graphic>
+          </wp:inline>
+        </w:drawing>
+      </w:r>
+    </w:p>
+    <w:p>
+      <w:pPr>
+        <w:pStyle w:val="ListParagraph"/>
         <w:rPr>
           <w:sz w:val="24"/>
           <w:szCs w:val="24"/>
@@ -2927,6 +4256,24 @@
       </w:pPr>
       <w:bookmarkStart w:id="0" w:name="_GoBack"/>
       <w:bookmarkEnd w:id="0"/>
+    </w:p>
+    <w:p>
+      <w:pPr>
+        <w:pStyle w:val="ListParagraph"/>
+        <w:rPr>
+          <w:sz w:val="24"/>
+          <w:szCs w:val="24"/>
+        </w:rPr>
+      </w:pPr>
+    </w:p>
+    <w:p>
+      <w:pPr>
+        <w:pStyle w:val="ListParagraph"/>
+        <w:rPr>
+          <w:sz w:val="24"/>
+          <w:szCs w:val="24"/>
+        </w:rPr>
+      </w:pPr>
     </w:p>
     <w:sectPr>
       <w:pgSz w:w="12240" w:h="15840"/>
@@ -3561,6 +4908,95 @@
     </w:lvl>
   </w:abstractNum>
   <w:abstractNum w:abstractNumId="7">
+    <w:nsid w:val="4AB4222F"/>
+    <w:multiLevelType w:val="hybridMultilevel"/>
+    <w:tmpl w:val="30AEE3F2"/>
+    <w:lvl w:ilvl="0" w:tplc="0409000F">
+      <w:start w:val="1"/>
+      <w:numFmt w:val="decimal"/>
+      <w:lvlText w:val="%1."/>
+      <w:lvlJc w:val="left"/>
+      <w:pPr>
+        <w:ind w:left="720" w:hanging="360"/>
+      </w:pPr>
+      <w:rPr>
+        <w:rFonts w:hint="default"/>
+      </w:rPr>
+    </w:lvl>
+    <w:lvl w:ilvl="1" w:tplc="04090019" w:tentative="1">
+      <w:start w:val="1"/>
+      <w:numFmt w:val="lowerLetter"/>
+      <w:lvlText w:val="%2."/>
+      <w:lvlJc w:val="left"/>
+      <w:pPr>
+        <w:ind w:left="1440" w:hanging="360"/>
+      </w:pPr>
+    </w:lvl>
+    <w:lvl w:ilvl="2" w:tplc="0409001B" w:tentative="1">
+      <w:start w:val="1"/>
+      <w:numFmt w:val="lowerRoman"/>
+      <w:lvlText w:val="%3."/>
+      <w:lvlJc w:val="right"/>
+      <w:pPr>
+        <w:ind w:left="2160" w:hanging="180"/>
+      </w:pPr>
+    </w:lvl>
+    <w:lvl w:ilvl="3" w:tplc="0409000F" w:tentative="1">
+      <w:start w:val="1"/>
+      <w:numFmt w:val="decimal"/>
+      <w:lvlText w:val="%4."/>
+      <w:lvlJc w:val="left"/>
+      <w:pPr>
+        <w:ind w:left="2880" w:hanging="360"/>
+      </w:pPr>
+    </w:lvl>
+    <w:lvl w:ilvl="4" w:tplc="04090019" w:tentative="1">
+      <w:start w:val="1"/>
+      <w:numFmt w:val="lowerLetter"/>
+      <w:lvlText w:val="%5."/>
+      <w:lvlJc w:val="left"/>
+      <w:pPr>
+        <w:ind w:left="3600" w:hanging="360"/>
+      </w:pPr>
+    </w:lvl>
+    <w:lvl w:ilvl="5" w:tplc="0409001B" w:tentative="1">
+      <w:start w:val="1"/>
+      <w:numFmt w:val="lowerRoman"/>
+      <w:lvlText w:val="%6."/>
+      <w:lvlJc w:val="right"/>
+      <w:pPr>
+        <w:ind w:left="4320" w:hanging="180"/>
+      </w:pPr>
+    </w:lvl>
+    <w:lvl w:ilvl="6" w:tplc="0409000F" w:tentative="1">
+      <w:start w:val="1"/>
+      <w:numFmt w:val="decimal"/>
+      <w:lvlText w:val="%7."/>
+      <w:lvlJc w:val="left"/>
+      <w:pPr>
+        <w:ind w:left="5040" w:hanging="360"/>
+      </w:pPr>
+    </w:lvl>
+    <w:lvl w:ilvl="7" w:tplc="04090019" w:tentative="1">
+      <w:start w:val="1"/>
+      <w:numFmt w:val="lowerLetter"/>
+      <w:lvlText w:val="%8."/>
+      <w:lvlJc w:val="left"/>
+      <w:pPr>
+        <w:ind w:left="5760" w:hanging="360"/>
+      </w:pPr>
+    </w:lvl>
+    <w:lvl w:ilvl="8" w:tplc="0409001B" w:tentative="1">
+      <w:start w:val="1"/>
+      <w:numFmt w:val="lowerRoman"/>
+      <w:lvlText w:val="%9."/>
+      <w:lvlJc w:val="right"/>
+      <w:pPr>
+        <w:ind w:left="6480" w:hanging="180"/>
+      </w:pPr>
+    </w:lvl>
+  </w:abstractNum>
+  <w:abstractNum w:abstractNumId="8">
     <w:nsid w:val="6D221143"/>
     <w:multiLevelType w:val="hybridMultilevel"/>
     <w:tmpl w:val="8370D25E"/>
@@ -3649,7 +5085,96 @@
       </w:pPr>
     </w:lvl>
   </w:abstractNum>
-  <w:abstractNum w:abstractNumId="8">
+  <w:abstractNum w:abstractNumId="9">
+    <w:nsid w:val="7D0F6EFD"/>
+    <w:multiLevelType w:val="hybridMultilevel"/>
+    <w:tmpl w:val="55B0BAFE"/>
+    <w:lvl w:ilvl="0" w:tplc="0409000F">
+      <w:start w:val="1"/>
+      <w:numFmt w:val="decimal"/>
+      <w:lvlText w:val="%1."/>
+      <w:lvlJc w:val="left"/>
+      <w:pPr>
+        <w:ind w:left="720" w:hanging="360"/>
+      </w:pPr>
+      <w:rPr>
+        <w:rFonts w:hint="default"/>
+      </w:rPr>
+    </w:lvl>
+    <w:lvl w:ilvl="1" w:tplc="04090019" w:tentative="1">
+      <w:start w:val="1"/>
+      <w:numFmt w:val="lowerLetter"/>
+      <w:lvlText w:val="%2."/>
+      <w:lvlJc w:val="left"/>
+      <w:pPr>
+        <w:ind w:left="1440" w:hanging="360"/>
+      </w:pPr>
+    </w:lvl>
+    <w:lvl w:ilvl="2" w:tplc="0409001B" w:tentative="1">
+      <w:start w:val="1"/>
+      <w:numFmt w:val="lowerRoman"/>
+      <w:lvlText w:val="%3."/>
+      <w:lvlJc w:val="right"/>
+      <w:pPr>
+        <w:ind w:left="2160" w:hanging="180"/>
+      </w:pPr>
+    </w:lvl>
+    <w:lvl w:ilvl="3" w:tplc="0409000F" w:tentative="1">
+      <w:start w:val="1"/>
+      <w:numFmt w:val="decimal"/>
+      <w:lvlText w:val="%4."/>
+      <w:lvlJc w:val="left"/>
+      <w:pPr>
+        <w:ind w:left="2880" w:hanging="360"/>
+      </w:pPr>
+    </w:lvl>
+    <w:lvl w:ilvl="4" w:tplc="04090019" w:tentative="1">
+      <w:start w:val="1"/>
+      <w:numFmt w:val="lowerLetter"/>
+      <w:lvlText w:val="%5."/>
+      <w:lvlJc w:val="left"/>
+      <w:pPr>
+        <w:ind w:left="3600" w:hanging="360"/>
+      </w:pPr>
+    </w:lvl>
+    <w:lvl w:ilvl="5" w:tplc="0409001B" w:tentative="1">
+      <w:start w:val="1"/>
+      <w:numFmt w:val="lowerRoman"/>
+      <w:lvlText w:val="%6."/>
+      <w:lvlJc w:val="right"/>
+      <w:pPr>
+        <w:ind w:left="4320" w:hanging="180"/>
+      </w:pPr>
+    </w:lvl>
+    <w:lvl w:ilvl="6" w:tplc="0409000F" w:tentative="1">
+      <w:start w:val="1"/>
+      <w:numFmt w:val="decimal"/>
+      <w:lvlText w:val="%7."/>
+      <w:lvlJc w:val="left"/>
+      <w:pPr>
+        <w:ind w:left="5040" w:hanging="360"/>
+      </w:pPr>
+    </w:lvl>
+    <w:lvl w:ilvl="7" w:tplc="04090019" w:tentative="1">
+      <w:start w:val="1"/>
+      <w:numFmt w:val="lowerLetter"/>
+      <w:lvlText w:val="%8."/>
+      <w:lvlJc w:val="left"/>
+      <w:pPr>
+        <w:ind w:left="5760" w:hanging="360"/>
+      </w:pPr>
+    </w:lvl>
+    <w:lvl w:ilvl="8" w:tplc="0409001B" w:tentative="1">
+      <w:start w:val="1"/>
+      <w:numFmt w:val="lowerRoman"/>
+      <w:lvlText w:val="%9."/>
+      <w:lvlJc w:val="right"/>
+      <w:pPr>
+        <w:ind w:left="6480" w:hanging="180"/>
+      </w:pPr>
+    </w:lvl>
+  </w:abstractNum>
+  <w:abstractNum w:abstractNumId="10">
     <w:nsid w:val="7D865ADF"/>
     <w:multiLevelType w:val="hybridMultilevel"/>
     <w:tmpl w:val="EE1C28EA"/>
@@ -3748,10 +5273,10 @@
     <w:abstractNumId w:val="4"/>
   </w:num>
   <w:num w:numId="4">
-    <w:abstractNumId w:val="7"/>
+    <w:abstractNumId w:val="8"/>
   </w:num>
   <w:num w:numId="5">
-    <w:abstractNumId w:val="8"/>
+    <w:abstractNumId w:val="10"/>
   </w:num>
   <w:num w:numId="6">
     <w:abstractNumId w:val="2"/>
@@ -3764,6 +5289,12 @@
   </w:num>
   <w:num w:numId="9">
     <w:abstractNumId w:val="3"/>
+  </w:num>
+  <w:num w:numId="10">
+    <w:abstractNumId w:val="7"/>
+  </w:num>
+  <w:num w:numId="11">
+    <w:abstractNumId w:val="9"/>
   </w:num>
 </w:numbering>
 </file>
@@ -4473,4 +6004,16 @@
     </a:ext>
   </a:extLst>
 </a:theme>
+</file>
+
+<file path=customXml/item1.xml><?xml version="1.0" encoding="utf-8"?>
+<b:Sources xmlns:b="http://schemas.openxmlformats.org/officeDocument/2006/bibliography" xmlns="http://schemas.openxmlformats.org/officeDocument/2006/bibliography" SelectedStyle="\APASixthEditionOfficeOnline.xsl" StyleName="APA" Version="6"/>
+</file>
+
+<file path=customXml/itemProps1.xml><?xml version="1.0" encoding="utf-8"?>
+<ds:datastoreItem xmlns:ds="http://schemas.openxmlformats.org/officeDocument/2006/customXml" ds:itemID="{71B54845-5947-40E7-B1B3-7143BF033930}">
+  <ds:schemaRefs>
+    <ds:schemaRef ds:uri="http://schemas.openxmlformats.org/officeDocument/2006/bibliography"/>
+  </ds:schemaRefs>
+</ds:datastoreItem>
 </file>
</xml_diff>

<commit_message>
Changings after Lecture 6
</commit_message>
<xml_diff>
--- a/NoteBook.docx
+++ b/NoteBook.docx
@@ -4249,6 +4249,10 @@
     <w:p>
       <w:pPr>
         <w:pStyle w:val="ListParagraph"/>
+        <w:numPr>
+          <w:ilvl w:val="0"/>
+          <w:numId w:val="11"/>
+        </w:numPr>
         <w:rPr>
           <w:sz w:val="24"/>
           <w:szCs w:val="24"/>
@@ -4256,24 +4260,6 @@
       </w:pPr>
       <w:bookmarkStart w:id="0" w:name="_GoBack"/>
       <w:bookmarkEnd w:id="0"/>
-    </w:p>
-    <w:p>
-      <w:pPr>
-        <w:pStyle w:val="ListParagraph"/>
-        <w:rPr>
-          <w:sz w:val="24"/>
-          <w:szCs w:val="24"/>
-        </w:rPr>
-      </w:pPr>
-    </w:p>
-    <w:p>
-      <w:pPr>
-        <w:pStyle w:val="ListParagraph"/>
-        <w:rPr>
-          <w:sz w:val="24"/>
-          <w:szCs w:val="24"/>
-        </w:rPr>
-      </w:pPr>
     </w:p>
     <w:sectPr>
       <w:pgSz w:w="12240" w:h="15840"/>
@@ -6011,7 +5997,7 @@
 </file>
 
 <file path=customXml/itemProps1.xml><?xml version="1.0" encoding="utf-8"?>
-<ds:datastoreItem xmlns:ds="http://schemas.openxmlformats.org/officeDocument/2006/customXml" ds:itemID="{71B54845-5947-40E7-B1B3-7143BF033930}">
+<ds:datastoreItem xmlns:ds="http://schemas.openxmlformats.org/officeDocument/2006/customXml" ds:itemID="{710F42BA-94C6-4138-8EC0-E7CCD867BBD6}">
   <ds:schemaRefs>
     <ds:schemaRef ds:uri="http://schemas.openxmlformats.org/officeDocument/2006/bibliography"/>
   </ds:schemaRefs>

</xml_diff>

<commit_message>
Changings after Lecture No 8
</commit_message>
<xml_diff>
--- a/NoteBook.docx
+++ b/NoteBook.docx
@@ -4248,18 +4248,814 @@
     </w:p>
     <w:p>
       <w:pPr>
+        <w:rPr>
+          <w:b/>
+          <w:sz w:val="36"/>
+          <w:szCs w:val="36"/>
+          <w:u w:val="single"/>
+        </w:rPr>
+      </w:pPr>
+      <w:r>
+        <w:rPr>
+          <w:b/>
+          <w:sz w:val="36"/>
+          <w:szCs w:val="36"/>
+          <w:u w:val="single"/>
+        </w:rPr>
+        <w:t>Lecture No. 8:</w:t>
+      </w:r>
+    </w:p>
+    <w:p>
+      <w:pPr>
+        <w:rPr>
+          <w:b/>
+          <w:sz w:val="36"/>
+          <w:szCs w:val="36"/>
+          <w:u w:val="single"/>
+        </w:rPr>
+      </w:pPr>
+      <w:proofErr w:type="spellStart"/>
+      <w:r>
+        <w:rPr>
+          <w:b/>
+          <w:sz w:val="36"/>
+          <w:szCs w:val="36"/>
+          <w:u w:val="single"/>
+        </w:rPr>
+        <w:t>ListView</w:t>
+      </w:r>
+      <w:proofErr w:type="spellEnd"/>
+      <w:r>
+        <w:rPr>
+          <w:b/>
+          <w:sz w:val="36"/>
+          <w:szCs w:val="36"/>
+          <w:u w:val="single"/>
+        </w:rPr>
+        <w:t>:</w:t>
+      </w:r>
+    </w:p>
+    <w:p>
+      <w:pPr>
         <w:pStyle w:val="ListParagraph"/>
         <w:numPr>
           <w:ilvl w:val="0"/>
-          <w:numId w:val="11"/>
+          <w:numId w:val="12"/>
         </w:numPr>
         <w:rPr>
           <w:sz w:val="24"/>
           <w:szCs w:val="24"/>
         </w:rPr>
       </w:pPr>
+      <w:r>
+        <w:rPr>
+          <w:sz w:val="24"/>
+          <w:szCs w:val="24"/>
+        </w:rPr>
+        <w:t>In this lecture, we learnt about adapters. In short adapters are used to get data from database or any dataset and show them to the UI Components.</w:t>
+      </w:r>
+    </w:p>
+    <w:p>
+      <w:pPr>
+        <w:pStyle w:val="ListParagraph"/>
+        <w:numPr>
+          <w:ilvl w:val="0"/>
+          <w:numId w:val="12"/>
+        </w:numPr>
+        <w:rPr>
+          <w:sz w:val="24"/>
+          <w:szCs w:val="24"/>
+        </w:rPr>
+      </w:pPr>
+      <w:r>
+        <w:rPr>
+          <w:sz w:val="24"/>
+          <w:szCs w:val="24"/>
+        </w:rPr>
+        <w:t xml:space="preserve">How to use adapters? I have drag and drop a layout from the legacy, apply constraints and then write code to show the hardcoded data in to that </w:t>
+      </w:r>
+      <w:proofErr w:type="spellStart"/>
+      <w:r>
+        <w:rPr>
+          <w:sz w:val="24"/>
+          <w:szCs w:val="24"/>
+        </w:rPr>
+        <w:t>listView</w:t>
+      </w:r>
+      <w:proofErr w:type="spellEnd"/>
+      <w:r>
+        <w:rPr>
+          <w:sz w:val="24"/>
+          <w:szCs w:val="24"/>
+        </w:rPr>
+        <w:t xml:space="preserve"> as shown below:</w:t>
+      </w:r>
+    </w:p>
+    <w:p>
+      <w:pPr>
+        <w:pStyle w:val="ListParagraph"/>
+        <w:rPr>
+          <w:sz w:val="24"/>
+          <w:szCs w:val="24"/>
+        </w:rPr>
+      </w:pPr>
+      <w:r>
+        <w:rPr>
+          <w:noProof/>
+        </w:rPr>
+        <w:lastRenderedPageBreak/>
+        <w:drawing>
+          <wp:inline distT="0" distB="0" distL="0" distR="0" wp14:anchorId="23F34D69" wp14:editId="39571A6F">
+            <wp:extent cx="5943600" cy="3479165"/>
+            <wp:effectExtent l="0" t="0" r="0" b="6985"/>
+            <wp:docPr id="18" name="Picture 18"/>
+            <wp:cNvGraphicFramePr>
+              <a:graphicFrameLocks xmlns:a="http://schemas.openxmlformats.org/drawingml/2006/main" noChangeAspect="1"/>
+            </wp:cNvGraphicFramePr>
+            <a:graphic xmlns:a="http://schemas.openxmlformats.org/drawingml/2006/main">
+              <a:graphicData uri="http://schemas.openxmlformats.org/drawingml/2006/picture">
+                <pic:pic xmlns:pic="http://schemas.openxmlformats.org/drawingml/2006/picture">
+                  <pic:nvPicPr>
+                    <pic:cNvPr id="1" name=""/>
+                    <pic:cNvPicPr/>
+                  </pic:nvPicPr>
+                  <pic:blipFill>
+                    <a:blip r:embed="rId39"/>
+                    <a:stretch>
+                      <a:fillRect/>
+                    </a:stretch>
+                  </pic:blipFill>
+                  <pic:spPr>
+                    <a:xfrm>
+                      <a:off x="0" y="0"/>
+                      <a:ext cx="5943600" cy="3479165"/>
+                    </a:xfrm>
+                    <a:prstGeom prst="rect">
+                      <a:avLst/>
+                    </a:prstGeom>
+                  </pic:spPr>
+                </pic:pic>
+              </a:graphicData>
+            </a:graphic>
+          </wp:inline>
+        </w:drawing>
+      </w:r>
+    </w:p>
+    <w:p>
+      <w:pPr>
+        <w:rPr>
+          <w:b/>
+          <w:sz w:val="36"/>
+          <w:szCs w:val="36"/>
+          <w:u w:val="single"/>
+        </w:rPr>
+      </w:pPr>
+      <w:proofErr w:type="spellStart"/>
+      <w:r>
+        <w:rPr>
+          <w:b/>
+          <w:sz w:val="36"/>
+          <w:szCs w:val="36"/>
+          <w:u w:val="single"/>
+        </w:rPr>
+        <w:t>ListView</w:t>
+      </w:r>
+      <w:proofErr w:type="spellEnd"/>
+      <w:r>
+        <w:rPr>
+          <w:b/>
+          <w:sz w:val="36"/>
+          <w:szCs w:val="36"/>
+          <w:u w:val="single"/>
+        </w:rPr>
+        <w:t xml:space="preserve"> binding</w:t>
+      </w:r>
+      <w:r>
+        <w:rPr>
+          <w:b/>
+          <w:sz w:val="36"/>
+          <w:szCs w:val="36"/>
+          <w:u w:val="single"/>
+        </w:rPr>
+        <w:t>:</w:t>
+      </w:r>
+    </w:p>
+    <w:p>
+      <w:pPr>
+        <w:pStyle w:val="ListParagraph"/>
+        <w:numPr>
+          <w:ilvl w:val="0"/>
+          <w:numId w:val="14"/>
+        </w:numPr>
+        <w:rPr>
+          <w:sz w:val="24"/>
+          <w:szCs w:val="24"/>
+        </w:rPr>
+      </w:pPr>
+      <w:r>
+        <w:rPr>
+          <w:sz w:val="24"/>
+          <w:szCs w:val="24"/>
+        </w:rPr>
+        <w:t>We learnt is this topic that how to add an entry by the user.</w:t>
+      </w:r>
+    </w:p>
+    <w:p>
+      <w:pPr>
+        <w:pStyle w:val="ListParagraph"/>
+        <w:numPr>
+          <w:ilvl w:val="0"/>
+          <w:numId w:val="14"/>
+        </w:numPr>
+        <w:rPr>
+          <w:sz w:val="24"/>
+          <w:szCs w:val="24"/>
+        </w:rPr>
+      </w:pPr>
+      <w:r>
+        <w:rPr>
+          <w:sz w:val="24"/>
+          <w:szCs w:val="24"/>
+        </w:rPr>
+        <w:t xml:space="preserve">Drag and drop a button and </w:t>
+      </w:r>
+      <w:proofErr w:type="gramStart"/>
+      <w:r>
+        <w:rPr>
+          <w:sz w:val="24"/>
+          <w:szCs w:val="24"/>
+        </w:rPr>
+        <w:t>a</w:t>
+      </w:r>
+      <w:proofErr w:type="gramEnd"/>
+      <w:r>
+        <w:rPr>
+          <w:sz w:val="24"/>
+          <w:szCs w:val="24"/>
+        </w:rPr>
+        <w:t xml:space="preserve"> </w:t>
+      </w:r>
+      <w:proofErr w:type="spellStart"/>
+      <w:r>
+        <w:rPr>
+          <w:sz w:val="24"/>
+          <w:szCs w:val="24"/>
+        </w:rPr>
+        <w:t>edittext</w:t>
+      </w:r>
+      <w:proofErr w:type="spellEnd"/>
+      <w:r>
+        <w:rPr>
+          <w:sz w:val="24"/>
+          <w:szCs w:val="24"/>
+        </w:rPr>
+        <w:t xml:space="preserve"> before the </w:t>
+      </w:r>
+      <w:proofErr w:type="spellStart"/>
+      <w:r>
+        <w:rPr>
+          <w:sz w:val="24"/>
+          <w:szCs w:val="24"/>
+        </w:rPr>
+        <w:t>listview</w:t>
+      </w:r>
+      <w:proofErr w:type="spellEnd"/>
+      <w:r>
+        <w:rPr>
+          <w:sz w:val="24"/>
+          <w:szCs w:val="24"/>
+        </w:rPr>
+        <w:t xml:space="preserve"> and then create a function against the button to add a new friend.</w:t>
+      </w:r>
+    </w:p>
+    <w:p>
+      <w:pPr>
+        <w:pStyle w:val="ListParagraph"/>
+        <w:ind w:left="1080"/>
+        <w:rPr>
+          <w:sz w:val="24"/>
+          <w:szCs w:val="24"/>
+        </w:rPr>
+      </w:pPr>
+      <w:r>
+        <w:rPr>
+          <w:noProof/>
+        </w:rPr>
+        <w:drawing>
+          <wp:inline distT="0" distB="0" distL="0" distR="0" wp14:anchorId="2CD2BFDE" wp14:editId="55066531">
+            <wp:extent cx="5943600" cy="2082165"/>
+            <wp:effectExtent l="0" t="0" r="0" b="0"/>
+            <wp:docPr id="25" name="Picture 25"/>
+            <wp:cNvGraphicFramePr>
+              <a:graphicFrameLocks xmlns:a="http://schemas.openxmlformats.org/drawingml/2006/main" noChangeAspect="1"/>
+            </wp:cNvGraphicFramePr>
+            <a:graphic xmlns:a="http://schemas.openxmlformats.org/drawingml/2006/main">
+              <a:graphicData uri="http://schemas.openxmlformats.org/drawingml/2006/picture">
+                <pic:pic xmlns:pic="http://schemas.openxmlformats.org/drawingml/2006/picture">
+                  <pic:nvPicPr>
+                    <pic:cNvPr id="1" name=""/>
+                    <pic:cNvPicPr/>
+                  </pic:nvPicPr>
+                  <pic:blipFill>
+                    <a:blip r:embed="rId40"/>
+                    <a:stretch>
+                      <a:fillRect/>
+                    </a:stretch>
+                  </pic:blipFill>
+                  <pic:spPr>
+                    <a:xfrm>
+                      <a:off x="0" y="0"/>
+                      <a:ext cx="5943600" cy="2082165"/>
+                    </a:xfrm>
+                    <a:prstGeom prst="rect">
+                      <a:avLst/>
+                    </a:prstGeom>
+                  </pic:spPr>
+                </pic:pic>
+              </a:graphicData>
+            </a:graphic>
+          </wp:inline>
+        </w:drawing>
+      </w:r>
+    </w:p>
+    <w:p>
+      <w:pPr>
+        <w:pStyle w:val="ListParagraph"/>
+        <w:numPr>
+          <w:ilvl w:val="0"/>
+          <w:numId w:val="14"/>
+        </w:numPr>
+        <w:rPr>
+          <w:sz w:val="24"/>
+          <w:szCs w:val="24"/>
+        </w:rPr>
+      </w:pPr>
+      <w:r>
+        <w:rPr>
+          <w:sz w:val="24"/>
+          <w:szCs w:val="24"/>
+        </w:rPr>
+        <w:t>In a plain text it always show text but we can remove the text and can put hint there.</w:t>
+      </w:r>
+    </w:p>
+    <w:p>
+      <w:pPr>
+        <w:pStyle w:val="ListParagraph"/>
+        <w:numPr>
+          <w:ilvl w:val="0"/>
+          <w:numId w:val="14"/>
+        </w:numPr>
+        <w:rPr>
+          <w:sz w:val="24"/>
+          <w:szCs w:val="24"/>
+        </w:rPr>
+      </w:pPr>
+      <w:r>
+        <w:rPr>
+          <w:sz w:val="24"/>
+          <w:szCs w:val="24"/>
+        </w:rPr>
+        <w:t xml:space="preserve"> </w:t>
+      </w:r>
+      <w:r>
+        <w:rPr>
+          <w:noProof/>
+        </w:rPr>
+        <w:drawing>
+          <wp:inline distT="0" distB="0" distL="0" distR="0" wp14:anchorId="364115A9" wp14:editId="476E8156">
+            <wp:extent cx="5943600" cy="873125"/>
+            <wp:effectExtent l="0" t="0" r="0" b="3175"/>
+            <wp:docPr id="29" name="Picture 29"/>
+            <wp:cNvGraphicFramePr>
+              <a:graphicFrameLocks xmlns:a="http://schemas.openxmlformats.org/drawingml/2006/main" noChangeAspect="1"/>
+            </wp:cNvGraphicFramePr>
+            <a:graphic xmlns:a="http://schemas.openxmlformats.org/drawingml/2006/main">
+              <a:graphicData uri="http://schemas.openxmlformats.org/drawingml/2006/picture">
+                <pic:pic xmlns:pic="http://schemas.openxmlformats.org/drawingml/2006/picture">
+                  <pic:nvPicPr>
+                    <pic:cNvPr id="1" name=""/>
+                    <pic:cNvPicPr/>
+                  </pic:nvPicPr>
+                  <pic:blipFill>
+                    <a:blip r:embed="rId41"/>
+                    <a:stretch>
+                      <a:fillRect/>
+                    </a:stretch>
+                  </pic:blipFill>
+                  <pic:spPr>
+                    <a:xfrm>
+                      <a:off x="0" y="0"/>
+                      <a:ext cx="5943600" cy="873125"/>
+                    </a:xfrm>
+                    <a:prstGeom prst="rect">
+                      <a:avLst/>
+                    </a:prstGeom>
+                  </pic:spPr>
+                </pic:pic>
+              </a:graphicData>
+            </a:graphic>
+          </wp:inline>
+        </w:drawing>
+      </w:r>
+    </w:p>
+    <w:p>
+      <w:pPr>
+        <w:pStyle w:val="ListParagraph"/>
+        <w:numPr>
+          <w:ilvl w:val="0"/>
+          <w:numId w:val="14"/>
+        </w:numPr>
+        <w:rPr>
+          <w:sz w:val="24"/>
+          <w:szCs w:val="24"/>
+        </w:rPr>
+      </w:pPr>
+      <w:r>
+        <w:rPr>
+          <w:sz w:val="24"/>
+          <w:szCs w:val="24"/>
+        </w:rPr>
+        <w:lastRenderedPageBreak/>
+        <w:t>We can also sort data.</w:t>
+      </w:r>
+    </w:p>
+    <w:p>
+      <w:pPr>
+        <w:pStyle w:val="ListParagraph"/>
+        <w:ind w:left="1080"/>
+        <w:rPr>
+          <w:sz w:val="24"/>
+          <w:szCs w:val="24"/>
+        </w:rPr>
+      </w:pPr>
+      <w:r>
+        <w:rPr>
+          <w:noProof/>
+          <w:sz w:val="24"/>
+          <w:szCs w:val="24"/>
+        </w:rPr>
+        <w:drawing>
+          <wp:inline distT="0" distB="0" distL="0" distR="0">
+            <wp:extent cx="5943600" cy="2110879"/>
+            <wp:effectExtent l="0" t="0" r="0" b="3810"/>
+            <wp:docPr id="36" name="Picture 36" descr="F:\4th semester\MobileComputing\PicsforNoteBook\36.PNG"/>
+            <wp:cNvGraphicFramePr>
+              <a:graphicFrameLocks xmlns:a="http://schemas.openxmlformats.org/drawingml/2006/main" noChangeAspect="1"/>
+            </wp:cNvGraphicFramePr>
+            <a:graphic xmlns:a="http://schemas.openxmlformats.org/drawingml/2006/main">
+              <a:graphicData uri="http://schemas.openxmlformats.org/drawingml/2006/picture">
+                <pic:pic xmlns:pic="http://schemas.openxmlformats.org/drawingml/2006/picture">
+                  <pic:nvPicPr>
+                    <pic:cNvPr id="0" name="Picture 1" descr="F:\4th semester\MobileComputing\PicsforNoteBook\36.PNG"/>
+                    <pic:cNvPicPr>
+                      <a:picLocks noChangeAspect="1" noChangeArrowheads="1"/>
+                    </pic:cNvPicPr>
+                  </pic:nvPicPr>
+                  <pic:blipFill>
+                    <a:blip r:embed="rId42">
+                      <a:extLst>
+                        <a:ext uri="{28A0092B-C50C-407E-A947-70E740481C1C}">
+                          <a14:useLocalDpi xmlns:a14="http://schemas.microsoft.com/office/drawing/2010/main" val="0"/>
+                        </a:ext>
+                      </a:extLst>
+                    </a:blip>
+                    <a:srcRect/>
+                    <a:stretch>
+                      <a:fillRect/>
+                    </a:stretch>
+                  </pic:blipFill>
+                  <pic:spPr bwMode="auto">
+                    <a:xfrm>
+                      <a:off x="0" y="0"/>
+                      <a:ext cx="5943600" cy="2110879"/>
+                    </a:xfrm>
+                    <a:prstGeom prst="rect">
+                      <a:avLst/>
+                    </a:prstGeom>
+                    <a:noFill/>
+                    <a:ln>
+                      <a:noFill/>
+                    </a:ln>
+                  </pic:spPr>
+                </pic:pic>
+              </a:graphicData>
+            </a:graphic>
+          </wp:inline>
+        </w:drawing>
+      </w:r>
+    </w:p>
+    <w:p>
+      <w:pPr>
+        <w:rPr>
+          <w:b/>
+          <w:sz w:val="36"/>
+          <w:szCs w:val="36"/>
+          <w:u w:val="single"/>
+        </w:rPr>
+      </w:pPr>
+      <w:r>
+        <w:rPr>
+          <w:b/>
+          <w:sz w:val="36"/>
+          <w:szCs w:val="36"/>
+          <w:u w:val="single"/>
+        </w:rPr>
+        <w:t>How to move data from 1 activity to another:</w:t>
+      </w:r>
+    </w:p>
+    <w:p>
+      <w:pPr>
+        <w:pStyle w:val="ListParagraph"/>
+        <w:numPr>
+          <w:ilvl w:val="0"/>
+          <w:numId w:val="15"/>
+        </w:numPr>
+        <w:rPr>
+          <w:sz w:val="24"/>
+          <w:szCs w:val="24"/>
+        </w:rPr>
+      </w:pPr>
+      <w:r>
+        <w:rPr>
+          <w:sz w:val="24"/>
+          <w:szCs w:val="24"/>
+        </w:rPr>
+        <w:t xml:space="preserve">I create an activity and </w:t>
+      </w:r>
+      <w:proofErr w:type="spellStart"/>
+      <w:r>
+        <w:rPr>
+          <w:sz w:val="24"/>
+          <w:szCs w:val="24"/>
+        </w:rPr>
+        <w:t>drap</w:t>
+      </w:r>
+      <w:proofErr w:type="spellEnd"/>
+      <w:r>
+        <w:rPr>
+          <w:sz w:val="24"/>
+          <w:szCs w:val="24"/>
+        </w:rPr>
+        <w:t xml:space="preserve"> and drop a </w:t>
+      </w:r>
+      <w:proofErr w:type="spellStart"/>
+      <w:r>
+        <w:rPr>
+          <w:sz w:val="24"/>
+          <w:szCs w:val="24"/>
+        </w:rPr>
+        <w:t>textview</w:t>
+      </w:r>
+      <w:proofErr w:type="spellEnd"/>
+      <w:r>
+        <w:rPr>
+          <w:sz w:val="24"/>
+          <w:szCs w:val="24"/>
+        </w:rPr>
+        <w:t xml:space="preserve"> in it. </w:t>
+      </w:r>
+    </w:p>
+    <w:p>
+      <w:pPr>
+        <w:pStyle w:val="ListParagraph"/>
+        <w:numPr>
+          <w:ilvl w:val="0"/>
+          <w:numId w:val="15"/>
+        </w:numPr>
+        <w:rPr>
+          <w:sz w:val="24"/>
+          <w:szCs w:val="24"/>
+        </w:rPr>
+      </w:pPr>
+      <w:r>
+        <w:rPr>
+          <w:sz w:val="24"/>
+          <w:szCs w:val="24"/>
+        </w:rPr>
+        <w:t xml:space="preserve">I write the code below to push data from 1 activity to </w:t>
+      </w:r>
+      <w:proofErr w:type="spellStart"/>
+      <w:r>
+        <w:rPr>
+          <w:sz w:val="24"/>
+          <w:szCs w:val="24"/>
+        </w:rPr>
+        <w:t>anonther</w:t>
+      </w:r>
+      <w:proofErr w:type="spellEnd"/>
+      <w:r>
+        <w:rPr>
+          <w:sz w:val="24"/>
+          <w:szCs w:val="24"/>
+        </w:rPr>
+        <w:t>:</w:t>
+      </w:r>
+    </w:p>
+    <w:p>
+      <w:pPr>
+        <w:pStyle w:val="ListParagraph"/>
+        <w:rPr>
+          <w:sz w:val="24"/>
+          <w:szCs w:val="24"/>
+        </w:rPr>
+      </w:pPr>
+      <w:r>
+        <w:rPr>
+          <w:noProof/>
+        </w:rPr>
+        <w:drawing>
+          <wp:inline distT="0" distB="0" distL="0" distR="0" wp14:anchorId="39A3E839" wp14:editId="6917FD88">
+            <wp:extent cx="5943600" cy="790575"/>
+            <wp:effectExtent l="0" t="0" r="0" b="9525"/>
+            <wp:docPr id="37" name="Picture 37"/>
+            <wp:cNvGraphicFramePr>
+              <a:graphicFrameLocks xmlns:a="http://schemas.openxmlformats.org/drawingml/2006/main" noChangeAspect="1"/>
+            </wp:cNvGraphicFramePr>
+            <a:graphic xmlns:a="http://schemas.openxmlformats.org/drawingml/2006/main">
+              <a:graphicData uri="http://schemas.openxmlformats.org/drawingml/2006/picture">
+                <pic:pic xmlns:pic="http://schemas.openxmlformats.org/drawingml/2006/picture">
+                  <pic:nvPicPr>
+                    <pic:cNvPr id="1" name=""/>
+                    <pic:cNvPicPr/>
+                  </pic:nvPicPr>
+                  <pic:blipFill>
+                    <a:blip r:embed="rId43"/>
+                    <a:stretch>
+                      <a:fillRect/>
+                    </a:stretch>
+                  </pic:blipFill>
+                  <pic:spPr>
+                    <a:xfrm>
+                      <a:off x="0" y="0"/>
+                      <a:ext cx="5943600" cy="790575"/>
+                    </a:xfrm>
+                    <a:prstGeom prst="rect">
+                      <a:avLst/>
+                    </a:prstGeom>
+                  </pic:spPr>
+                </pic:pic>
+              </a:graphicData>
+            </a:graphic>
+          </wp:inline>
+        </w:drawing>
+      </w:r>
+    </w:p>
+    <w:p>
+      <w:pPr>
+        <w:pStyle w:val="ListParagraph"/>
+        <w:numPr>
+          <w:ilvl w:val="0"/>
+          <w:numId w:val="15"/>
+        </w:numPr>
+        <w:rPr>
+          <w:sz w:val="24"/>
+          <w:szCs w:val="24"/>
+        </w:rPr>
+      </w:pPr>
+      <w:r>
+        <w:rPr>
+          <w:sz w:val="24"/>
+          <w:szCs w:val="24"/>
+        </w:rPr>
+        <w:t>I write the code below to get data from the other activity:</w:t>
+      </w:r>
+    </w:p>
+    <w:p>
+      <w:pPr>
+        <w:pStyle w:val="ListParagraph"/>
+        <w:rPr>
+          <w:sz w:val="24"/>
+          <w:szCs w:val="24"/>
+        </w:rPr>
+      </w:pPr>
+      <w:r>
+        <w:rPr>
+          <w:noProof/>
+        </w:rPr>
+        <w:drawing>
+          <wp:inline distT="0" distB="0" distL="0" distR="0" wp14:anchorId="53BAF1D3" wp14:editId="2829DDA6">
+            <wp:extent cx="4667250" cy="1085850"/>
+            <wp:effectExtent l="0" t="0" r="0" b="0"/>
+            <wp:docPr id="38" name="Picture 38"/>
+            <wp:cNvGraphicFramePr>
+              <a:graphicFrameLocks xmlns:a="http://schemas.openxmlformats.org/drawingml/2006/main" noChangeAspect="1"/>
+            </wp:cNvGraphicFramePr>
+            <a:graphic xmlns:a="http://schemas.openxmlformats.org/drawingml/2006/main">
+              <a:graphicData uri="http://schemas.openxmlformats.org/drawingml/2006/picture">
+                <pic:pic xmlns:pic="http://schemas.openxmlformats.org/drawingml/2006/picture">
+                  <pic:nvPicPr>
+                    <pic:cNvPr id="1" name=""/>
+                    <pic:cNvPicPr/>
+                  </pic:nvPicPr>
+                  <pic:blipFill>
+                    <a:blip r:embed="rId44"/>
+                    <a:stretch>
+                      <a:fillRect/>
+                    </a:stretch>
+                  </pic:blipFill>
+                  <pic:spPr>
+                    <a:xfrm>
+                      <a:off x="0" y="0"/>
+                      <a:ext cx="4667250" cy="1085850"/>
+                    </a:xfrm>
+                    <a:prstGeom prst="rect">
+                      <a:avLst/>
+                    </a:prstGeom>
+                  </pic:spPr>
+                </pic:pic>
+              </a:graphicData>
+            </a:graphic>
+          </wp:inline>
+        </w:drawing>
+      </w:r>
       <w:bookmarkStart w:id="0" w:name="_GoBack"/>
       <w:bookmarkEnd w:id="0"/>
+    </w:p>
+    <w:p>
+      <w:pPr>
+        <w:pStyle w:val="ListParagraph"/>
+        <w:numPr>
+          <w:ilvl w:val="0"/>
+          <w:numId w:val="15"/>
+        </w:numPr>
+        <w:rPr>
+          <w:sz w:val="24"/>
+          <w:szCs w:val="24"/>
+        </w:rPr>
+      </w:pPr>
+      <w:r>
+        <w:rPr>
+          <w:sz w:val="24"/>
+          <w:szCs w:val="24"/>
+        </w:rPr>
+        <w:t>Now, when I click on any name it will be shown on another activity.</w:t>
+      </w:r>
+    </w:p>
+    <w:p>
+      <w:pPr>
+        <w:pStyle w:val="ListParagraph"/>
+        <w:rPr>
+          <w:sz w:val="24"/>
+          <w:szCs w:val="24"/>
+        </w:rPr>
+      </w:pPr>
+      <w:r>
+        <w:rPr>
+          <w:noProof/>
+        </w:rPr>
+        <w:drawing>
+          <wp:inline distT="0" distB="0" distL="0" distR="0" wp14:anchorId="0EF14944" wp14:editId="1522CC2D">
+            <wp:extent cx="5943600" cy="1673860"/>
+            <wp:effectExtent l="0" t="0" r="0" b="2540"/>
+            <wp:docPr id="39" name="Picture 39"/>
+            <wp:cNvGraphicFramePr>
+              <a:graphicFrameLocks xmlns:a="http://schemas.openxmlformats.org/drawingml/2006/main" noChangeAspect="1"/>
+            </wp:cNvGraphicFramePr>
+            <a:graphic xmlns:a="http://schemas.openxmlformats.org/drawingml/2006/main">
+              <a:graphicData uri="http://schemas.openxmlformats.org/drawingml/2006/picture">
+                <pic:pic xmlns:pic="http://schemas.openxmlformats.org/drawingml/2006/picture">
+                  <pic:nvPicPr>
+                    <pic:cNvPr id="1" name=""/>
+                    <pic:cNvPicPr/>
+                  </pic:nvPicPr>
+                  <pic:blipFill>
+                    <a:blip r:embed="rId45"/>
+                    <a:stretch>
+                      <a:fillRect/>
+                    </a:stretch>
+                  </pic:blipFill>
+                  <pic:spPr>
+                    <a:xfrm>
+                      <a:off x="0" y="0"/>
+                      <a:ext cx="5943600" cy="1673860"/>
+                    </a:xfrm>
+                    <a:prstGeom prst="rect">
+                      <a:avLst/>
+                    </a:prstGeom>
+                  </pic:spPr>
+                </pic:pic>
+              </a:graphicData>
+            </a:graphic>
+          </wp:inline>
+        </w:drawing>
+      </w:r>
+    </w:p>
+    <w:p>
+      <w:pPr>
+        <w:pStyle w:val="ListParagraph"/>
+        <w:rPr>
+          <w:sz w:val="24"/>
+          <w:szCs w:val="24"/>
+        </w:rPr>
+      </w:pPr>
+    </w:p>
+    <w:p>
+      <w:pPr>
+        <w:rPr>
+          <w:sz w:val="24"/>
+          <w:szCs w:val="24"/>
+        </w:rPr>
+      </w:pPr>
     </w:p>
     <w:sectPr>
       <w:pgSz w:w="12240" w:h="15840"/>
@@ -4274,6 +5070,95 @@
 <file path=word/numbering.xml><?xml version="1.0" encoding="utf-8"?>
 <w:numbering xmlns:wpc="http://schemas.microsoft.com/office/word/2010/wordprocessingCanvas" xmlns:mc="http://schemas.openxmlformats.org/markup-compatibility/2006" xmlns:o="urn:schemas-microsoft-com:office:office" xmlns:r="http://schemas.openxmlformats.org/officeDocument/2006/relationships" xmlns:m="http://schemas.openxmlformats.org/officeDocument/2006/math" xmlns:v="urn:schemas-microsoft-com:vml" xmlns:wp14="http://schemas.microsoft.com/office/word/2010/wordprocessingDrawing" xmlns:wp="http://schemas.openxmlformats.org/drawingml/2006/wordprocessingDrawing" xmlns:w10="urn:schemas-microsoft-com:office:word" xmlns:w="http://schemas.openxmlformats.org/wordprocessingml/2006/main" xmlns:w14="http://schemas.microsoft.com/office/word/2010/wordml" xmlns:w15="http://schemas.microsoft.com/office/word/2012/wordml" xmlns:wpg="http://schemas.microsoft.com/office/word/2010/wordprocessingGroup" xmlns:wpi="http://schemas.microsoft.com/office/word/2010/wordprocessingInk" xmlns:wne="http://schemas.microsoft.com/office/word/2006/wordml" xmlns:wps="http://schemas.microsoft.com/office/word/2010/wordprocessingShape" mc:Ignorable="w14 w15 wp14">
   <w:abstractNum w:abstractNumId="0">
+    <w:nsid w:val="115A6F7E"/>
+    <w:multiLevelType w:val="hybridMultilevel"/>
+    <w:tmpl w:val="FAE6D3B8"/>
+    <w:lvl w:ilvl="0" w:tplc="0409000F">
+      <w:start w:val="1"/>
+      <w:numFmt w:val="decimal"/>
+      <w:lvlText w:val="%1."/>
+      <w:lvlJc w:val="left"/>
+      <w:pPr>
+        <w:ind w:left="720" w:hanging="360"/>
+      </w:pPr>
+      <w:rPr>
+        <w:rFonts w:hint="default"/>
+      </w:rPr>
+    </w:lvl>
+    <w:lvl w:ilvl="1" w:tplc="04090019" w:tentative="1">
+      <w:start w:val="1"/>
+      <w:numFmt w:val="lowerLetter"/>
+      <w:lvlText w:val="%2."/>
+      <w:lvlJc w:val="left"/>
+      <w:pPr>
+        <w:ind w:left="1440" w:hanging="360"/>
+      </w:pPr>
+    </w:lvl>
+    <w:lvl w:ilvl="2" w:tplc="0409001B" w:tentative="1">
+      <w:start w:val="1"/>
+      <w:numFmt w:val="lowerRoman"/>
+      <w:lvlText w:val="%3."/>
+      <w:lvlJc w:val="right"/>
+      <w:pPr>
+        <w:ind w:left="2160" w:hanging="180"/>
+      </w:pPr>
+    </w:lvl>
+    <w:lvl w:ilvl="3" w:tplc="0409000F" w:tentative="1">
+      <w:start w:val="1"/>
+      <w:numFmt w:val="decimal"/>
+      <w:lvlText w:val="%4."/>
+      <w:lvlJc w:val="left"/>
+      <w:pPr>
+        <w:ind w:left="2880" w:hanging="360"/>
+      </w:pPr>
+    </w:lvl>
+    <w:lvl w:ilvl="4" w:tplc="04090019" w:tentative="1">
+      <w:start w:val="1"/>
+      <w:numFmt w:val="lowerLetter"/>
+      <w:lvlText w:val="%5."/>
+      <w:lvlJc w:val="left"/>
+      <w:pPr>
+        <w:ind w:left="3600" w:hanging="360"/>
+      </w:pPr>
+    </w:lvl>
+    <w:lvl w:ilvl="5" w:tplc="0409001B" w:tentative="1">
+      <w:start w:val="1"/>
+      <w:numFmt w:val="lowerRoman"/>
+      <w:lvlText w:val="%6."/>
+      <w:lvlJc w:val="right"/>
+      <w:pPr>
+        <w:ind w:left="4320" w:hanging="180"/>
+      </w:pPr>
+    </w:lvl>
+    <w:lvl w:ilvl="6" w:tplc="0409000F" w:tentative="1">
+      <w:start w:val="1"/>
+      <w:numFmt w:val="decimal"/>
+      <w:lvlText w:val="%7."/>
+      <w:lvlJc w:val="left"/>
+      <w:pPr>
+        <w:ind w:left="5040" w:hanging="360"/>
+      </w:pPr>
+    </w:lvl>
+    <w:lvl w:ilvl="7" w:tplc="04090019" w:tentative="1">
+      <w:start w:val="1"/>
+      <w:numFmt w:val="lowerLetter"/>
+      <w:lvlText w:val="%8."/>
+      <w:lvlJc w:val="left"/>
+      <w:pPr>
+        <w:ind w:left="5760" w:hanging="360"/>
+      </w:pPr>
+    </w:lvl>
+    <w:lvl w:ilvl="8" w:tplc="0409001B" w:tentative="1">
+      <w:start w:val="1"/>
+      <w:numFmt w:val="lowerRoman"/>
+      <w:lvlText w:val="%9."/>
+      <w:lvlJc w:val="right"/>
+      <w:pPr>
+        <w:ind w:left="6480" w:hanging="180"/>
+      </w:pPr>
+    </w:lvl>
+  </w:abstractNum>
+  <w:abstractNum w:abstractNumId="1">
     <w:nsid w:val="16044137"/>
     <w:multiLevelType w:val="hybridMultilevel"/>
     <w:tmpl w:val="A6EC2CD8"/>
@@ -4359,7 +5244,7 @@
       </w:pPr>
     </w:lvl>
   </w:abstractNum>
-  <w:abstractNum w:abstractNumId="1">
+  <w:abstractNum w:abstractNumId="2">
     <w:nsid w:val="1EE27371"/>
     <w:multiLevelType w:val="hybridMultilevel"/>
     <w:tmpl w:val="6A9ECECE"/>
@@ -4448,7 +5333,7 @@
       </w:pPr>
     </w:lvl>
   </w:abstractNum>
-  <w:abstractNum w:abstractNumId="2">
+  <w:abstractNum w:abstractNumId="3">
     <w:nsid w:val="1FEE33BA"/>
     <w:multiLevelType w:val="hybridMultilevel"/>
     <w:tmpl w:val="57944A3C"/>
@@ -4537,7 +5422,7 @@
       </w:pPr>
     </w:lvl>
   </w:abstractNum>
-  <w:abstractNum w:abstractNumId="3">
+  <w:abstractNum w:abstractNumId="4">
     <w:nsid w:val="2142282D"/>
     <w:multiLevelType w:val="hybridMultilevel"/>
     <w:tmpl w:val="10B44930"/>
@@ -4626,7 +5511,7 @@
       </w:pPr>
     </w:lvl>
   </w:abstractNum>
-  <w:abstractNum w:abstractNumId="4">
+  <w:abstractNum w:abstractNumId="5">
     <w:nsid w:val="23F0597A"/>
     <w:multiLevelType w:val="hybridMultilevel"/>
     <w:tmpl w:val="9742472C"/>
@@ -4715,7 +5600,7 @@
       </w:pPr>
     </w:lvl>
   </w:abstractNum>
-  <w:abstractNum w:abstractNumId="5">
+  <w:abstractNum w:abstractNumId="6">
     <w:nsid w:val="24CD0183"/>
     <w:multiLevelType w:val="hybridMultilevel"/>
     <w:tmpl w:val="03369C70"/>
@@ -4804,7 +5689,185 @@
       </w:pPr>
     </w:lvl>
   </w:abstractNum>
-  <w:abstractNum w:abstractNumId="6">
+  <w:abstractNum w:abstractNumId="7">
+    <w:nsid w:val="2BDB3CBA"/>
+    <w:multiLevelType w:val="hybridMultilevel"/>
+    <w:tmpl w:val="2528C04C"/>
+    <w:lvl w:ilvl="0" w:tplc="CF5EEFB8">
+      <w:start w:val="1"/>
+      <w:numFmt w:val="decimal"/>
+      <w:lvlText w:val="%1."/>
+      <w:lvlJc w:val="left"/>
+      <w:pPr>
+        <w:ind w:left="1080" w:hanging="360"/>
+      </w:pPr>
+      <w:rPr>
+        <w:rFonts w:hint="default"/>
+      </w:rPr>
+    </w:lvl>
+    <w:lvl w:ilvl="1" w:tplc="04090019" w:tentative="1">
+      <w:start w:val="1"/>
+      <w:numFmt w:val="lowerLetter"/>
+      <w:lvlText w:val="%2."/>
+      <w:lvlJc w:val="left"/>
+      <w:pPr>
+        <w:ind w:left="1800" w:hanging="360"/>
+      </w:pPr>
+    </w:lvl>
+    <w:lvl w:ilvl="2" w:tplc="0409001B" w:tentative="1">
+      <w:start w:val="1"/>
+      <w:numFmt w:val="lowerRoman"/>
+      <w:lvlText w:val="%3."/>
+      <w:lvlJc w:val="right"/>
+      <w:pPr>
+        <w:ind w:left="2520" w:hanging="180"/>
+      </w:pPr>
+    </w:lvl>
+    <w:lvl w:ilvl="3" w:tplc="0409000F" w:tentative="1">
+      <w:start w:val="1"/>
+      <w:numFmt w:val="decimal"/>
+      <w:lvlText w:val="%4."/>
+      <w:lvlJc w:val="left"/>
+      <w:pPr>
+        <w:ind w:left="3240" w:hanging="360"/>
+      </w:pPr>
+    </w:lvl>
+    <w:lvl w:ilvl="4" w:tplc="04090019" w:tentative="1">
+      <w:start w:val="1"/>
+      <w:numFmt w:val="lowerLetter"/>
+      <w:lvlText w:val="%5."/>
+      <w:lvlJc w:val="left"/>
+      <w:pPr>
+        <w:ind w:left="3960" w:hanging="360"/>
+      </w:pPr>
+    </w:lvl>
+    <w:lvl w:ilvl="5" w:tplc="0409001B" w:tentative="1">
+      <w:start w:val="1"/>
+      <w:numFmt w:val="lowerRoman"/>
+      <w:lvlText w:val="%6."/>
+      <w:lvlJc w:val="right"/>
+      <w:pPr>
+        <w:ind w:left="4680" w:hanging="180"/>
+      </w:pPr>
+    </w:lvl>
+    <w:lvl w:ilvl="6" w:tplc="0409000F" w:tentative="1">
+      <w:start w:val="1"/>
+      <w:numFmt w:val="decimal"/>
+      <w:lvlText w:val="%7."/>
+      <w:lvlJc w:val="left"/>
+      <w:pPr>
+        <w:ind w:left="5400" w:hanging="360"/>
+      </w:pPr>
+    </w:lvl>
+    <w:lvl w:ilvl="7" w:tplc="04090019" w:tentative="1">
+      <w:start w:val="1"/>
+      <w:numFmt w:val="lowerLetter"/>
+      <w:lvlText w:val="%8."/>
+      <w:lvlJc w:val="left"/>
+      <w:pPr>
+        <w:ind w:left="6120" w:hanging="360"/>
+      </w:pPr>
+    </w:lvl>
+    <w:lvl w:ilvl="8" w:tplc="0409001B" w:tentative="1">
+      <w:start w:val="1"/>
+      <w:numFmt w:val="lowerRoman"/>
+      <w:lvlText w:val="%9."/>
+      <w:lvlJc w:val="right"/>
+      <w:pPr>
+        <w:ind w:left="6840" w:hanging="180"/>
+      </w:pPr>
+    </w:lvl>
+  </w:abstractNum>
+  <w:abstractNum w:abstractNumId="8">
+    <w:nsid w:val="3B770F62"/>
+    <w:multiLevelType w:val="hybridMultilevel"/>
+    <w:tmpl w:val="D004D0C0"/>
+    <w:lvl w:ilvl="0" w:tplc="0409000F">
+      <w:start w:val="1"/>
+      <w:numFmt w:val="decimal"/>
+      <w:lvlText w:val="%1."/>
+      <w:lvlJc w:val="left"/>
+      <w:pPr>
+        <w:ind w:left="720" w:hanging="360"/>
+      </w:pPr>
+      <w:rPr>
+        <w:rFonts w:hint="default"/>
+      </w:rPr>
+    </w:lvl>
+    <w:lvl w:ilvl="1" w:tplc="04090019" w:tentative="1">
+      <w:start w:val="1"/>
+      <w:numFmt w:val="lowerLetter"/>
+      <w:lvlText w:val="%2."/>
+      <w:lvlJc w:val="left"/>
+      <w:pPr>
+        <w:ind w:left="1440" w:hanging="360"/>
+      </w:pPr>
+    </w:lvl>
+    <w:lvl w:ilvl="2" w:tplc="0409001B" w:tentative="1">
+      <w:start w:val="1"/>
+      <w:numFmt w:val="lowerRoman"/>
+      <w:lvlText w:val="%3."/>
+      <w:lvlJc w:val="right"/>
+      <w:pPr>
+        <w:ind w:left="2160" w:hanging="180"/>
+      </w:pPr>
+    </w:lvl>
+    <w:lvl w:ilvl="3" w:tplc="0409000F" w:tentative="1">
+      <w:start w:val="1"/>
+      <w:numFmt w:val="decimal"/>
+      <w:lvlText w:val="%4."/>
+      <w:lvlJc w:val="left"/>
+      <w:pPr>
+        <w:ind w:left="2880" w:hanging="360"/>
+      </w:pPr>
+    </w:lvl>
+    <w:lvl w:ilvl="4" w:tplc="04090019" w:tentative="1">
+      <w:start w:val="1"/>
+      <w:numFmt w:val="lowerLetter"/>
+      <w:lvlText w:val="%5."/>
+      <w:lvlJc w:val="left"/>
+      <w:pPr>
+        <w:ind w:left="3600" w:hanging="360"/>
+      </w:pPr>
+    </w:lvl>
+    <w:lvl w:ilvl="5" w:tplc="0409001B" w:tentative="1">
+      <w:start w:val="1"/>
+      <w:numFmt w:val="lowerRoman"/>
+      <w:lvlText w:val="%6."/>
+      <w:lvlJc w:val="right"/>
+      <w:pPr>
+        <w:ind w:left="4320" w:hanging="180"/>
+      </w:pPr>
+    </w:lvl>
+    <w:lvl w:ilvl="6" w:tplc="0409000F" w:tentative="1">
+      <w:start w:val="1"/>
+      <w:numFmt w:val="decimal"/>
+      <w:lvlText w:val="%7."/>
+      <w:lvlJc w:val="left"/>
+      <w:pPr>
+        <w:ind w:left="5040" w:hanging="360"/>
+      </w:pPr>
+    </w:lvl>
+    <w:lvl w:ilvl="7" w:tplc="04090019" w:tentative="1">
+      <w:start w:val="1"/>
+      <w:numFmt w:val="lowerLetter"/>
+      <w:lvlText w:val="%8."/>
+      <w:lvlJc w:val="left"/>
+      <w:pPr>
+        <w:ind w:left="5760" w:hanging="360"/>
+      </w:pPr>
+    </w:lvl>
+    <w:lvl w:ilvl="8" w:tplc="0409001B" w:tentative="1">
+      <w:start w:val="1"/>
+      <w:numFmt w:val="lowerRoman"/>
+      <w:lvlText w:val="%9."/>
+      <w:lvlJc w:val="right"/>
+      <w:pPr>
+        <w:ind w:left="6480" w:hanging="180"/>
+      </w:pPr>
+    </w:lvl>
+  </w:abstractNum>
+  <w:abstractNum w:abstractNumId="9">
     <w:nsid w:val="3F31776C"/>
     <w:multiLevelType w:val="hybridMultilevel"/>
     <w:tmpl w:val="D79C379C"/>
@@ -4893,7 +5956,7 @@
       </w:pPr>
     </w:lvl>
   </w:abstractNum>
-  <w:abstractNum w:abstractNumId="7">
+  <w:abstractNum w:abstractNumId="10">
     <w:nsid w:val="4AB4222F"/>
     <w:multiLevelType w:val="hybridMultilevel"/>
     <w:tmpl w:val="30AEE3F2"/>
@@ -4982,7 +6045,7 @@
       </w:pPr>
     </w:lvl>
   </w:abstractNum>
-  <w:abstractNum w:abstractNumId="8">
+  <w:abstractNum w:abstractNumId="11">
     <w:nsid w:val="6D221143"/>
     <w:multiLevelType w:val="hybridMultilevel"/>
     <w:tmpl w:val="8370D25E"/>
@@ -5071,7 +6134,96 @@
       </w:pPr>
     </w:lvl>
   </w:abstractNum>
-  <w:abstractNum w:abstractNumId="9">
+  <w:abstractNum w:abstractNumId="12">
+    <w:nsid w:val="7A2B0F22"/>
+    <w:multiLevelType w:val="hybridMultilevel"/>
+    <w:tmpl w:val="0106B43C"/>
+    <w:lvl w:ilvl="0" w:tplc="0409000F">
+      <w:start w:val="1"/>
+      <w:numFmt w:val="decimal"/>
+      <w:lvlText w:val="%1."/>
+      <w:lvlJc w:val="left"/>
+      <w:pPr>
+        <w:ind w:left="720" w:hanging="360"/>
+      </w:pPr>
+      <w:rPr>
+        <w:rFonts w:hint="default"/>
+      </w:rPr>
+    </w:lvl>
+    <w:lvl w:ilvl="1" w:tplc="04090019" w:tentative="1">
+      <w:start w:val="1"/>
+      <w:numFmt w:val="lowerLetter"/>
+      <w:lvlText w:val="%2."/>
+      <w:lvlJc w:val="left"/>
+      <w:pPr>
+        <w:ind w:left="1440" w:hanging="360"/>
+      </w:pPr>
+    </w:lvl>
+    <w:lvl w:ilvl="2" w:tplc="0409001B" w:tentative="1">
+      <w:start w:val="1"/>
+      <w:numFmt w:val="lowerRoman"/>
+      <w:lvlText w:val="%3."/>
+      <w:lvlJc w:val="right"/>
+      <w:pPr>
+        <w:ind w:left="2160" w:hanging="180"/>
+      </w:pPr>
+    </w:lvl>
+    <w:lvl w:ilvl="3" w:tplc="0409000F" w:tentative="1">
+      <w:start w:val="1"/>
+      <w:numFmt w:val="decimal"/>
+      <w:lvlText w:val="%4."/>
+      <w:lvlJc w:val="left"/>
+      <w:pPr>
+        <w:ind w:left="2880" w:hanging="360"/>
+      </w:pPr>
+    </w:lvl>
+    <w:lvl w:ilvl="4" w:tplc="04090019" w:tentative="1">
+      <w:start w:val="1"/>
+      <w:numFmt w:val="lowerLetter"/>
+      <w:lvlText w:val="%5."/>
+      <w:lvlJc w:val="left"/>
+      <w:pPr>
+        <w:ind w:left="3600" w:hanging="360"/>
+      </w:pPr>
+    </w:lvl>
+    <w:lvl w:ilvl="5" w:tplc="0409001B" w:tentative="1">
+      <w:start w:val="1"/>
+      <w:numFmt w:val="lowerRoman"/>
+      <w:lvlText w:val="%6."/>
+      <w:lvlJc w:val="right"/>
+      <w:pPr>
+        <w:ind w:left="4320" w:hanging="180"/>
+      </w:pPr>
+    </w:lvl>
+    <w:lvl w:ilvl="6" w:tplc="0409000F" w:tentative="1">
+      <w:start w:val="1"/>
+      <w:numFmt w:val="decimal"/>
+      <w:lvlText w:val="%7."/>
+      <w:lvlJc w:val="left"/>
+      <w:pPr>
+        <w:ind w:left="5040" w:hanging="360"/>
+      </w:pPr>
+    </w:lvl>
+    <w:lvl w:ilvl="7" w:tplc="04090019" w:tentative="1">
+      <w:start w:val="1"/>
+      <w:numFmt w:val="lowerLetter"/>
+      <w:lvlText w:val="%8."/>
+      <w:lvlJc w:val="left"/>
+      <w:pPr>
+        <w:ind w:left="5760" w:hanging="360"/>
+      </w:pPr>
+    </w:lvl>
+    <w:lvl w:ilvl="8" w:tplc="0409001B" w:tentative="1">
+      <w:start w:val="1"/>
+      <w:numFmt w:val="lowerRoman"/>
+      <w:lvlText w:val="%9."/>
+      <w:lvlJc w:val="right"/>
+      <w:pPr>
+        <w:ind w:left="6480" w:hanging="180"/>
+      </w:pPr>
+    </w:lvl>
+  </w:abstractNum>
+  <w:abstractNum w:abstractNumId="13">
     <w:nsid w:val="7D0F6EFD"/>
     <w:multiLevelType w:val="hybridMultilevel"/>
     <w:tmpl w:val="55B0BAFE"/>
@@ -5160,7 +6312,7 @@
       </w:pPr>
     </w:lvl>
   </w:abstractNum>
-  <w:abstractNum w:abstractNumId="10">
+  <w:abstractNum w:abstractNumId="14">
     <w:nsid w:val="7D865ADF"/>
     <w:multiLevelType w:val="hybridMultilevel"/>
     <w:tmpl w:val="EE1C28EA"/>
@@ -5250,37 +6402,49 @@
     </w:lvl>
   </w:abstractNum>
   <w:num w:numId="1">
-    <w:abstractNumId w:val="0"/>
+    <w:abstractNumId w:val="1"/>
   </w:num>
   <w:num w:numId="2">
+    <w:abstractNumId w:val="9"/>
+  </w:num>
+  <w:num w:numId="3">
+    <w:abstractNumId w:val="5"/>
+  </w:num>
+  <w:num w:numId="4">
+    <w:abstractNumId w:val="11"/>
+  </w:num>
+  <w:num w:numId="5">
+    <w:abstractNumId w:val="14"/>
+  </w:num>
+  <w:num w:numId="6">
+    <w:abstractNumId w:val="3"/>
+  </w:num>
+  <w:num w:numId="7">
+    <w:abstractNumId w:val="2"/>
+  </w:num>
+  <w:num w:numId="8">
     <w:abstractNumId w:val="6"/>
   </w:num>
-  <w:num w:numId="3">
+  <w:num w:numId="9">
     <w:abstractNumId w:val="4"/>
   </w:num>
-  <w:num w:numId="4">
+  <w:num w:numId="10">
+    <w:abstractNumId w:val="10"/>
+  </w:num>
+  <w:num w:numId="11">
+    <w:abstractNumId w:val="13"/>
+  </w:num>
+  <w:num w:numId="12">
     <w:abstractNumId w:val="8"/>
   </w:num>
-  <w:num w:numId="5">
-    <w:abstractNumId w:val="10"/>
+  <w:num w:numId="13">
+    <w:abstractNumId w:val="12"/>
   </w:num>
-  <w:num w:numId="6">
-    <w:abstractNumId w:val="2"/>
-  </w:num>
-  <w:num w:numId="7">
-    <w:abstractNumId w:val="1"/>
-  </w:num>
-  <w:num w:numId="8">
-    <w:abstractNumId w:val="5"/>
-  </w:num>
-  <w:num w:numId="9">
-    <w:abstractNumId w:val="3"/>
-  </w:num>
-  <w:num w:numId="10">
+  <w:num w:numId="14">
     <w:abstractNumId w:val="7"/>
   </w:num>
-  <w:num w:numId="11">
-    <w:abstractNumId w:val="9"/>
+  <w:num w:numId="15">
+    <w:abstractNumId w:val="0"/>
   </w:num>
 </w:numbering>
 </file>
@@ -5728,6 +6892,54 @@
       <w:u w:val="single"/>
     </w:rPr>
   </w:style>
+  <w:style w:type="paragraph" w:styleId="HTMLPreformatted">
+    <w:name w:val="HTML Preformatted"/>
+    <w:basedOn w:val="Normal"/>
+    <w:link w:val="HTMLPreformattedChar"/>
+    <w:uiPriority w:val="99"/>
+    <w:semiHidden/>
+    <w:unhideWhenUsed/>
+    <w:rsid w:val="00632D7A"/>
+    <w:pPr>
+      <w:tabs>
+        <w:tab w:val="left" w:pos="916"/>
+        <w:tab w:val="left" w:pos="1832"/>
+        <w:tab w:val="left" w:pos="2748"/>
+        <w:tab w:val="left" w:pos="3664"/>
+        <w:tab w:val="left" w:pos="4580"/>
+        <w:tab w:val="left" w:pos="5496"/>
+        <w:tab w:val="left" w:pos="6412"/>
+        <w:tab w:val="left" w:pos="7328"/>
+        <w:tab w:val="left" w:pos="8244"/>
+        <w:tab w:val="left" w:pos="9160"/>
+        <w:tab w:val="left" w:pos="10076"/>
+        <w:tab w:val="left" w:pos="10992"/>
+        <w:tab w:val="left" w:pos="11908"/>
+        <w:tab w:val="left" w:pos="12824"/>
+        <w:tab w:val="left" w:pos="13740"/>
+        <w:tab w:val="left" w:pos="14656"/>
+      </w:tabs>
+      <w:spacing w:after="0" w:line="240" w:lineRule="auto"/>
+    </w:pPr>
+    <w:rPr>
+      <w:rFonts w:ascii="Courier New" w:eastAsia="Times New Roman" w:hAnsi="Courier New" w:cs="Courier New"/>
+      <w:sz w:val="20"/>
+      <w:szCs w:val="20"/>
+    </w:rPr>
+  </w:style>
+  <w:style w:type="character" w:customStyle="1" w:styleId="HTMLPreformattedChar">
+    <w:name w:val="HTML Preformatted Char"/>
+    <w:basedOn w:val="DefaultParagraphFont"/>
+    <w:link w:val="HTMLPreformatted"/>
+    <w:uiPriority w:val="99"/>
+    <w:semiHidden/>
+    <w:rsid w:val="00632D7A"/>
+    <w:rPr>
+      <w:rFonts w:ascii="Courier New" w:eastAsia="Times New Roman" w:hAnsi="Courier New" w:cs="Courier New"/>
+      <w:sz w:val="20"/>
+      <w:szCs w:val="20"/>
+    </w:rPr>
+  </w:style>
 </w:styles>
 </file>
 
@@ -5997,7 +7209,7 @@
 </file>
 
 <file path=customXml/itemProps1.xml><?xml version="1.0" encoding="utf-8"?>
-<ds:datastoreItem xmlns:ds="http://schemas.openxmlformats.org/officeDocument/2006/customXml" ds:itemID="{710F42BA-94C6-4138-8EC0-E7CCD867BBD6}">
+<ds:datastoreItem xmlns:ds="http://schemas.openxmlformats.org/officeDocument/2006/customXml" ds:itemID="{F97A654D-C1C7-4447-B58C-02FD8BFBD565}">
   <ds:schemaRefs>
     <ds:schemaRef ds:uri="http://schemas.openxmlformats.org/officeDocument/2006/bibliography"/>
   </ds:schemaRefs>

</xml_diff>